<commit_message>
Updated with data analysis notes
</commit_message>
<xml_diff>
--- a/final_submission.docx
+++ b/final_submission.docx
@@ -296,7 +296,6 @@
         <w:dataBinding w:prefixMappings="xmlns:ns0='http://purl.org/dc/elements/1.1/' xmlns:ns1='http://schemas.openxmlformats.org/package/2006/metadata/core-properties' " w:xpath="/ns1:coreProperties[1]/ns0:title[1]" w:storeItemID="{6C3C8BC8-F283-45AE-878A-BAB7291924A1}"/>
         <w:text/>
       </w:sdtPr>
-      <w:sdtEndPr/>
       <w:sdtContent>
         <w:p>
           <w:pPr>
@@ -594,11 +593,6 @@
                                 <w:calendar w:val="gregorian"/>
                               </w:date>
                             </w:sdtPr>
-                            <w:sdtEndPr>
-                              <w:rPr>
-                                <w:rStyle w:val="PlaceholderText"/>
-                              </w:rPr>
-                            </w:sdtEndPr>
                             <w:sdtContent>
                               <w:p>
                                 <w:pPr>
@@ -771,11 +765,6 @@
                           <w:calendar w:val="gregorian"/>
                         </w:date>
                       </w:sdtPr>
-                      <w:sdtEndPr>
-                        <w:rPr>
-                          <w:rStyle w:val="PlaceholderText"/>
-                        </w:rPr>
-                      </w:sdtEndPr>
                       <w:sdtContent>
                         <w:p>
                           <w:pPr>
@@ -924,7 +913,7 @@
         <w:suppressAutoHyphens w:val="0"/>
       </w:pPr>
     </w:p>
-    <w:bookmarkStart w:id="0" w:name="_Toc22560406" w:displacedByCustomXml="next"/>
+    <w:bookmarkStart w:id="0" w:name="_Toc26825156" w:displacedByCustomXml="next"/>
     <w:sdt>
       <w:sdtPr>
         <w:rPr>
@@ -989,10 +978,12 @@
             <w:rPr>
               <w:rFonts w:asciiTheme="minorHAnsi" w:eastAsiaTheme="minorEastAsia" w:hAnsiTheme="minorHAnsi" w:cstheme="minorBidi"/>
               <w:noProof/>
-              <w:lang w:val="en-GB" w:eastAsia="en-GB"/>
+              <w:sz w:val="24"/>
+              <w:szCs w:val="24"/>
+              <w:lang w:eastAsia="en-GB"/>
             </w:rPr>
           </w:pPr>
-          <w:hyperlink w:anchor="_Toc22560406" w:history="1">
+          <w:hyperlink w:anchor="_Toc26825156" w:history="1">
             <w:r>
               <w:rPr>
                 <w:rStyle w:val="Hyperlink"/>
@@ -1019,7 +1010,7 @@
                 <w:noProof/>
                 <w:webHidden/>
               </w:rPr>
-              <w:instrText xml:space="preserve"> PAGEREF _Toc22560406 \h </w:instrText>
+              <w:instrText xml:space="preserve"> PAGEREF _Toc26825156 \h </w:instrText>
             </w:r>
             <w:r>
               <w:rPr>
@@ -1054,16 +1045,18 @@
           <w:pPr>
             <w:pStyle w:val="TOC1"/>
             <w:tabs>
-              <w:tab w:val="left" w:pos="440"/>
+              <w:tab w:val="left" w:pos="480"/>
               <w:tab w:val="right" w:leader="dot" w:pos="9016"/>
             </w:tabs>
             <w:rPr>
               <w:rFonts w:asciiTheme="minorHAnsi" w:eastAsiaTheme="minorEastAsia" w:hAnsiTheme="minorHAnsi" w:cstheme="minorBidi"/>
               <w:noProof/>
-              <w:lang w:val="en-GB" w:eastAsia="en-GB"/>
+              <w:sz w:val="24"/>
+              <w:szCs w:val="24"/>
+              <w:lang w:eastAsia="en-GB"/>
             </w:rPr>
           </w:pPr>
-          <w:hyperlink w:anchor="_Toc22560407" w:history="1">
+          <w:hyperlink w:anchor="_Toc26825157" w:history="1">
             <w:r>
               <w:rPr>
                 <w:rStyle w:val="Hyperlink"/>
@@ -1075,7 +1068,9 @@
               <w:rPr>
                 <w:rFonts w:asciiTheme="minorHAnsi" w:eastAsiaTheme="minorEastAsia" w:hAnsiTheme="minorHAnsi" w:cstheme="minorBidi"/>
                 <w:noProof/>
-                <w:lang w:val="en-GB" w:eastAsia="en-GB"/>
+                <w:sz w:val="24"/>
+                <w:szCs w:val="24"/>
+                <w:lang w:eastAsia="en-GB"/>
               </w:rPr>
               <w:tab/>
             </w:r>
@@ -1105,7 +1100,7 @@
                 <w:noProof/>
                 <w:webHidden/>
               </w:rPr>
-              <w:instrText xml:space="preserve"> PAGEREF _Toc22560407 \h </w:instrText>
+              <w:instrText xml:space="preserve"> PAGEREF _Toc26825157 \h </w:instrText>
             </w:r>
             <w:r>
               <w:rPr>
@@ -1140,16 +1135,18 @@
           <w:pPr>
             <w:pStyle w:val="TOC1"/>
             <w:tabs>
-              <w:tab w:val="left" w:pos="440"/>
+              <w:tab w:val="left" w:pos="480"/>
               <w:tab w:val="right" w:leader="dot" w:pos="9016"/>
             </w:tabs>
             <w:rPr>
               <w:rFonts w:asciiTheme="minorHAnsi" w:eastAsiaTheme="minorEastAsia" w:hAnsiTheme="minorHAnsi" w:cstheme="minorBidi"/>
               <w:noProof/>
-              <w:lang w:val="en-GB" w:eastAsia="en-GB"/>
+              <w:sz w:val="24"/>
+              <w:szCs w:val="24"/>
+              <w:lang w:eastAsia="en-GB"/>
             </w:rPr>
           </w:pPr>
-          <w:hyperlink w:anchor="_Toc22560408" w:history="1">
+          <w:hyperlink w:anchor="_Toc26825158" w:history="1">
             <w:r>
               <w:rPr>
                 <w:rStyle w:val="Hyperlink"/>
@@ -1161,7 +1158,9 @@
               <w:rPr>
                 <w:rFonts w:asciiTheme="minorHAnsi" w:eastAsiaTheme="minorEastAsia" w:hAnsiTheme="minorHAnsi" w:cstheme="minorBidi"/>
                 <w:noProof/>
-                <w:lang w:val="en-GB" w:eastAsia="en-GB"/>
+                <w:sz w:val="24"/>
+                <w:szCs w:val="24"/>
+                <w:lang w:eastAsia="en-GB"/>
               </w:rPr>
               <w:tab/>
             </w:r>
@@ -1191,7 +1190,7 @@
                 <w:noProof/>
                 <w:webHidden/>
               </w:rPr>
-              <w:instrText xml:space="preserve"> PAGEREF _Toc22560408 \h </w:instrText>
+              <w:instrText xml:space="preserve"> PAGEREF _Toc26825158 \h </w:instrText>
             </w:r>
             <w:r>
               <w:rPr>
@@ -1226,16 +1225,18 @@
           <w:pPr>
             <w:pStyle w:val="TOC1"/>
             <w:tabs>
-              <w:tab w:val="left" w:pos="440"/>
+              <w:tab w:val="left" w:pos="480"/>
               <w:tab w:val="right" w:leader="dot" w:pos="9016"/>
             </w:tabs>
             <w:rPr>
               <w:rFonts w:asciiTheme="minorHAnsi" w:eastAsiaTheme="minorEastAsia" w:hAnsiTheme="minorHAnsi" w:cstheme="minorBidi"/>
               <w:noProof/>
-              <w:lang w:val="en-GB" w:eastAsia="en-GB"/>
+              <w:sz w:val="24"/>
+              <w:szCs w:val="24"/>
+              <w:lang w:eastAsia="en-GB"/>
             </w:rPr>
           </w:pPr>
-          <w:hyperlink w:anchor="_Toc22560409" w:history="1">
+          <w:hyperlink w:anchor="_Toc26825159" w:history="1">
             <w:r>
               <w:rPr>
                 <w:rStyle w:val="Hyperlink"/>
@@ -1247,7 +1248,9 @@
               <w:rPr>
                 <w:rFonts w:asciiTheme="minorHAnsi" w:eastAsiaTheme="minorEastAsia" w:hAnsiTheme="minorHAnsi" w:cstheme="minorBidi"/>
                 <w:noProof/>
-                <w:lang w:val="en-GB" w:eastAsia="en-GB"/>
+                <w:sz w:val="24"/>
+                <w:szCs w:val="24"/>
+                <w:lang w:eastAsia="en-GB"/>
               </w:rPr>
               <w:tab/>
             </w:r>
@@ -1277,7 +1280,7 @@
                 <w:noProof/>
                 <w:webHidden/>
               </w:rPr>
-              <w:instrText xml:space="preserve"> PAGEREF _Toc22560409 \h </w:instrText>
+              <w:instrText xml:space="preserve"> PAGEREF _Toc26825159 \h </w:instrText>
             </w:r>
             <w:r>
               <w:rPr>
@@ -1312,16 +1315,18 @@
           <w:pPr>
             <w:pStyle w:val="TOC1"/>
             <w:tabs>
-              <w:tab w:val="left" w:pos="440"/>
+              <w:tab w:val="left" w:pos="480"/>
               <w:tab w:val="right" w:leader="dot" w:pos="9016"/>
             </w:tabs>
             <w:rPr>
               <w:rFonts w:asciiTheme="minorHAnsi" w:eastAsiaTheme="minorEastAsia" w:hAnsiTheme="minorHAnsi" w:cstheme="minorBidi"/>
               <w:noProof/>
-              <w:lang w:val="en-GB" w:eastAsia="en-GB"/>
+              <w:sz w:val="24"/>
+              <w:szCs w:val="24"/>
+              <w:lang w:eastAsia="en-GB"/>
             </w:rPr>
           </w:pPr>
-          <w:hyperlink w:anchor="_Toc22560410" w:history="1">
+          <w:hyperlink w:anchor="_Toc26825160" w:history="1">
             <w:r>
               <w:rPr>
                 <w:rStyle w:val="Hyperlink"/>
@@ -1333,7 +1338,9 @@
               <w:rPr>
                 <w:rFonts w:asciiTheme="minorHAnsi" w:eastAsiaTheme="minorEastAsia" w:hAnsiTheme="minorHAnsi" w:cstheme="minorBidi"/>
                 <w:noProof/>
-                <w:lang w:val="en-GB" w:eastAsia="en-GB"/>
+                <w:sz w:val="24"/>
+                <w:szCs w:val="24"/>
+                <w:lang w:eastAsia="en-GB"/>
               </w:rPr>
               <w:tab/>
             </w:r>
@@ -1342,7 +1349,7 @@
                 <w:rStyle w:val="Hyperlink"/>
                 <w:noProof/>
               </w:rPr>
-              <w:t>Project Testing and Evaluation</w:t>
+              <w:t>Stage 1 – Data extraction</w:t>
             </w:r>
             <w:r>
               <w:rPr>
@@ -1363,7 +1370,7 @@
                 <w:noProof/>
                 <w:webHidden/>
               </w:rPr>
-              <w:instrText xml:space="preserve"> PAGEREF _Toc22560410 \h </w:instrText>
+              <w:instrText xml:space="preserve"> PAGEREF _Toc26825160 \h </w:instrText>
             </w:r>
             <w:r>
               <w:rPr>
@@ -1398,16 +1405,18 @@
           <w:pPr>
             <w:pStyle w:val="TOC1"/>
             <w:tabs>
-              <w:tab w:val="left" w:pos="440"/>
+              <w:tab w:val="left" w:pos="480"/>
               <w:tab w:val="right" w:leader="dot" w:pos="9016"/>
             </w:tabs>
             <w:rPr>
               <w:rFonts w:asciiTheme="minorHAnsi" w:eastAsiaTheme="minorEastAsia" w:hAnsiTheme="minorHAnsi" w:cstheme="minorBidi"/>
               <w:noProof/>
-              <w:lang w:val="en-GB" w:eastAsia="en-GB"/>
+              <w:sz w:val="24"/>
+              <w:szCs w:val="24"/>
+              <w:lang w:eastAsia="en-GB"/>
             </w:rPr>
           </w:pPr>
-          <w:hyperlink w:anchor="_Toc22560411" w:history="1">
+          <w:hyperlink w:anchor="_Toc26825161" w:history="1">
             <w:r>
               <w:rPr>
                 <w:rStyle w:val="Hyperlink"/>
@@ -1419,7 +1428,9 @@
               <w:rPr>
                 <w:rFonts w:asciiTheme="minorHAnsi" w:eastAsiaTheme="minorEastAsia" w:hAnsiTheme="minorHAnsi" w:cstheme="minorBidi"/>
                 <w:noProof/>
-                <w:lang w:val="en-GB" w:eastAsia="en-GB"/>
+                <w:sz w:val="24"/>
+                <w:szCs w:val="24"/>
+                <w:lang w:eastAsia="en-GB"/>
               </w:rPr>
               <w:tab/>
             </w:r>
@@ -1428,7 +1439,7 @@
                 <w:rStyle w:val="Hyperlink"/>
                 <w:noProof/>
               </w:rPr>
-              <w:t>Demonstration of Progress</w:t>
+              <w:t>Stage 2 – Data cleaning</w:t>
             </w:r>
             <w:r>
               <w:rPr>
@@ -1449,7 +1460,7 @@
                 <w:noProof/>
                 <w:webHidden/>
               </w:rPr>
-              <w:instrText xml:space="preserve"> PAGEREF _Toc22560411 \h </w:instrText>
+              <w:instrText xml:space="preserve"> PAGEREF _Toc26825161 \h </w:instrText>
             </w:r>
             <w:r>
               <w:rPr>
@@ -1484,16 +1495,18 @@
           <w:pPr>
             <w:pStyle w:val="TOC1"/>
             <w:tabs>
-              <w:tab w:val="left" w:pos="440"/>
+              <w:tab w:val="left" w:pos="480"/>
               <w:tab w:val="right" w:leader="dot" w:pos="9016"/>
             </w:tabs>
             <w:rPr>
               <w:rFonts w:asciiTheme="minorHAnsi" w:eastAsiaTheme="minorEastAsia" w:hAnsiTheme="minorHAnsi" w:cstheme="minorBidi"/>
               <w:noProof/>
-              <w:lang w:val="en-GB" w:eastAsia="en-GB"/>
+              <w:sz w:val="24"/>
+              <w:szCs w:val="24"/>
+              <w:lang w:eastAsia="en-GB"/>
             </w:rPr>
           </w:pPr>
-          <w:hyperlink w:anchor="_Toc22560412" w:history="1">
+          <w:hyperlink w:anchor="_Toc26825162" w:history="1">
             <w:r>
               <w:rPr>
                 <w:rStyle w:val="Hyperlink"/>
@@ -1505,7 +1518,9 @@
               <w:rPr>
                 <w:rFonts w:asciiTheme="minorHAnsi" w:eastAsiaTheme="minorEastAsia" w:hAnsiTheme="minorHAnsi" w:cstheme="minorBidi"/>
                 <w:noProof/>
-                <w:lang w:val="en-GB" w:eastAsia="en-GB"/>
+                <w:sz w:val="24"/>
+                <w:szCs w:val="24"/>
+                <w:lang w:eastAsia="en-GB"/>
               </w:rPr>
               <w:tab/>
             </w:r>
@@ -1514,7 +1529,21 @@
                 <w:rStyle w:val="Hyperlink"/>
                 <w:noProof/>
               </w:rPr>
-              <w:t>Future Work</w:t>
+              <w:t>Stage 2 – Data A</w:t>
+            </w:r>
+            <w:r>
+              <w:rPr>
+                <w:rStyle w:val="Hyperlink"/>
+                <w:noProof/>
+              </w:rPr>
+              <w:t>n</w:t>
+            </w:r>
+            <w:r>
+              <w:rPr>
+                <w:rStyle w:val="Hyperlink"/>
+                <w:noProof/>
+              </w:rPr>
+              <w:t>alysis</w:t>
             </w:r>
             <w:r>
               <w:rPr>
@@ -1535,7 +1564,7 @@
                 <w:noProof/>
                 <w:webHidden/>
               </w:rPr>
-              <w:instrText xml:space="preserve"> PAGEREF _Toc22560412 \h </w:instrText>
+              <w:instrText xml:space="preserve"> PAGEREF _Toc26825162 \h </w:instrText>
             </w:r>
             <w:r>
               <w:rPr>
@@ -1570,28 +1599,32 @@
           <w:pPr>
             <w:pStyle w:val="TOC1"/>
             <w:tabs>
-              <w:tab w:val="left" w:pos="440"/>
+              <w:tab w:val="left" w:pos="480"/>
               <w:tab w:val="right" w:leader="dot" w:pos="9016"/>
             </w:tabs>
             <w:rPr>
               <w:rFonts w:asciiTheme="minorHAnsi" w:eastAsiaTheme="minorEastAsia" w:hAnsiTheme="minorHAnsi" w:cstheme="minorBidi"/>
               <w:noProof/>
-              <w:lang w:val="en-GB" w:eastAsia="en-GB"/>
+              <w:sz w:val="24"/>
+              <w:szCs w:val="24"/>
+              <w:lang w:eastAsia="en-GB"/>
             </w:rPr>
           </w:pPr>
-          <w:hyperlink w:anchor="_Toc22560413" w:history="1">
+          <w:hyperlink w:anchor="_Toc26825163" w:history="1">
             <w:r>
               <w:rPr>
                 <w:rStyle w:val="Hyperlink"/>
                 <w:noProof/>
               </w:rPr>
-              <w:t>7.</w:t>
+              <w:t>1.</w:t>
             </w:r>
             <w:r>
               <w:rPr>
                 <w:rFonts w:asciiTheme="minorHAnsi" w:eastAsiaTheme="minorEastAsia" w:hAnsiTheme="minorHAnsi" w:cstheme="minorBidi"/>
                 <w:noProof/>
-                <w:lang w:val="en-GB" w:eastAsia="en-GB"/>
+                <w:sz w:val="24"/>
+                <w:szCs w:val="24"/>
+                <w:lang w:eastAsia="en-GB"/>
               </w:rPr>
               <w:tab/>
             </w:r>
@@ -1600,6 +1633,186 @@
                 <w:rStyle w:val="Hyperlink"/>
                 <w:noProof/>
               </w:rPr>
+              <w:t>Stage 3 – Recommender</w:t>
+            </w:r>
+            <w:r>
+              <w:rPr>
+                <w:noProof/>
+                <w:webHidden/>
+              </w:rPr>
+              <w:tab/>
+            </w:r>
+            <w:r>
+              <w:rPr>
+                <w:noProof/>
+                <w:webHidden/>
+              </w:rPr>
+              <w:fldChar w:fldCharType="begin"/>
+            </w:r>
+            <w:r>
+              <w:rPr>
+                <w:noProof/>
+                <w:webHidden/>
+              </w:rPr>
+              <w:instrText xml:space="preserve"> PAGEREF _Toc26825163 \h </w:instrText>
+            </w:r>
+            <w:r>
+              <w:rPr>
+                <w:noProof/>
+                <w:webHidden/>
+              </w:rPr>
+            </w:r>
+            <w:r>
+              <w:rPr>
+                <w:noProof/>
+                <w:webHidden/>
+              </w:rPr>
+              <w:fldChar w:fldCharType="separate"/>
+            </w:r>
+            <w:r>
+              <w:rPr>
+                <w:noProof/>
+                <w:webHidden/>
+              </w:rPr>
+              <w:t>10</w:t>
+            </w:r>
+            <w:r>
+              <w:rPr>
+                <w:noProof/>
+                <w:webHidden/>
+              </w:rPr>
+              <w:fldChar w:fldCharType="end"/>
+            </w:r>
+          </w:hyperlink>
+        </w:p>
+        <w:p>
+          <w:pPr>
+            <w:pStyle w:val="TOC1"/>
+            <w:tabs>
+              <w:tab w:val="left" w:pos="480"/>
+              <w:tab w:val="right" w:leader="dot" w:pos="9016"/>
+            </w:tabs>
+            <w:rPr>
+              <w:rFonts w:asciiTheme="minorHAnsi" w:eastAsiaTheme="minorEastAsia" w:hAnsiTheme="minorHAnsi" w:cstheme="minorBidi"/>
+              <w:noProof/>
+              <w:sz w:val="24"/>
+              <w:szCs w:val="24"/>
+              <w:lang w:eastAsia="en-GB"/>
+            </w:rPr>
+          </w:pPr>
+          <w:hyperlink w:anchor="_Toc26825164" w:history="1">
+            <w:r>
+              <w:rPr>
+                <w:rStyle w:val="Hyperlink"/>
+                <w:noProof/>
+              </w:rPr>
+              <w:t>2.</w:t>
+            </w:r>
+            <w:r>
+              <w:rPr>
+                <w:rFonts w:asciiTheme="minorHAnsi" w:eastAsiaTheme="minorEastAsia" w:hAnsiTheme="minorHAnsi" w:cstheme="minorBidi"/>
+                <w:noProof/>
+                <w:sz w:val="24"/>
+                <w:szCs w:val="24"/>
+                <w:lang w:eastAsia="en-GB"/>
+              </w:rPr>
+              <w:tab/>
+            </w:r>
+            <w:r>
+              <w:rPr>
+                <w:rStyle w:val="Hyperlink"/>
+                <w:noProof/>
+              </w:rPr>
+              <w:t>Future Work</w:t>
+            </w:r>
+            <w:r>
+              <w:rPr>
+                <w:noProof/>
+                <w:webHidden/>
+              </w:rPr>
+              <w:tab/>
+            </w:r>
+            <w:r>
+              <w:rPr>
+                <w:noProof/>
+                <w:webHidden/>
+              </w:rPr>
+              <w:fldChar w:fldCharType="begin"/>
+            </w:r>
+            <w:r>
+              <w:rPr>
+                <w:noProof/>
+                <w:webHidden/>
+              </w:rPr>
+              <w:instrText xml:space="preserve"> PAGEREF _Toc26825164 \h </w:instrText>
+            </w:r>
+            <w:r>
+              <w:rPr>
+                <w:noProof/>
+                <w:webHidden/>
+              </w:rPr>
+            </w:r>
+            <w:r>
+              <w:rPr>
+                <w:noProof/>
+                <w:webHidden/>
+              </w:rPr>
+              <w:fldChar w:fldCharType="separate"/>
+            </w:r>
+            <w:r>
+              <w:rPr>
+                <w:noProof/>
+                <w:webHidden/>
+              </w:rPr>
+              <w:t>10</w:t>
+            </w:r>
+            <w:r>
+              <w:rPr>
+                <w:noProof/>
+                <w:webHidden/>
+              </w:rPr>
+              <w:fldChar w:fldCharType="end"/>
+            </w:r>
+          </w:hyperlink>
+        </w:p>
+        <w:p>
+          <w:pPr>
+            <w:pStyle w:val="TOC1"/>
+            <w:tabs>
+              <w:tab w:val="left" w:pos="480"/>
+              <w:tab w:val="right" w:leader="dot" w:pos="9016"/>
+            </w:tabs>
+            <w:rPr>
+              <w:rFonts w:asciiTheme="minorHAnsi" w:eastAsiaTheme="minorEastAsia" w:hAnsiTheme="minorHAnsi" w:cstheme="minorBidi"/>
+              <w:noProof/>
+              <w:sz w:val="24"/>
+              <w:szCs w:val="24"/>
+              <w:lang w:eastAsia="en-GB"/>
+            </w:rPr>
+          </w:pPr>
+          <w:hyperlink w:anchor="_Toc26825165" w:history="1">
+            <w:r>
+              <w:rPr>
+                <w:rStyle w:val="Hyperlink"/>
+                <w:noProof/>
+              </w:rPr>
+              <w:t>3.</w:t>
+            </w:r>
+            <w:r>
+              <w:rPr>
+                <w:rFonts w:asciiTheme="minorHAnsi" w:eastAsiaTheme="minorEastAsia" w:hAnsiTheme="minorHAnsi" w:cstheme="minorBidi"/>
+                <w:noProof/>
+                <w:sz w:val="24"/>
+                <w:szCs w:val="24"/>
+                <w:lang w:eastAsia="en-GB"/>
+              </w:rPr>
+              <w:tab/>
+            </w:r>
+            <w:r>
+              <w:rPr>
+                <w:rStyle w:val="Hyperlink"/>
+                <w:noProof/>
+              </w:rPr>
               <w:t>References / Bibliography</w:t>
             </w:r>
             <w:r>
@@ -1621,7 +1834,7 @@
                 <w:noProof/>
                 <w:webHidden/>
               </w:rPr>
-              <w:instrText xml:space="preserve"> PAGEREF _Toc22560413 \h </w:instrText>
+              <w:instrText xml:space="preserve"> PAGEREF _Toc26825165 \h </w:instrText>
             </w:r>
             <w:r>
               <w:rPr>
@@ -1641,7 +1854,7 @@
                 <w:noProof/>
                 <w:webHidden/>
               </w:rPr>
-              <w:t>9</w:t>
+              <w:t>11</w:t>
             </w:r>
             <w:r>
               <w:rPr>
@@ -1681,7 +1894,7 @@
         <w:ind w:left="714" w:hanging="357"/>
       </w:pPr>
       <w:bookmarkStart w:id="1" w:name="_Toc510820292"/>
-      <w:bookmarkStart w:id="2" w:name="_Toc22560407"/>
+      <w:bookmarkStart w:id="2" w:name="_Toc26825157"/>
       <w:r>
         <w:t>Introduction</w:t>
       </w:r>
@@ -2001,7 +2214,7 @@
         <w:spacing w:after="120"/>
         <w:ind w:left="714" w:hanging="357"/>
       </w:pPr>
-      <w:bookmarkStart w:id="3" w:name="_Toc22560408"/>
+      <w:bookmarkStart w:id="3" w:name="_Toc26825158"/>
       <w:r>
         <w:lastRenderedPageBreak/>
         <w:t>Background</w:t>
@@ -2094,7 +2307,7 @@
         <w:spacing w:after="120"/>
       </w:pPr>
       <w:bookmarkStart w:id="4" w:name="_Toc510820295"/>
-      <w:bookmarkStart w:id="5" w:name="_Toc22560409"/>
+      <w:bookmarkStart w:id="5" w:name="_Toc26825159"/>
       <w:r>
         <w:t>Requirements Specification and Design</w:t>
       </w:r>
@@ -2157,9 +2370,11 @@
         </w:numPr>
         <w:spacing w:after="120"/>
       </w:pPr>
+      <w:bookmarkStart w:id="6" w:name="_Toc26825160"/>
       <w:r>
         <w:t>Stage 1 – Data extraction</w:t>
       </w:r>
+      <w:bookmarkEnd w:id="6"/>
     </w:p>
     <w:p>
       <w:pPr>
@@ -2326,6 +2541,7 @@
         </w:numPr>
         <w:spacing w:after="120"/>
       </w:pPr>
+      <w:bookmarkStart w:id="7" w:name="_Toc26825161"/>
       <w:r>
         <w:lastRenderedPageBreak/>
         <w:t xml:space="preserve">Stage </w:t>
@@ -2334,11 +2550,9 @@
         <w:t>2</w:t>
       </w:r>
       <w:r>
-        <w:t xml:space="preserve"> – Data </w:t>
-      </w:r>
-      <w:r>
-        <w:t>cleaning</w:t>
-      </w:r>
+        <w:t xml:space="preserve"> – Data cleaning</w:t>
+      </w:r>
+      <w:bookmarkEnd w:id="7"/>
     </w:p>
     <w:p>
       <w:pPr>
@@ -2653,12 +2867,17 @@
         </w:numPr>
         <w:spacing w:after="120"/>
       </w:pPr>
-      <w:r>
-        <w:t xml:space="preserve">Stage 2 – Data </w:t>
-      </w:r>
-      <w:r>
-        <w:t>Analysis</w:t>
-      </w:r>
+      <w:bookmarkStart w:id="8" w:name="_Toc26825162"/>
+      <w:r>
+        <w:t xml:space="preserve">Stage </w:t>
+      </w:r>
+      <w:r>
+        <w:t>3</w:t>
+      </w:r>
+      <w:r>
+        <w:t xml:space="preserve"> – Data Analysis</w:t>
+      </w:r>
+      <w:bookmarkEnd w:id="8"/>
     </w:p>
     <w:p>
       <w:pPr>
@@ -2671,25 +2890,243 @@
         <w:t xml:space="preserve">review it to get a  better understanding of the data. </w:t>
       </w:r>
       <w:r>
-        <w:t xml:space="preserve">Using the describe function we can get some basic info on the decks. </w:t>
-      </w:r>
-      <w:r>
-        <w:t>The max number of wins for any deck is 40 but 75% of decks have wins of 3 or less.</w:t>
-      </w:r>
-      <w:r>
+        <w:t>Using the describe function we can get some basic info on the decks. The max number of wins for any deck is 40 but 75% of decks have wins of 3 or less. Similarly, the max number of losses is 39 but 75% again are 3 or less. Scores range from -33 for the worst rated deck to 26 for the best rated deck, but the interquartile range is quite small going from -1 to 2.</w:t>
+      </w:r>
+      <w:r>
+        <w:t xml:space="preserve"> A histogram of the deck scores shows that that the majority are at 0 and with wins and losses </w:t>
+      </w:r>
+      <w:r>
+        <w:t>are between 0 and 5</w:t>
+      </w:r>
+      <w:r>
+        <w:t>. Unfortunately, this uniformity in the dataset may prove a challenge for an effective model but these are the kind of things that happen when looking at real data rather than an educational dataset.</w:t>
+      </w:r>
+    </w:p>
+    <w:p>
+      <w:pPr>
+        <w:ind w:left="720"/>
+      </w:pPr>
+      <w:r>
+        <w:t xml:space="preserve">Looking at the expansions we can see that majority of decks come from the first set ‘Call of the Archons’. As the dataset is sorted by an id reference and that id reference is generated when a deck is registered, this makes sense as for the first few months only the first set was available. When comparing the scores, we can see that the first set has a better overall score total. While this might be reflective of less games played, the score calculation is actually interested </w:t>
+      </w:r>
+      <w:r>
+        <w:t>the difference between wins and losses, so the difference may instead be reflective of the set power. This would match player speculation which held that the decks in the first set are generally better than the decks in the second set.</w:t>
+      </w:r>
+    </w:p>
+    <w:p>
+      <w:pPr>
+        <w:ind w:left="720"/>
+      </w:pPr>
+      <w:r>
+        <w:t xml:space="preserve">The first model attempted is a random forest, this was selected due to the good performance of random forests generally rather than a reason specific to this dataset. The model used the default parameters and took 18 minutes to run. Using a 70/30 train to data split the resulting model only had a 0.06 r-squared value indicating an extremely poor performance. </w:t>
+      </w:r>
+      <w:r>
+        <w:t xml:space="preserve">Attempting much simpler version using only the houses was attempted and again had poor performance with </w:t>
+      </w:r>
+      <w:r>
+        <w:t xml:space="preserve">an even worse r-squared value of 0.02! On review of the feature importance for this particular model it was evident that Shadows house was the most important feature by far at 0.74 compared to all the other houses which were at best </w:t>
+      </w:r>
+      <w:r>
+        <w:lastRenderedPageBreak/>
+        <w:t>0.09. From players of the game, the Shadows house is considered the most powerful and sought after house, so despite the poor performance of the model in general it has identified at least one aspect that matches expectations.</w:t>
+      </w:r>
+    </w:p>
+    <w:p>
+      <w:pPr>
+        <w:ind w:left="720"/>
+      </w:pPr>
+      <w:r>
+        <w:t xml:space="preserve">On consideration, the data isn't really well suited for a decision tree. There are over 500 variables and only a very small percentage of those are going to have non zero values. </w:t>
+      </w:r>
+      <w:r>
+        <w:t>For individual trees to have good predictive quality they will have to be very deep and due to the large number of variables there will also be a larger number of potential trees. As random forests using a polling system and it is likely that that there will be more poorly performing trees than well performing trees it is perhaps not a surprise that this doesn’t work well.</w:t>
+      </w:r>
+    </w:p>
+    <w:p>
+      <w:pPr>
+        <w:ind w:left="720"/>
+      </w:pPr>
+      <w:r>
+        <w:t xml:space="preserve">It </w:t>
+      </w:r>
+      <w:r>
+        <w:t xml:space="preserve">may be that a simple linear model actually gets the best performance. Each of card will end up with a </w:t>
+      </w:r>
+      <w:r>
+        <w:t>coefficient</w:t>
+      </w:r>
+      <w:r>
+        <w:t xml:space="preserve"> that could be considered a rating of how good it is. If you draw a card with a high </w:t>
+      </w:r>
+      <w:r>
+        <w:t>coefficient</w:t>
+      </w:r>
+      <w:r>
+        <w:t xml:space="preserve"> then you're more likely to win, but if you draw a card with a low </w:t>
+      </w:r>
+      <w:r>
+        <w:t>coefficient</w:t>
+      </w:r>
+      <w:r>
+        <w:t xml:space="preserve"> then you're more likely to lose.</w:t>
+      </w:r>
+      <w:r>
+        <w:t xml:space="preserve"> On this basis, a simple linear regression model was generated again using a 70/30 train and test split. The performance of this model was still quite poor at only 0.09 but that is at least an improvement on the random forests.</w:t>
+      </w:r>
+    </w:p>
+    <w:p>
+      <w:pPr>
+        <w:ind w:left="720"/>
+        <w:rPr>
+          <w:lang w:val="en-GB"/>
+        </w:rPr>
+      </w:pPr>
+      <w:r>
+        <w:t xml:space="preserve">After the full dataset was used to generate a model, the coefficients were ordered to give an indication of which cards were the top performers according to this model. At either end, at the top and the bottom, there are some big values but the majority of </w:t>
+      </w:r>
+      <w:r>
+        <w:t xml:space="preserve">coefficients are between </w:t>
+      </w:r>
+      <w:r>
+        <w:t>34466233</w:t>
+      </w:r>
+      <w:r>
+        <w:t xml:space="preserve"> and </w:t>
+      </w:r>
+      <w:r>
+        <w:t>34466234</w:t>
+      </w:r>
+      <w:r>
+        <w:t xml:space="preserve"> giving a really small range with differences essentially within between 0 and 1 within that range. From experience with the card pool, it is notable that the two cards at the top, </w:t>
+      </w:r>
+      <w:r>
+        <w:t>Horseman of Pestilence</w:t>
+      </w:r>
+      <w:r>
+        <w:t xml:space="preserve"> and </w:t>
+      </w:r>
+      <w:proofErr w:type="spellStart"/>
+      <w:r>
+        <w:t>Timetraveller</w:t>
+      </w:r>
+      <w:proofErr w:type="spellEnd"/>
+      <w:r>
+        <w:t xml:space="preserve">, have something in common, they both are parts of sets of cards that always appear together. The Horseman is one of a set of 4 cards all types of Horsemen and the </w:t>
+      </w:r>
+      <w:proofErr w:type="spellStart"/>
+      <w:r>
+        <w:t>Timetraveller</w:t>
+      </w:r>
+      <w:proofErr w:type="spellEnd"/>
+      <w:r>
+        <w:t xml:space="preserve"> is always paired with Help from Future Self. These 4 cards are all at the bottom of the rankings. If we match these cards and average the values out, the Horsemen set comes to </w:t>
+      </w:r>
+      <w:r>
+        <w:rPr>
+          <w:lang w:val="en-GB"/>
+        </w:rPr>
+        <w:t>34466233.94</w:t>
+      </w:r>
+      <w:r>
+        <w:rPr>
+          <w:lang w:val="en-GB"/>
+        </w:rPr>
+        <w:t xml:space="preserve"> and the </w:t>
+      </w:r>
+      <w:proofErr w:type="spellStart"/>
+      <w:r>
+        <w:rPr>
+          <w:lang w:val="en-GB"/>
+        </w:rPr>
+        <w:t>Timetravellers</w:t>
+      </w:r>
+      <w:proofErr w:type="spellEnd"/>
+      <w:r>
+        <w:rPr>
+          <w:lang w:val="en-GB"/>
+        </w:rPr>
+        <w:t xml:space="preserve"> come to </w:t>
+      </w:r>
+      <w:r>
+        <w:rPr>
+          <w:lang w:val="en-GB"/>
+        </w:rPr>
+        <w:t>34466234.24</w:t>
+      </w:r>
+      <w:r>
+        <w:rPr>
+          <w:lang w:val="en-GB"/>
+        </w:rPr>
+        <w:t xml:space="preserve"> and suddenly make sense within the </w:t>
+      </w:r>
+      <w:r>
+        <w:rPr>
+          <w:lang w:val="en-GB"/>
+        </w:rPr>
+        <w:t>list</w:t>
+      </w:r>
+      <w:r>
+        <w:rPr>
+          <w:lang w:val="en-GB"/>
+        </w:rPr>
+        <w:t>.</w:t>
+      </w:r>
+    </w:p>
+    <w:p>
+      <w:pPr>
+        <w:ind w:left="720"/>
+        <w:rPr>
+          <w:lang w:val="en-GB"/>
+        </w:rPr>
+      </w:pPr>
+      <w:r>
+        <w:rPr>
+          <w:lang w:val="en-GB"/>
+        </w:rPr>
+        <w:t xml:space="preserve">Looking at the </w:t>
+      </w:r>
+      <w:r>
+        <w:rPr>
+          <w:lang w:val="en-GB"/>
+        </w:rPr>
+        <w:t xml:space="preserve">rankings the cards are in based on the coefficients and comparing it to some player experience </w:t>
+      </w:r>
+      <w:r>
+        <w:rPr>
+          <w:lang w:val="en-GB"/>
+        </w:rPr>
+        <w:t>(Gill, 2019)</w:t>
+      </w:r>
+      <w:r>
+        <w:rPr>
+          <w:lang w:val="en-GB"/>
+        </w:rPr>
+        <w:t xml:space="preserve"> we can see that out of the top ten cards listed in the article we have 5 in our top 10 list. This is especially notable when you consider that there are 582 cards in total!</w:t>
+      </w:r>
+      <w:r>
+        <w:rPr>
+          <w:lang w:val="en-GB"/>
+        </w:rPr>
         <w:t xml:space="preserve"> </w:t>
       </w:r>
       <w:r>
-        <w:t>Similarly, the max number of losses is 39 but 75% again are 3 or less.</w:t>
-      </w:r>
-      <w:r>
-        <w:t xml:space="preserve"> </w:t>
-      </w:r>
-      <w:r>
-        <w:t>Scores range from -33 for the worst rated deck to 26 for the best rated deck, but the interquartile range is quite small going from -1 to 2.</w:t>
-      </w:r>
-      <w:bookmarkStart w:id="6" w:name="_GoBack"/>
-      <w:bookmarkEnd w:id="6"/>
+        <w:rPr>
+          <w:lang w:val="en-GB"/>
+        </w:rPr>
+        <w:t xml:space="preserve">At this stage looking at alternative models to search for better performance is an option, however it may be </w:t>
+      </w:r>
+      <w:r>
+        <w:rPr>
+          <w:lang w:val="en-GB"/>
+        </w:rPr>
+        <w:t>simply be the case that the data does not support a high accuracy model. For example, a deck that is only played at an event once and won that game will have a score of 1 but might be good enough to win 100 games if more were played! This topic will be discussed in more detail later, but initially we will be accepting this initial model</w:t>
+      </w:r>
+      <w:r>
+        <w:rPr>
+          <w:lang w:val="en-GB"/>
+        </w:rPr>
+        <w:t xml:space="preserve"> which was saved to file using the pickle library.</w:t>
+      </w:r>
     </w:p>
     <w:p>
       <w:pPr>
@@ -2706,7 +3143,7 @@
           <w:szCs w:val="32"/>
         </w:rPr>
       </w:pPr>
-      <w:bookmarkStart w:id="7" w:name="_Toc510820297"/>
+      <w:bookmarkStart w:id="9" w:name="_Toc510820297"/>
       <w:r>
         <w:br w:type="page"/>
       </w:r>
@@ -2716,1775 +3153,64 @@
         <w:pStyle w:val="Heading1"/>
         <w:numPr>
           <w:ilvl w:val="0"/>
-          <w:numId w:val="1"/>
+          <w:numId w:val="4"/>
         </w:numPr>
         <w:spacing w:after="120"/>
       </w:pPr>
-      <w:bookmarkStart w:id="8" w:name="_Toc22560411"/>
+      <w:bookmarkStart w:id="10" w:name="_Toc26825163"/>
+      <w:bookmarkEnd w:id="9"/>
       <w:r>
         <w:lastRenderedPageBreak/>
-        <w:t>Demonstration of Progress</w:t>
-      </w:r>
-      <w:bookmarkEnd w:id="7"/>
-      <w:bookmarkEnd w:id="8"/>
+        <w:t xml:space="preserve">Stage </w:t>
+      </w:r>
+      <w:r>
+        <w:t>4</w:t>
+      </w:r>
+      <w:r>
+        <w:t xml:space="preserve"> – </w:t>
+      </w:r>
+      <w:r>
+        <w:t>Recommender</w:t>
+      </w:r>
+      <w:bookmarkEnd w:id="10"/>
     </w:p>
     <w:p>
       <w:pPr>
         <w:ind w:left="709" w:firstLine="5"/>
       </w:pPr>
       <w:r>
-        <w:t xml:space="preserve">Completed code has been pushed onto the </w:t>
+        <w:t xml:space="preserve">The ultimate goal of this project is to provide a way to decide between a number of decks and decide which was the best choice. To do this, the process of loading, cleaning, and predicting needs to be repeated with just one deck. This was initially completed in a </w:t>
       </w:r>
       <w:proofErr w:type="spellStart"/>
       <w:r>
-        <w:t>github</w:t>
+        <w:t>Jupyter</w:t>
       </w:r>
       <w:proofErr w:type="spellEnd"/>
       <w:r>
-        <w:t xml:space="preserve"> repository</w:t>
-      </w:r>
-      <w:r>
-        <w:t xml:space="preserve"> </w:t>
-      </w:r>
-      <w:r>
-        <w:t>(Sheppard, 2019)</w:t>
-      </w:r>
-      <w:r>
-        <w:t xml:space="preserve"> and can be reviewed. This includes the data extracted so far which includes over 30 thousand decks.</w:t>
-      </w:r>
-    </w:p>
-    <w:p>
-      <w:pPr>
-        <w:ind w:left="709" w:firstLine="5"/>
-      </w:pPr>
-      <w:r>
-        <w:t>Some exam</w:t>
-      </w:r>
-      <w:r>
-        <w:t>ples of code are included below:</w:t>
-      </w:r>
-    </w:p>
-    <w:p>
-      <w:pPr>
-        <w:ind w:left="709" w:firstLine="5"/>
-      </w:pPr>
-      <w:r>
-        <w:t>This function accesses the website API and returns th</w:t>
-      </w:r>
-      <w:r>
-        <w:t>e json object. As part of the code that calls this function has a delay every 5 calls, the 429 error is not expected, however there can be other reasons such as a website update that could prevent the request. After a 60 minute ‘timeout’ the request will be tried a second time after. This will allow the code to run in the background and overnight to continue the slow process of data download.</w:t>
-      </w:r>
-    </w:p>
-    <w:p>
-      <w:pPr>
-        <w:spacing w:after="0"/>
-        <w:ind w:left="709" w:firstLine="5"/>
-        <w:rPr>
-          <w:rFonts w:ascii="Courier New" w:hAnsi="Courier New" w:cs="Courier New"/>
-          <w:sz w:val="16"/>
-        </w:rPr>
-      </w:pPr>
-      <w:r>
-        <w:rPr>
-          <w:rFonts w:ascii="Courier New" w:hAnsi="Courier New" w:cs="Courier New"/>
-          <w:sz w:val="16"/>
-        </w:rPr>
-        <w:t xml:space="preserve">def </w:t>
+        <w:t xml:space="preserve"> Notebook to allow stepping through the process. Once complete, this was </w:t>
+      </w:r>
+      <w:r>
+        <w:t>recoded</w:t>
+      </w:r>
+      <w:r>
+        <w:t xml:space="preserve"> as functions in the app.py file which </w:t>
+      </w:r>
+      <w:r>
+        <w:t>also</w:t>
+      </w:r>
+      <w:r>
+        <w:t xml:space="preserve"> included a terminal prompt to allow quick input of a </w:t>
       </w:r>
       <w:proofErr w:type="spellStart"/>
       <w:r>
-        <w:rPr>
-          <w:rFonts w:ascii="Courier New" w:hAnsi="Courier New" w:cs="Courier New"/>
-          <w:sz w:val="16"/>
-        </w:rPr>
-        <w:t>load_decks</w:t>
+        <w:t>decklist</w:t>
       </w:r>
       <w:proofErr w:type="spellEnd"/>
       <w:r>
-        <w:rPr>
-          <w:rFonts w:ascii="Courier New" w:hAnsi="Courier New" w:cs="Courier New"/>
-          <w:sz w:val="16"/>
-        </w:rPr>
-        <w:t>(</w:t>
-      </w:r>
-      <w:proofErr w:type="spellStart"/>
-      <w:r>
-        <w:rPr>
-          <w:rFonts w:ascii="Courier New" w:hAnsi="Courier New" w:cs="Courier New"/>
-          <w:sz w:val="16"/>
-        </w:rPr>
-        <w:t>start_num</w:t>
-      </w:r>
-      <w:proofErr w:type="spellEnd"/>
-      <w:r>
-        <w:rPr>
-          <w:rFonts w:ascii="Courier New" w:hAnsi="Courier New" w:cs="Courier New"/>
-          <w:sz w:val="16"/>
-        </w:rPr>
-        <w:t xml:space="preserve">, </w:t>
-      </w:r>
-      <w:proofErr w:type="spellStart"/>
-      <w:r>
-        <w:rPr>
-          <w:rFonts w:ascii="Courier New" w:hAnsi="Courier New" w:cs="Courier New"/>
-          <w:sz w:val="16"/>
-        </w:rPr>
-        <w:t>num_load</w:t>
-      </w:r>
-      <w:proofErr w:type="spellEnd"/>
-      <w:r>
-        <w:rPr>
-          <w:rFonts w:ascii="Courier New" w:hAnsi="Courier New" w:cs="Courier New"/>
-          <w:sz w:val="16"/>
-        </w:rPr>
-        <w:t>):</w:t>
-      </w:r>
-    </w:p>
-    <w:p>
-      <w:pPr>
-        <w:spacing w:after="0"/>
-        <w:ind w:left="709" w:firstLine="5"/>
-        <w:rPr>
-          <w:rFonts w:ascii="Courier New" w:hAnsi="Courier New" w:cs="Courier New"/>
-          <w:sz w:val="16"/>
-        </w:rPr>
-      </w:pPr>
-      <w:r>
-        <w:rPr>
-          <w:rFonts w:ascii="Courier New" w:hAnsi="Courier New" w:cs="Courier New"/>
-          <w:sz w:val="16"/>
-        </w:rPr>
-        <w:t xml:space="preserve">    """Return details of max 25 decks from keyforgegame.com website"""</w:t>
-      </w:r>
-    </w:p>
-    <w:p>
-      <w:pPr>
-        <w:spacing w:after="0"/>
-        <w:ind w:left="709" w:firstLine="5"/>
-        <w:rPr>
-          <w:rFonts w:ascii="Courier New" w:hAnsi="Courier New" w:cs="Courier New"/>
-          <w:sz w:val="16"/>
-        </w:rPr>
-      </w:pPr>
-      <w:r>
-        <w:rPr>
-          <w:rFonts w:ascii="Courier New" w:hAnsi="Courier New" w:cs="Courier New"/>
-          <w:sz w:val="16"/>
-        </w:rPr>
-        <w:t xml:space="preserve">    website = "https://www.keyforgegame.com/api/decks/"</w:t>
-      </w:r>
-    </w:p>
-    <w:p>
-      <w:pPr>
-        <w:spacing w:after="0"/>
-        <w:ind w:left="709" w:firstLine="5"/>
-        <w:rPr>
-          <w:rFonts w:ascii="Courier New" w:hAnsi="Courier New" w:cs="Courier New"/>
-          <w:sz w:val="16"/>
-        </w:rPr>
-      </w:pPr>
-      <w:r>
-        <w:rPr>
-          <w:rFonts w:ascii="Courier New" w:hAnsi="Courier New" w:cs="Courier New"/>
-          <w:sz w:val="16"/>
-        </w:rPr>
-        <w:t xml:space="preserve">    start = "?page=" + str(</w:t>
-      </w:r>
-      <w:proofErr w:type="spellStart"/>
-      <w:r>
-        <w:rPr>
-          <w:rFonts w:ascii="Courier New" w:hAnsi="Courier New" w:cs="Courier New"/>
-          <w:sz w:val="16"/>
-        </w:rPr>
-        <w:t>start_num</w:t>
-      </w:r>
-      <w:proofErr w:type="spellEnd"/>
-      <w:r>
-        <w:rPr>
-          <w:rFonts w:ascii="Courier New" w:hAnsi="Courier New" w:cs="Courier New"/>
-          <w:sz w:val="16"/>
-        </w:rPr>
-        <w:t>)</w:t>
-      </w:r>
-    </w:p>
-    <w:p>
-      <w:pPr>
-        <w:spacing w:after="0"/>
-        <w:ind w:left="709" w:firstLine="5"/>
-        <w:rPr>
-          <w:rFonts w:ascii="Courier New" w:hAnsi="Courier New" w:cs="Courier New"/>
-          <w:sz w:val="16"/>
-        </w:rPr>
-      </w:pPr>
-      <w:r>
-        <w:rPr>
-          <w:rFonts w:ascii="Courier New" w:hAnsi="Courier New" w:cs="Courier New"/>
-          <w:sz w:val="16"/>
-        </w:rPr>
-        <w:t xml:space="preserve">    </w:t>
-      </w:r>
-      <w:proofErr w:type="spellStart"/>
-      <w:r>
-        <w:rPr>
-          <w:rFonts w:ascii="Courier New" w:hAnsi="Courier New" w:cs="Courier New"/>
-          <w:sz w:val="16"/>
-        </w:rPr>
-        <w:t>num_decks</w:t>
-      </w:r>
-      <w:proofErr w:type="spellEnd"/>
-      <w:r>
-        <w:rPr>
-          <w:rFonts w:ascii="Courier New" w:hAnsi="Courier New" w:cs="Courier New"/>
-          <w:sz w:val="16"/>
-        </w:rPr>
-        <w:t xml:space="preserve"> = "&amp;</w:t>
-      </w:r>
-      <w:proofErr w:type="spellStart"/>
-      <w:r>
-        <w:rPr>
-          <w:rFonts w:ascii="Courier New" w:hAnsi="Courier New" w:cs="Courier New"/>
-          <w:sz w:val="16"/>
-        </w:rPr>
-        <w:t>page_size</w:t>
-      </w:r>
-      <w:proofErr w:type="spellEnd"/>
-      <w:r>
-        <w:rPr>
-          <w:rFonts w:ascii="Courier New" w:hAnsi="Courier New" w:cs="Courier New"/>
-          <w:sz w:val="16"/>
-        </w:rPr>
-        <w:t>=" + str(</w:t>
-      </w:r>
-      <w:proofErr w:type="spellStart"/>
-      <w:r>
-        <w:rPr>
-          <w:rFonts w:ascii="Courier New" w:hAnsi="Courier New" w:cs="Courier New"/>
-          <w:sz w:val="16"/>
-        </w:rPr>
-        <w:t>num_load</w:t>
-      </w:r>
-      <w:proofErr w:type="spellEnd"/>
-      <w:r>
-        <w:rPr>
-          <w:rFonts w:ascii="Courier New" w:hAnsi="Courier New" w:cs="Courier New"/>
-          <w:sz w:val="16"/>
-        </w:rPr>
-        <w:t>)</w:t>
-      </w:r>
-    </w:p>
-    <w:p>
-      <w:pPr>
-        <w:spacing w:after="0"/>
-        <w:ind w:left="709" w:firstLine="5"/>
-        <w:rPr>
-          <w:rFonts w:ascii="Courier New" w:hAnsi="Courier New" w:cs="Courier New"/>
-          <w:sz w:val="16"/>
-        </w:rPr>
-      </w:pPr>
-      <w:r>
-        <w:rPr>
-          <w:rFonts w:ascii="Courier New" w:hAnsi="Courier New" w:cs="Courier New"/>
-          <w:sz w:val="16"/>
-        </w:rPr>
-        <w:t xml:space="preserve">    end = "&amp;links=cards"</w:t>
-      </w:r>
-    </w:p>
-    <w:p>
-      <w:pPr>
-        <w:spacing w:after="0"/>
-        <w:ind w:left="709" w:firstLine="5"/>
-        <w:rPr>
-          <w:rFonts w:ascii="Courier New" w:hAnsi="Courier New" w:cs="Courier New"/>
-          <w:sz w:val="16"/>
-        </w:rPr>
-      </w:pPr>
-      <w:r>
-        <w:rPr>
-          <w:rFonts w:ascii="Courier New" w:hAnsi="Courier New" w:cs="Courier New"/>
-          <w:sz w:val="16"/>
-        </w:rPr>
-        <w:t xml:space="preserve">    </w:t>
-      </w:r>
-      <w:proofErr w:type="spellStart"/>
-      <w:r>
-        <w:rPr>
-          <w:rFonts w:ascii="Courier New" w:hAnsi="Courier New" w:cs="Courier New"/>
-          <w:sz w:val="16"/>
-        </w:rPr>
-        <w:t>url</w:t>
-      </w:r>
-      <w:proofErr w:type="spellEnd"/>
-      <w:r>
-        <w:rPr>
-          <w:rFonts w:ascii="Courier New" w:hAnsi="Courier New" w:cs="Courier New"/>
-          <w:sz w:val="16"/>
-        </w:rPr>
-        <w:t xml:space="preserve"> = website + start + </w:t>
-      </w:r>
-      <w:proofErr w:type="spellStart"/>
-      <w:r>
-        <w:rPr>
-          <w:rFonts w:ascii="Courier New" w:hAnsi="Courier New" w:cs="Courier New"/>
-          <w:sz w:val="16"/>
-        </w:rPr>
-        <w:t>num_decks</w:t>
-      </w:r>
-      <w:proofErr w:type="spellEnd"/>
-      <w:r>
-        <w:rPr>
-          <w:rFonts w:ascii="Courier New" w:hAnsi="Courier New" w:cs="Courier New"/>
-          <w:sz w:val="16"/>
-        </w:rPr>
-        <w:t xml:space="preserve"> + end</w:t>
-      </w:r>
-    </w:p>
-    <w:p>
-      <w:pPr>
-        <w:spacing w:after="0"/>
-        <w:ind w:left="709" w:firstLine="5"/>
-        <w:rPr>
-          <w:rFonts w:ascii="Courier New" w:hAnsi="Courier New" w:cs="Courier New"/>
-          <w:sz w:val="16"/>
-        </w:rPr>
-      </w:pPr>
-      <w:r>
-        <w:rPr>
-          <w:rFonts w:ascii="Courier New" w:hAnsi="Courier New" w:cs="Courier New"/>
-          <w:sz w:val="16"/>
-        </w:rPr>
-        <w:t xml:space="preserve">    try:</w:t>
-      </w:r>
-    </w:p>
-    <w:p>
-      <w:pPr>
-        <w:spacing w:after="0"/>
-        <w:ind w:left="709" w:firstLine="5"/>
-        <w:rPr>
-          <w:rFonts w:ascii="Courier New" w:hAnsi="Courier New" w:cs="Courier New"/>
-          <w:sz w:val="16"/>
-        </w:rPr>
-      </w:pPr>
-      <w:r>
-        <w:rPr>
-          <w:rFonts w:ascii="Courier New" w:hAnsi="Courier New" w:cs="Courier New"/>
-          <w:sz w:val="16"/>
-        </w:rPr>
-        <w:t xml:space="preserve">        r = </w:t>
-      </w:r>
-      <w:proofErr w:type="spellStart"/>
-      <w:r>
-        <w:rPr>
-          <w:rFonts w:ascii="Courier New" w:hAnsi="Courier New" w:cs="Courier New"/>
-          <w:sz w:val="16"/>
-        </w:rPr>
-        <w:t>requests.get</w:t>
-      </w:r>
-      <w:proofErr w:type="spellEnd"/>
-      <w:r>
-        <w:rPr>
-          <w:rFonts w:ascii="Courier New" w:hAnsi="Courier New" w:cs="Courier New"/>
-          <w:sz w:val="16"/>
-        </w:rPr>
-        <w:t>(</w:t>
-      </w:r>
-      <w:proofErr w:type="spellStart"/>
-      <w:r>
-        <w:rPr>
-          <w:rFonts w:ascii="Courier New" w:hAnsi="Courier New" w:cs="Courier New"/>
-          <w:sz w:val="16"/>
-        </w:rPr>
-        <w:t>url</w:t>
-      </w:r>
-      <w:proofErr w:type="spellEnd"/>
-      <w:r>
-        <w:rPr>
-          <w:rFonts w:ascii="Courier New" w:hAnsi="Courier New" w:cs="Courier New"/>
-          <w:sz w:val="16"/>
-        </w:rPr>
-        <w:t>, headers={'User-agent': '</w:t>
-      </w:r>
-      <w:proofErr w:type="spellStart"/>
-      <w:r>
-        <w:rPr>
-          <w:rFonts w:ascii="Courier New" w:hAnsi="Courier New" w:cs="Courier New"/>
-          <w:sz w:val="16"/>
-        </w:rPr>
-        <w:t>Keyforge</w:t>
-      </w:r>
-      <w:proofErr w:type="spellEnd"/>
-      <w:r>
-        <w:rPr>
-          <w:rFonts w:ascii="Courier New" w:hAnsi="Courier New" w:cs="Courier New"/>
-          <w:sz w:val="16"/>
-        </w:rPr>
-        <w:t xml:space="preserve"> Bot 0.1'})</w:t>
-      </w:r>
-    </w:p>
-    <w:p>
-      <w:pPr>
-        <w:spacing w:after="0"/>
-        <w:ind w:left="709" w:firstLine="5"/>
-        <w:rPr>
-          <w:rFonts w:ascii="Courier New" w:hAnsi="Courier New" w:cs="Courier New"/>
-          <w:sz w:val="16"/>
-        </w:rPr>
-      </w:pPr>
-      <w:r>
-        <w:rPr>
-          <w:rFonts w:ascii="Courier New" w:hAnsi="Courier New" w:cs="Courier New"/>
-          <w:sz w:val="16"/>
-        </w:rPr>
-        <w:t xml:space="preserve">        # If the response was successful, no Exception will be raised</w:t>
-      </w:r>
-    </w:p>
-    <w:p>
-      <w:pPr>
-        <w:spacing w:after="0"/>
-        <w:ind w:left="709" w:firstLine="5"/>
-        <w:rPr>
-          <w:rFonts w:ascii="Courier New" w:hAnsi="Courier New" w:cs="Courier New"/>
-          <w:sz w:val="16"/>
-        </w:rPr>
-      </w:pPr>
-      <w:r>
-        <w:rPr>
-          <w:rFonts w:ascii="Courier New" w:hAnsi="Courier New" w:cs="Courier New"/>
-          <w:sz w:val="16"/>
-        </w:rPr>
-        <w:t xml:space="preserve">        </w:t>
-      </w:r>
-      <w:proofErr w:type="spellStart"/>
-      <w:r>
-        <w:rPr>
-          <w:rFonts w:ascii="Courier New" w:hAnsi="Courier New" w:cs="Courier New"/>
-          <w:sz w:val="16"/>
-        </w:rPr>
-        <w:t>r.raise_for_status</w:t>
-      </w:r>
-      <w:proofErr w:type="spellEnd"/>
-      <w:r>
-        <w:rPr>
-          <w:rFonts w:ascii="Courier New" w:hAnsi="Courier New" w:cs="Courier New"/>
-          <w:sz w:val="16"/>
-        </w:rPr>
-        <w:t>()</w:t>
-      </w:r>
-    </w:p>
-    <w:p>
-      <w:pPr>
-        <w:spacing w:after="0"/>
-        <w:ind w:left="709" w:firstLine="5"/>
-        <w:rPr>
-          <w:rFonts w:ascii="Courier New" w:hAnsi="Courier New" w:cs="Courier New"/>
-          <w:sz w:val="16"/>
-        </w:rPr>
-      </w:pPr>
-      <w:r>
-        <w:rPr>
-          <w:rFonts w:ascii="Courier New" w:hAnsi="Courier New" w:cs="Courier New"/>
-          <w:sz w:val="16"/>
-        </w:rPr>
-        <w:t xml:space="preserve">    except </w:t>
-      </w:r>
-      <w:proofErr w:type="spellStart"/>
-      <w:r>
-        <w:rPr>
-          <w:rFonts w:ascii="Courier New" w:hAnsi="Courier New" w:cs="Courier New"/>
-          <w:sz w:val="16"/>
-        </w:rPr>
-        <w:t>HTTPError</w:t>
-      </w:r>
-      <w:proofErr w:type="spellEnd"/>
-      <w:r>
-        <w:rPr>
-          <w:rFonts w:ascii="Courier New" w:hAnsi="Courier New" w:cs="Courier New"/>
-          <w:sz w:val="16"/>
-        </w:rPr>
-        <w:t xml:space="preserve"> as </w:t>
-      </w:r>
-      <w:proofErr w:type="spellStart"/>
-      <w:r>
-        <w:rPr>
-          <w:rFonts w:ascii="Courier New" w:hAnsi="Courier New" w:cs="Courier New"/>
-          <w:sz w:val="16"/>
-        </w:rPr>
-        <w:t>http_err</w:t>
-      </w:r>
-      <w:proofErr w:type="spellEnd"/>
-      <w:r>
-        <w:rPr>
-          <w:rFonts w:ascii="Courier New" w:hAnsi="Courier New" w:cs="Courier New"/>
-          <w:sz w:val="16"/>
-        </w:rPr>
-        <w:t>:</w:t>
-      </w:r>
-    </w:p>
-    <w:p>
-      <w:pPr>
-        <w:spacing w:after="0"/>
-        <w:ind w:left="709" w:firstLine="5"/>
-        <w:rPr>
-          <w:rFonts w:ascii="Courier New" w:hAnsi="Courier New" w:cs="Courier New"/>
-          <w:sz w:val="16"/>
-        </w:rPr>
-      </w:pPr>
-      <w:r>
-        <w:rPr>
-          <w:rFonts w:ascii="Courier New" w:hAnsi="Courier New" w:cs="Courier New"/>
-          <w:sz w:val="16"/>
-        </w:rPr>
-        <w:t xml:space="preserve">        print(</w:t>
-      </w:r>
-      <w:proofErr w:type="spellStart"/>
-      <w:r>
-        <w:rPr>
-          <w:rFonts w:ascii="Courier New" w:hAnsi="Courier New" w:cs="Courier New"/>
-          <w:sz w:val="16"/>
-        </w:rPr>
-        <w:t>f'HTTP</w:t>
-      </w:r>
-      <w:proofErr w:type="spellEnd"/>
-      <w:r>
-        <w:rPr>
-          <w:rFonts w:ascii="Courier New" w:hAnsi="Courier New" w:cs="Courier New"/>
-          <w:sz w:val="16"/>
-        </w:rPr>
-        <w:t xml:space="preserve"> error occurred: {</w:t>
-      </w:r>
-      <w:proofErr w:type="spellStart"/>
-      <w:r>
-        <w:rPr>
-          <w:rFonts w:ascii="Courier New" w:hAnsi="Courier New" w:cs="Courier New"/>
-          <w:sz w:val="16"/>
-        </w:rPr>
-        <w:t>http_err</w:t>
-      </w:r>
-      <w:proofErr w:type="spellEnd"/>
-      <w:r>
-        <w:rPr>
-          <w:rFonts w:ascii="Courier New" w:hAnsi="Courier New" w:cs="Courier New"/>
-          <w:sz w:val="16"/>
-        </w:rPr>
-        <w:t>}')</w:t>
-      </w:r>
-    </w:p>
-    <w:p>
-      <w:pPr>
-        <w:spacing w:after="0"/>
-        <w:ind w:left="709" w:firstLine="5"/>
-        <w:rPr>
-          <w:rFonts w:ascii="Courier New" w:hAnsi="Courier New" w:cs="Courier New"/>
-          <w:sz w:val="16"/>
-        </w:rPr>
-      </w:pPr>
-      <w:r>
-        <w:rPr>
-          <w:rFonts w:ascii="Courier New" w:hAnsi="Courier New" w:cs="Courier New"/>
-          <w:sz w:val="16"/>
-        </w:rPr>
-        <w:t xml:space="preserve">        # We're expecting 429 (too many requests) errors</w:t>
-      </w:r>
-    </w:p>
-    <w:p>
-      <w:pPr>
-        <w:spacing w:after="0"/>
-        <w:ind w:left="709" w:firstLine="5"/>
-        <w:rPr>
-          <w:rFonts w:ascii="Courier New" w:hAnsi="Courier New" w:cs="Courier New"/>
-          <w:sz w:val="16"/>
-        </w:rPr>
-      </w:pPr>
-      <w:r>
-        <w:rPr>
-          <w:rFonts w:ascii="Courier New" w:hAnsi="Courier New" w:cs="Courier New"/>
-          <w:sz w:val="16"/>
-        </w:rPr>
-        <w:t xml:space="preserve">        print("Waiting for 60 minutes")</w:t>
-      </w:r>
-    </w:p>
-    <w:p>
-      <w:pPr>
-        <w:spacing w:after="0"/>
-        <w:ind w:left="709" w:firstLine="5"/>
-        <w:rPr>
-          <w:rFonts w:ascii="Courier New" w:hAnsi="Courier New" w:cs="Courier New"/>
-          <w:sz w:val="16"/>
-        </w:rPr>
-      </w:pPr>
-      <w:r>
-        <w:rPr>
-          <w:rFonts w:ascii="Courier New" w:hAnsi="Courier New" w:cs="Courier New"/>
-          <w:sz w:val="16"/>
-        </w:rPr>
-        <w:t xml:space="preserve">        </w:t>
-      </w:r>
-      <w:proofErr w:type="spellStart"/>
-      <w:r>
-        <w:rPr>
-          <w:rFonts w:ascii="Courier New" w:hAnsi="Courier New" w:cs="Courier New"/>
-          <w:sz w:val="16"/>
-        </w:rPr>
-        <w:t>time.sleep</w:t>
-      </w:r>
-      <w:proofErr w:type="spellEnd"/>
-      <w:r>
-        <w:rPr>
-          <w:rFonts w:ascii="Courier New" w:hAnsi="Courier New" w:cs="Courier New"/>
-          <w:sz w:val="16"/>
-        </w:rPr>
-        <w:t>(3600)  # Delay for 60 minutes, then try again</w:t>
-      </w:r>
-    </w:p>
-    <w:p>
-      <w:pPr>
-        <w:spacing w:after="0"/>
-        <w:ind w:left="709" w:firstLine="5"/>
-        <w:rPr>
-          <w:rFonts w:ascii="Courier New" w:hAnsi="Courier New" w:cs="Courier New"/>
-          <w:sz w:val="16"/>
-        </w:rPr>
-      </w:pPr>
-      <w:r>
-        <w:rPr>
-          <w:rFonts w:ascii="Courier New" w:hAnsi="Courier New" w:cs="Courier New"/>
-          <w:sz w:val="16"/>
-        </w:rPr>
-        <w:t xml:space="preserve">        r = </w:t>
-      </w:r>
-      <w:proofErr w:type="spellStart"/>
-      <w:r>
-        <w:rPr>
-          <w:rFonts w:ascii="Courier New" w:hAnsi="Courier New" w:cs="Courier New"/>
-          <w:sz w:val="16"/>
-        </w:rPr>
-        <w:t>requests.get</w:t>
-      </w:r>
-      <w:proofErr w:type="spellEnd"/>
-      <w:r>
-        <w:rPr>
-          <w:rFonts w:ascii="Courier New" w:hAnsi="Courier New" w:cs="Courier New"/>
-          <w:sz w:val="16"/>
-        </w:rPr>
-        <w:t>(</w:t>
-      </w:r>
-      <w:proofErr w:type="spellStart"/>
-      <w:r>
-        <w:rPr>
-          <w:rFonts w:ascii="Courier New" w:hAnsi="Courier New" w:cs="Courier New"/>
-          <w:sz w:val="16"/>
-        </w:rPr>
-        <w:t>url</w:t>
-      </w:r>
-      <w:proofErr w:type="spellEnd"/>
-      <w:r>
-        <w:rPr>
-          <w:rFonts w:ascii="Courier New" w:hAnsi="Courier New" w:cs="Courier New"/>
-          <w:sz w:val="16"/>
-        </w:rPr>
-        <w:t>, headers={'User-agent': '</w:t>
-      </w:r>
-      <w:proofErr w:type="spellStart"/>
-      <w:r>
-        <w:rPr>
-          <w:rFonts w:ascii="Courier New" w:hAnsi="Courier New" w:cs="Courier New"/>
-          <w:sz w:val="16"/>
-        </w:rPr>
-        <w:t>Keyforge</w:t>
-      </w:r>
-      <w:proofErr w:type="spellEnd"/>
-      <w:r>
-        <w:rPr>
-          <w:rFonts w:ascii="Courier New" w:hAnsi="Courier New" w:cs="Courier New"/>
-          <w:sz w:val="16"/>
-        </w:rPr>
-        <w:t xml:space="preserve"> Bot 0.1'})</w:t>
-      </w:r>
-    </w:p>
-    <w:p>
-      <w:pPr>
-        <w:spacing w:after="0"/>
-        <w:ind w:left="709" w:firstLine="5"/>
-        <w:rPr>
-          <w:rFonts w:ascii="Courier New" w:hAnsi="Courier New" w:cs="Courier New"/>
-          <w:sz w:val="16"/>
-        </w:rPr>
-      </w:pPr>
-      <w:r>
-        <w:rPr>
-          <w:rFonts w:ascii="Courier New" w:hAnsi="Courier New" w:cs="Courier New"/>
-          <w:sz w:val="16"/>
-        </w:rPr>
-        <w:t xml:space="preserve">    except Exception as err:</w:t>
-      </w:r>
-    </w:p>
-    <w:p>
-      <w:pPr>
-        <w:spacing w:after="0"/>
-        <w:ind w:left="709" w:firstLine="5"/>
-        <w:rPr>
-          <w:rFonts w:ascii="Courier New" w:hAnsi="Courier New" w:cs="Courier New"/>
-          <w:sz w:val="16"/>
-        </w:rPr>
-      </w:pPr>
-      <w:r>
-        <w:rPr>
-          <w:rFonts w:ascii="Courier New" w:hAnsi="Courier New" w:cs="Courier New"/>
-          <w:sz w:val="16"/>
-        </w:rPr>
-        <w:t xml:space="preserve">        print(</w:t>
-      </w:r>
-      <w:proofErr w:type="spellStart"/>
-      <w:r>
-        <w:rPr>
-          <w:rFonts w:ascii="Courier New" w:hAnsi="Courier New" w:cs="Courier New"/>
-          <w:sz w:val="16"/>
-        </w:rPr>
-        <w:t>f'Other</w:t>
-      </w:r>
-      <w:proofErr w:type="spellEnd"/>
-      <w:r>
-        <w:rPr>
-          <w:rFonts w:ascii="Courier New" w:hAnsi="Courier New" w:cs="Courier New"/>
-          <w:sz w:val="16"/>
-        </w:rPr>
-        <w:t xml:space="preserve"> error occurred: {err}')</w:t>
-      </w:r>
-    </w:p>
-    <w:p>
-      <w:pPr>
-        <w:spacing w:after="0"/>
-        <w:ind w:left="709" w:firstLine="5"/>
-        <w:rPr>
-          <w:rFonts w:ascii="Courier New" w:hAnsi="Courier New" w:cs="Courier New"/>
-          <w:sz w:val="16"/>
-        </w:rPr>
-      </w:pPr>
-      <w:r>
-        <w:rPr>
-          <w:rFonts w:ascii="Courier New" w:hAnsi="Courier New" w:cs="Courier New"/>
-          <w:sz w:val="16"/>
-        </w:rPr>
-        <w:t xml:space="preserve">    else:</w:t>
-      </w:r>
-    </w:p>
-    <w:p>
-      <w:pPr>
-        <w:spacing w:after="0"/>
-        <w:ind w:left="709" w:firstLine="5"/>
-        <w:rPr>
-          <w:rFonts w:ascii="Courier New" w:hAnsi="Courier New" w:cs="Courier New"/>
-          <w:sz w:val="16"/>
-        </w:rPr>
-      </w:pPr>
-      <w:r>
-        <w:rPr>
-          <w:rFonts w:ascii="Courier New" w:hAnsi="Courier New" w:cs="Courier New"/>
-          <w:sz w:val="16"/>
-        </w:rPr>
-        <w:t xml:space="preserve">        data = </w:t>
-      </w:r>
-      <w:proofErr w:type="spellStart"/>
-      <w:r>
-        <w:rPr>
-          <w:rFonts w:ascii="Courier New" w:hAnsi="Courier New" w:cs="Courier New"/>
-          <w:sz w:val="16"/>
-        </w:rPr>
-        <w:t>json.loads</w:t>
-      </w:r>
-      <w:proofErr w:type="spellEnd"/>
-      <w:r>
-        <w:rPr>
-          <w:rFonts w:ascii="Courier New" w:hAnsi="Courier New" w:cs="Courier New"/>
-          <w:sz w:val="16"/>
-        </w:rPr>
-        <w:t>(</w:t>
-      </w:r>
-      <w:proofErr w:type="spellStart"/>
-      <w:r>
-        <w:rPr>
-          <w:rFonts w:ascii="Courier New" w:hAnsi="Courier New" w:cs="Courier New"/>
-          <w:sz w:val="16"/>
-        </w:rPr>
-        <w:t>r.content.decode</w:t>
-      </w:r>
-      <w:proofErr w:type="spellEnd"/>
-      <w:r>
-        <w:rPr>
-          <w:rFonts w:ascii="Courier New" w:hAnsi="Courier New" w:cs="Courier New"/>
-          <w:sz w:val="16"/>
-        </w:rPr>
-        <w:t>())</w:t>
-      </w:r>
-    </w:p>
-    <w:p>
-      <w:pPr>
-        <w:spacing w:after="0"/>
-        <w:ind w:left="709" w:firstLine="5"/>
-        <w:rPr>
-          <w:rFonts w:ascii="Courier New" w:hAnsi="Courier New" w:cs="Courier New"/>
-          <w:sz w:val="16"/>
-        </w:rPr>
-      </w:pPr>
-      <w:r>
-        <w:rPr>
-          <w:rFonts w:ascii="Courier New" w:hAnsi="Courier New" w:cs="Courier New"/>
-          <w:sz w:val="16"/>
-        </w:rPr>
-        <w:t xml:space="preserve">    return(data)</w:t>
-      </w:r>
-    </w:p>
-    <w:p>
-      <w:pPr>
-        <w:spacing w:after="0"/>
-        <w:ind w:left="709" w:firstLine="5"/>
-        <w:rPr>
-          <w:rFonts w:ascii="Courier New" w:hAnsi="Courier New" w:cs="Courier New"/>
-          <w:sz w:val="16"/>
-        </w:rPr>
-      </w:pPr>
-    </w:p>
-    <w:p>
-      <w:pPr>
-        <w:spacing w:after="0"/>
-        <w:ind w:left="709" w:firstLine="5"/>
-        <w:rPr>
-          <w:rFonts w:ascii="Courier New" w:hAnsi="Courier New" w:cs="Courier New"/>
-          <w:sz w:val="16"/>
-        </w:rPr>
-      </w:pPr>
-      <w:r>
-        <w:t xml:space="preserve">This next piece of code shows how some of the relevant data is extracted from the json file and saved into a pandas </w:t>
-      </w:r>
-      <w:proofErr w:type="spellStart"/>
-      <w:r>
-        <w:t>dataframe</w:t>
-      </w:r>
-      <w:proofErr w:type="spellEnd"/>
-      <w:r>
-        <w:t xml:space="preserve">. Each piece of data will include 25 decks for which the data needs to be extracted. Multiple calls of this function are amended onto existing </w:t>
-      </w:r>
-      <w:proofErr w:type="spellStart"/>
-      <w:r>
-        <w:t>dataframes</w:t>
-      </w:r>
-      <w:proofErr w:type="spellEnd"/>
-      <w:r>
-        <w:t xml:space="preserve"> to create the final dataset.</w:t>
-      </w:r>
-    </w:p>
-    <w:p>
-      <w:pPr>
-        <w:spacing w:after="0"/>
-        <w:ind w:left="709" w:firstLine="5"/>
-        <w:rPr>
-          <w:rFonts w:ascii="Courier New" w:hAnsi="Courier New" w:cs="Courier New"/>
-          <w:sz w:val="16"/>
-        </w:rPr>
-      </w:pPr>
-    </w:p>
-    <w:p>
-      <w:pPr>
-        <w:spacing w:after="0"/>
-        <w:ind w:left="709" w:firstLine="5"/>
-        <w:rPr>
-          <w:rFonts w:ascii="Courier New" w:hAnsi="Courier New" w:cs="Courier New"/>
-          <w:sz w:val="16"/>
-        </w:rPr>
-      </w:pPr>
-      <w:r>
-        <w:rPr>
-          <w:rFonts w:ascii="Courier New" w:hAnsi="Courier New" w:cs="Courier New"/>
-          <w:sz w:val="16"/>
-        </w:rPr>
-        <w:t xml:space="preserve">def </w:t>
-      </w:r>
-      <w:proofErr w:type="spellStart"/>
-      <w:r>
-        <w:rPr>
-          <w:rFonts w:ascii="Courier New" w:hAnsi="Courier New" w:cs="Courier New"/>
-          <w:sz w:val="16"/>
-        </w:rPr>
-        <w:t>decode_decks</w:t>
-      </w:r>
-      <w:proofErr w:type="spellEnd"/>
-      <w:r>
-        <w:rPr>
-          <w:rFonts w:ascii="Courier New" w:hAnsi="Courier New" w:cs="Courier New"/>
-          <w:sz w:val="16"/>
-        </w:rPr>
-        <w:t>(data):</w:t>
-      </w:r>
-    </w:p>
-    <w:p>
-      <w:pPr>
-        <w:spacing w:after="0"/>
-        <w:ind w:left="709" w:firstLine="5"/>
-        <w:rPr>
-          <w:rFonts w:ascii="Courier New" w:hAnsi="Courier New" w:cs="Courier New"/>
-          <w:sz w:val="16"/>
-        </w:rPr>
-      </w:pPr>
-      <w:r>
-        <w:rPr>
-          <w:rFonts w:ascii="Courier New" w:hAnsi="Courier New" w:cs="Courier New"/>
-          <w:sz w:val="16"/>
-        </w:rPr>
-        <w:t xml:space="preserve">    """Takes a list of decks in json format and returns decks in pd df"""</w:t>
-      </w:r>
-    </w:p>
-    <w:p>
-      <w:pPr>
-        <w:spacing w:after="0"/>
-        <w:ind w:left="709" w:firstLine="5"/>
-        <w:rPr>
-          <w:rFonts w:ascii="Courier New" w:hAnsi="Courier New" w:cs="Courier New"/>
-          <w:sz w:val="16"/>
-        </w:rPr>
-      </w:pPr>
-      <w:r>
-        <w:rPr>
-          <w:rFonts w:ascii="Courier New" w:hAnsi="Courier New" w:cs="Courier New"/>
-          <w:sz w:val="16"/>
-        </w:rPr>
-        <w:t xml:space="preserve">    df = </w:t>
-      </w:r>
-      <w:proofErr w:type="spellStart"/>
-      <w:r>
-        <w:rPr>
-          <w:rFonts w:ascii="Courier New" w:hAnsi="Courier New" w:cs="Courier New"/>
-          <w:sz w:val="16"/>
-        </w:rPr>
-        <w:t>pd.DataFrame</w:t>
-      </w:r>
-      <w:proofErr w:type="spellEnd"/>
-      <w:r>
-        <w:rPr>
-          <w:rFonts w:ascii="Courier New" w:hAnsi="Courier New" w:cs="Courier New"/>
-          <w:sz w:val="16"/>
-        </w:rPr>
-        <w:t>(columns=['</w:t>
-      </w:r>
-      <w:proofErr w:type="spellStart"/>
-      <w:r>
-        <w:rPr>
-          <w:rFonts w:ascii="Courier New" w:hAnsi="Courier New" w:cs="Courier New"/>
-          <w:sz w:val="16"/>
-        </w:rPr>
-        <w:t>deck_id</w:t>
-      </w:r>
-      <w:proofErr w:type="spellEnd"/>
-      <w:r>
-        <w:rPr>
-          <w:rFonts w:ascii="Courier New" w:hAnsi="Courier New" w:cs="Courier New"/>
-          <w:sz w:val="16"/>
-        </w:rPr>
-        <w:t>', '</w:t>
-      </w:r>
-      <w:proofErr w:type="spellStart"/>
-      <w:r>
-        <w:rPr>
-          <w:rFonts w:ascii="Courier New" w:hAnsi="Courier New" w:cs="Courier New"/>
-          <w:sz w:val="16"/>
-        </w:rPr>
-        <w:t>deck_name</w:t>
-      </w:r>
-      <w:proofErr w:type="spellEnd"/>
-      <w:r>
-        <w:rPr>
-          <w:rFonts w:ascii="Courier New" w:hAnsi="Courier New" w:cs="Courier New"/>
-          <w:sz w:val="16"/>
-        </w:rPr>
-        <w:t>', '</w:t>
-      </w:r>
-      <w:proofErr w:type="spellStart"/>
-      <w:r>
-        <w:rPr>
-          <w:rFonts w:ascii="Courier New" w:hAnsi="Courier New" w:cs="Courier New"/>
-          <w:sz w:val="16"/>
-        </w:rPr>
-        <w:t>deck_wins</w:t>
-      </w:r>
-      <w:proofErr w:type="spellEnd"/>
-      <w:r>
-        <w:rPr>
-          <w:rFonts w:ascii="Courier New" w:hAnsi="Courier New" w:cs="Courier New"/>
-          <w:sz w:val="16"/>
-        </w:rPr>
-        <w:t>',</w:t>
-      </w:r>
-    </w:p>
-    <w:p>
-      <w:pPr>
-        <w:spacing w:after="0"/>
-        <w:ind w:left="709" w:firstLine="5"/>
-        <w:rPr>
-          <w:rFonts w:ascii="Courier New" w:hAnsi="Courier New" w:cs="Courier New"/>
-          <w:sz w:val="16"/>
-        </w:rPr>
-      </w:pPr>
-      <w:r>
-        <w:rPr>
-          <w:rFonts w:ascii="Courier New" w:hAnsi="Courier New" w:cs="Courier New"/>
-          <w:sz w:val="16"/>
-        </w:rPr>
-        <w:t xml:space="preserve">                               '</w:t>
-      </w:r>
-      <w:proofErr w:type="spellStart"/>
-      <w:r>
-        <w:rPr>
-          <w:rFonts w:ascii="Courier New" w:hAnsi="Courier New" w:cs="Courier New"/>
-          <w:sz w:val="16"/>
-        </w:rPr>
-        <w:t>deck_losses</w:t>
-      </w:r>
-      <w:proofErr w:type="spellEnd"/>
-      <w:r>
-        <w:rPr>
-          <w:rFonts w:ascii="Courier New" w:hAnsi="Courier New" w:cs="Courier New"/>
-          <w:sz w:val="16"/>
-        </w:rPr>
-        <w:t>', '</w:t>
-      </w:r>
-      <w:proofErr w:type="spellStart"/>
-      <w:r>
-        <w:rPr>
-          <w:rFonts w:ascii="Courier New" w:hAnsi="Courier New" w:cs="Courier New"/>
-          <w:sz w:val="16"/>
-        </w:rPr>
-        <w:t>deck_expansion</w:t>
-      </w:r>
-      <w:proofErr w:type="spellEnd"/>
-      <w:r>
-        <w:rPr>
-          <w:rFonts w:ascii="Courier New" w:hAnsi="Courier New" w:cs="Courier New"/>
-          <w:sz w:val="16"/>
-        </w:rPr>
-        <w:t>', '</w:t>
-      </w:r>
-      <w:proofErr w:type="spellStart"/>
-      <w:r>
-        <w:rPr>
-          <w:rFonts w:ascii="Courier New" w:hAnsi="Courier New" w:cs="Courier New"/>
-          <w:sz w:val="16"/>
-        </w:rPr>
-        <w:t>deck_list</w:t>
-      </w:r>
-      <w:proofErr w:type="spellEnd"/>
-      <w:r>
-        <w:rPr>
-          <w:rFonts w:ascii="Courier New" w:hAnsi="Courier New" w:cs="Courier New"/>
-          <w:sz w:val="16"/>
-        </w:rPr>
-        <w:t>',</w:t>
-      </w:r>
-    </w:p>
-    <w:p>
-      <w:pPr>
-        <w:spacing w:after="0"/>
-        <w:ind w:left="709" w:firstLine="5"/>
-        <w:rPr>
-          <w:rFonts w:ascii="Courier New" w:hAnsi="Courier New" w:cs="Courier New"/>
-          <w:sz w:val="16"/>
-        </w:rPr>
-      </w:pPr>
-      <w:r>
-        <w:rPr>
-          <w:rFonts w:ascii="Courier New" w:hAnsi="Courier New" w:cs="Courier New"/>
-          <w:sz w:val="16"/>
-        </w:rPr>
-        <w:t xml:space="preserve">                               'houses'])</w:t>
-      </w:r>
-    </w:p>
-    <w:p>
-      <w:pPr>
-        <w:spacing w:after="0"/>
-        <w:ind w:left="709" w:firstLine="5"/>
-        <w:rPr>
-          <w:rFonts w:ascii="Courier New" w:hAnsi="Courier New" w:cs="Courier New"/>
-          <w:sz w:val="16"/>
-        </w:rPr>
-      </w:pPr>
-      <w:r>
-        <w:rPr>
-          <w:rFonts w:ascii="Courier New" w:hAnsi="Courier New" w:cs="Courier New"/>
-          <w:sz w:val="16"/>
-        </w:rPr>
-        <w:t xml:space="preserve">    decks = data['data']</w:t>
-      </w:r>
-    </w:p>
-    <w:p>
-      <w:pPr>
-        <w:spacing w:after="0"/>
-        <w:ind w:left="709" w:firstLine="5"/>
-        <w:rPr>
-          <w:rFonts w:ascii="Courier New" w:hAnsi="Courier New" w:cs="Courier New"/>
-          <w:sz w:val="16"/>
-        </w:rPr>
-      </w:pPr>
-      <w:r>
-        <w:rPr>
-          <w:rFonts w:ascii="Courier New" w:hAnsi="Courier New" w:cs="Courier New"/>
-          <w:sz w:val="16"/>
-        </w:rPr>
-        <w:t xml:space="preserve">    for </w:t>
-      </w:r>
-      <w:proofErr w:type="spellStart"/>
-      <w:r>
-        <w:rPr>
-          <w:rFonts w:ascii="Courier New" w:hAnsi="Courier New" w:cs="Courier New"/>
-          <w:sz w:val="16"/>
-        </w:rPr>
-        <w:t>i</w:t>
-      </w:r>
-      <w:proofErr w:type="spellEnd"/>
-      <w:r>
-        <w:rPr>
-          <w:rFonts w:ascii="Courier New" w:hAnsi="Courier New" w:cs="Courier New"/>
-          <w:sz w:val="16"/>
-        </w:rPr>
-        <w:t xml:space="preserve"> in decks:</w:t>
-      </w:r>
-    </w:p>
-    <w:p>
-      <w:pPr>
-        <w:spacing w:after="0"/>
-        <w:ind w:left="709" w:firstLine="5"/>
-        <w:rPr>
-          <w:rFonts w:ascii="Courier New" w:hAnsi="Courier New" w:cs="Courier New"/>
-          <w:sz w:val="16"/>
-        </w:rPr>
-      </w:pPr>
-      <w:r>
-        <w:rPr>
-          <w:rFonts w:ascii="Courier New" w:hAnsi="Courier New" w:cs="Courier New"/>
-          <w:sz w:val="16"/>
-        </w:rPr>
-        <w:t xml:space="preserve">        </w:t>
-      </w:r>
-      <w:proofErr w:type="spellStart"/>
-      <w:r>
-        <w:rPr>
-          <w:rFonts w:ascii="Courier New" w:hAnsi="Courier New" w:cs="Courier New"/>
-          <w:sz w:val="16"/>
-        </w:rPr>
-        <w:t>deck_id</w:t>
-      </w:r>
-      <w:proofErr w:type="spellEnd"/>
-      <w:r>
-        <w:rPr>
-          <w:rFonts w:ascii="Courier New" w:hAnsi="Courier New" w:cs="Courier New"/>
-          <w:sz w:val="16"/>
-        </w:rPr>
-        <w:t xml:space="preserve"> = </w:t>
-      </w:r>
-      <w:proofErr w:type="spellStart"/>
-      <w:r>
-        <w:rPr>
-          <w:rFonts w:ascii="Courier New" w:hAnsi="Courier New" w:cs="Courier New"/>
-          <w:sz w:val="16"/>
-        </w:rPr>
-        <w:t>i</w:t>
-      </w:r>
-      <w:proofErr w:type="spellEnd"/>
-      <w:r>
-        <w:rPr>
-          <w:rFonts w:ascii="Courier New" w:hAnsi="Courier New" w:cs="Courier New"/>
-          <w:sz w:val="16"/>
-        </w:rPr>
-        <w:t>['id']</w:t>
-      </w:r>
-    </w:p>
-    <w:p>
-      <w:pPr>
-        <w:spacing w:after="0"/>
-        <w:ind w:left="709" w:firstLine="5"/>
-        <w:rPr>
-          <w:rFonts w:ascii="Courier New" w:hAnsi="Courier New" w:cs="Courier New"/>
-          <w:sz w:val="16"/>
-        </w:rPr>
-      </w:pPr>
-      <w:r>
-        <w:rPr>
-          <w:rFonts w:ascii="Courier New" w:hAnsi="Courier New" w:cs="Courier New"/>
-          <w:sz w:val="16"/>
-        </w:rPr>
-        <w:t xml:space="preserve">        </w:t>
-      </w:r>
-      <w:proofErr w:type="spellStart"/>
-      <w:r>
-        <w:rPr>
-          <w:rFonts w:ascii="Courier New" w:hAnsi="Courier New" w:cs="Courier New"/>
-          <w:sz w:val="16"/>
-        </w:rPr>
-        <w:t>deck_name</w:t>
-      </w:r>
-      <w:proofErr w:type="spellEnd"/>
-      <w:r>
-        <w:rPr>
-          <w:rFonts w:ascii="Courier New" w:hAnsi="Courier New" w:cs="Courier New"/>
-          <w:sz w:val="16"/>
-        </w:rPr>
-        <w:t xml:space="preserve"> = </w:t>
-      </w:r>
-      <w:proofErr w:type="spellStart"/>
-      <w:r>
-        <w:rPr>
-          <w:rFonts w:ascii="Courier New" w:hAnsi="Courier New" w:cs="Courier New"/>
-          <w:sz w:val="16"/>
-        </w:rPr>
-        <w:t>i</w:t>
-      </w:r>
-      <w:proofErr w:type="spellEnd"/>
-      <w:r>
-        <w:rPr>
-          <w:rFonts w:ascii="Courier New" w:hAnsi="Courier New" w:cs="Courier New"/>
-          <w:sz w:val="16"/>
-        </w:rPr>
-        <w:t>['name']</w:t>
-      </w:r>
-    </w:p>
-    <w:p>
-      <w:pPr>
-        <w:spacing w:after="0"/>
-        <w:ind w:left="709" w:firstLine="5"/>
-        <w:rPr>
-          <w:rFonts w:ascii="Courier New" w:hAnsi="Courier New" w:cs="Courier New"/>
-          <w:sz w:val="16"/>
-        </w:rPr>
-      </w:pPr>
-      <w:r>
-        <w:rPr>
-          <w:rFonts w:ascii="Courier New" w:hAnsi="Courier New" w:cs="Courier New"/>
-          <w:sz w:val="16"/>
-        </w:rPr>
-        <w:t xml:space="preserve">        </w:t>
-      </w:r>
-      <w:proofErr w:type="spellStart"/>
-      <w:r>
-        <w:rPr>
-          <w:rFonts w:ascii="Courier New" w:hAnsi="Courier New" w:cs="Courier New"/>
-          <w:sz w:val="16"/>
-        </w:rPr>
-        <w:t>deck_wins</w:t>
-      </w:r>
-      <w:proofErr w:type="spellEnd"/>
-      <w:r>
-        <w:rPr>
-          <w:rFonts w:ascii="Courier New" w:hAnsi="Courier New" w:cs="Courier New"/>
-          <w:sz w:val="16"/>
-        </w:rPr>
-        <w:t xml:space="preserve"> = </w:t>
-      </w:r>
-      <w:proofErr w:type="spellStart"/>
-      <w:r>
-        <w:rPr>
-          <w:rFonts w:ascii="Courier New" w:hAnsi="Courier New" w:cs="Courier New"/>
-          <w:sz w:val="16"/>
-        </w:rPr>
-        <w:t>i</w:t>
-      </w:r>
-      <w:proofErr w:type="spellEnd"/>
-      <w:r>
-        <w:rPr>
-          <w:rFonts w:ascii="Courier New" w:hAnsi="Courier New" w:cs="Courier New"/>
-          <w:sz w:val="16"/>
-        </w:rPr>
-        <w:t>['wins']</w:t>
-      </w:r>
-    </w:p>
-    <w:p>
-      <w:pPr>
-        <w:spacing w:after="0"/>
-        <w:ind w:left="709" w:firstLine="5"/>
-        <w:rPr>
-          <w:rFonts w:ascii="Courier New" w:hAnsi="Courier New" w:cs="Courier New"/>
-          <w:sz w:val="16"/>
-        </w:rPr>
-      </w:pPr>
-      <w:r>
-        <w:rPr>
-          <w:rFonts w:ascii="Courier New" w:hAnsi="Courier New" w:cs="Courier New"/>
-          <w:sz w:val="16"/>
-        </w:rPr>
-        <w:t xml:space="preserve">        </w:t>
-      </w:r>
-      <w:proofErr w:type="spellStart"/>
-      <w:r>
-        <w:rPr>
-          <w:rFonts w:ascii="Courier New" w:hAnsi="Courier New" w:cs="Courier New"/>
-          <w:sz w:val="16"/>
-        </w:rPr>
-        <w:t>deck_losses</w:t>
-      </w:r>
-      <w:proofErr w:type="spellEnd"/>
-      <w:r>
-        <w:rPr>
-          <w:rFonts w:ascii="Courier New" w:hAnsi="Courier New" w:cs="Courier New"/>
-          <w:sz w:val="16"/>
-        </w:rPr>
-        <w:t xml:space="preserve"> = </w:t>
-      </w:r>
-      <w:proofErr w:type="spellStart"/>
-      <w:r>
-        <w:rPr>
-          <w:rFonts w:ascii="Courier New" w:hAnsi="Courier New" w:cs="Courier New"/>
-          <w:sz w:val="16"/>
-        </w:rPr>
-        <w:t>i</w:t>
-      </w:r>
-      <w:proofErr w:type="spellEnd"/>
-      <w:r>
-        <w:rPr>
-          <w:rFonts w:ascii="Courier New" w:hAnsi="Courier New" w:cs="Courier New"/>
-          <w:sz w:val="16"/>
-        </w:rPr>
-        <w:t>['losses']</w:t>
-      </w:r>
-    </w:p>
-    <w:p>
-      <w:pPr>
-        <w:spacing w:after="0"/>
-        <w:ind w:left="709" w:firstLine="5"/>
-        <w:rPr>
-          <w:rFonts w:ascii="Courier New" w:hAnsi="Courier New" w:cs="Courier New"/>
-          <w:sz w:val="16"/>
-        </w:rPr>
-      </w:pPr>
-      <w:r>
-        <w:rPr>
-          <w:rFonts w:ascii="Courier New" w:hAnsi="Courier New" w:cs="Courier New"/>
-          <w:sz w:val="16"/>
-        </w:rPr>
-        <w:t xml:space="preserve">        </w:t>
-      </w:r>
-      <w:proofErr w:type="spellStart"/>
-      <w:r>
-        <w:rPr>
-          <w:rFonts w:ascii="Courier New" w:hAnsi="Courier New" w:cs="Courier New"/>
-          <w:sz w:val="16"/>
-        </w:rPr>
-        <w:t>deck_expansion</w:t>
-      </w:r>
-      <w:proofErr w:type="spellEnd"/>
-      <w:r>
-        <w:rPr>
-          <w:rFonts w:ascii="Courier New" w:hAnsi="Courier New" w:cs="Courier New"/>
-          <w:sz w:val="16"/>
-        </w:rPr>
-        <w:t xml:space="preserve"> = </w:t>
-      </w:r>
-      <w:proofErr w:type="spellStart"/>
-      <w:r>
-        <w:rPr>
-          <w:rFonts w:ascii="Courier New" w:hAnsi="Courier New" w:cs="Courier New"/>
-          <w:sz w:val="16"/>
-        </w:rPr>
-        <w:t>i</w:t>
-      </w:r>
-      <w:proofErr w:type="spellEnd"/>
-      <w:r>
-        <w:rPr>
-          <w:rFonts w:ascii="Courier New" w:hAnsi="Courier New" w:cs="Courier New"/>
-          <w:sz w:val="16"/>
-        </w:rPr>
-        <w:t>['expansion']</w:t>
-      </w:r>
-    </w:p>
-    <w:p>
-      <w:pPr>
-        <w:spacing w:after="0"/>
-        <w:ind w:left="709" w:firstLine="5"/>
-        <w:rPr>
-          <w:rFonts w:ascii="Courier New" w:hAnsi="Courier New" w:cs="Courier New"/>
-          <w:sz w:val="16"/>
-        </w:rPr>
-      </w:pPr>
-      <w:r>
-        <w:rPr>
-          <w:rFonts w:ascii="Courier New" w:hAnsi="Courier New" w:cs="Courier New"/>
-          <w:sz w:val="16"/>
-        </w:rPr>
-        <w:t xml:space="preserve">        </w:t>
-      </w:r>
-      <w:proofErr w:type="spellStart"/>
-      <w:r>
-        <w:rPr>
-          <w:rFonts w:ascii="Courier New" w:hAnsi="Courier New" w:cs="Courier New"/>
-          <w:sz w:val="16"/>
-        </w:rPr>
-        <w:t>deck_list</w:t>
-      </w:r>
-      <w:proofErr w:type="spellEnd"/>
-      <w:r>
-        <w:rPr>
-          <w:rFonts w:ascii="Courier New" w:hAnsi="Courier New" w:cs="Courier New"/>
-          <w:sz w:val="16"/>
-        </w:rPr>
-        <w:t xml:space="preserve"> = </w:t>
-      </w:r>
-      <w:proofErr w:type="spellStart"/>
-      <w:r>
-        <w:rPr>
-          <w:rFonts w:ascii="Courier New" w:hAnsi="Courier New" w:cs="Courier New"/>
-          <w:sz w:val="16"/>
-        </w:rPr>
-        <w:t>i</w:t>
-      </w:r>
-      <w:proofErr w:type="spellEnd"/>
-      <w:r>
-        <w:rPr>
-          <w:rFonts w:ascii="Courier New" w:hAnsi="Courier New" w:cs="Courier New"/>
-          <w:sz w:val="16"/>
-        </w:rPr>
-        <w:t>['_links']['cards']</w:t>
-      </w:r>
-    </w:p>
-    <w:p>
-      <w:pPr>
-        <w:spacing w:after="0"/>
-        <w:ind w:left="709" w:firstLine="5"/>
-        <w:rPr>
-          <w:rFonts w:ascii="Courier New" w:hAnsi="Courier New" w:cs="Courier New"/>
-          <w:sz w:val="16"/>
-        </w:rPr>
-      </w:pPr>
-      <w:r>
-        <w:rPr>
-          <w:rFonts w:ascii="Courier New" w:hAnsi="Courier New" w:cs="Courier New"/>
-          <w:sz w:val="16"/>
-        </w:rPr>
-        <w:t xml:space="preserve">        </w:t>
-      </w:r>
-      <w:proofErr w:type="spellStart"/>
-      <w:r>
-        <w:rPr>
-          <w:rFonts w:ascii="Courier New" w:hAnsi="Courier New" w:cs="Courier New"/>
-          <w:sz w:val="16"/>
-        </w:rPr>
-        <w:t>deck_houses</w:t>
-      </w:r>
-      <w:proofErr w:type="spellEnd"/>
-      <w:r>
-        <w:rPr>
-          <w:rFonts w:ascii="Courier New" w:hAnsi="Courier New" w:cs="Courier New"/>
-          <w:sz w:val="16"/>
-        </w:rPr>
-        <w:t xml:space="preserve"> = </w:t>
-      </w:r>
-      <w:proofErr w:type="spellStart"/>
-      <w:r>
-        <w:rPr>
-          <w:rFonts w:ascii="Courier New" w:hAnsi="Courier New" w:cs="Courier New"/>
-          <w:sz w:val="16"/>
-        </w:rPr>
-        <w:t>i</w:t>
-      </w:r>
-      <w:proofErr w:type="spellEnd"/>
-      <w:r>
-        <w:rPr>
-          <w:rFonts w:ascii="Courier New" w:hAnsi="Courier New" w:cs="Courier New"/>
-          <w:sz w:val="16"/>
-        </w:rPr>
-        <w:t>['_links']['houses']</w:t>
-      </w:r>
-    </w:p>
-    <w:p>
-      <w:pPr>
-        <w:spacing w:after="0"/>
-        <w:ind w:left="709" w:firstLine="5"/>
-        <w:rPr>
-          <w:rFonts w:ascii="Courier New" w:hAnsi="Courier New" w:cs="Courier New"/>
-          <w:sz w:val="16"/>
-        </w:rPr>
-      </w:pPr>
-      <w:r>
-        <w:rPr>
-          <w:rFonts w:ascii="Courier New" w:hAnsi="Courier New" w:cs="Courier New"/>
-          <w:sz w:val="16"/>
-        </w:rPr>
-        <w:t xml:space="preserve">        </w:t>
-      </w:r>
-      <w:proofErr w:type="spellStart"/>
-      <w:r>
-        <w:rPr>
-          <w:rFonts w:ascii="Courier New" w:hAnsi="Courier New" w:cs="Courier New"/>
-          <w:sz w:val="16"/>
-        </w:rPr>
-        <w:t>new_deck</w:t>
-      </w:r>
-      <w:proofErr w:type="spellEnd"/>
-      <w:r>
-        <w:rPr>
-          <w:rFonts w:ascii="Courier New" w:hAnsi="Courier New" w:cs="Courier New"/>
-          <w:sz w:val="16"/>
-        </w:rPr>
-        <w:t xml:space="preserve"> = [</w:t>
-      </w:r>
-      <w:proofErr w:type="spellStart"/>
-      <w:r>
-        <w:rPr>
-          <w:rFonts w:ascii="Courier New" w:hAnsi="Courier New" w:cs="Courier New"/>
-          <w:sz w:val="16"/>
-        </w:rPr>
-        <w:t>deck_id</w:t>
-      </w:r>
-      <w:proofErr w:type="spellEnd"/>
-      <w:r>
-        <w:rPr>
-          <w:rFonts w:ascii="Courier New" w:hAnsi="Courier New" w:cs="Courier New"/>
-          <w:sz w:val="16"/>
-        </w:rPr>
-        <w:t xml:space="preserve">, </w:t>
-      </w:r>
-      <w:proofErr w:type="spellStart"/>
-      <w:r>
-        <w:rPr>
-          <w:rFonts w:ascii="Courier New" w:hAnsi="Courier New" w:cs="Courier New"/>
-          <w:sz w:val="16"/>
-        </w:rPr>
-        <w:t>deck_name</w:t>
-      </w:r>
-      <w:proofErr w:type="spellEnd"/>
-      <w:r>
-        <w:rPr>
-          <w:rFonts w:ascii="Courier New" w:hAnsi="Courier New" w:cs="Courier New"/>
-          <w:sz w:val="16"/>
-        </w:rPr>
-        <w:t xml:space="preserve">, </w:t>
-      </w:r>
-      <w:proofErr w:type="spellStart"/>
-      <w:r>
-        <w:rPr>
-          <w:rFonts w:ascii="Courier New" w:hAnsi="Courier New" w:cs="Courier New"/>
-          <w:sz w:val="16"/>
-        </w:rPr>
-        <w:t>deck_wins</w:t>
-      </w:r>
-      <w:proofErr w:type="spellEnd"/>
-      <w:r>
-        <w:rPr>
-          <w:rFonts w:ascii="Courier New" w:hAnsi="Courier New" w:cs="Courier New"/>
-          <w:sz w:val="16"/>
-        </w:rPr>
-        <w:t xml:space="preserve">, </w:t>
-      </w:r>
-      <w:proofErr w:type="spellStart"/>
-      <w:r>
-        <w:rPr>
-          <w:rFonts w:ascii="Courier New" w:hAnsi="Courier New" w:cs="Courier New"/>
-          <w:sz w:val="16"/>
-        </w:rPr>
-        <w:t>deck_losses</w:t>
-      </w:r>
-      <w:proofErr w:type="spellEnd"/>
-      <w:r>
-        <w:rPr>
-          <w:rFonts w:ascii="Courier New" w:hAnsi="Courier New" w:cs="Courier New"/>
-          <w:sz w:val="16"/>
-        </w:rPr>
-        <w:t xml:space="preserve">, </w:t>
-      </w:r>
-      <w:proofErr w:type="spellStart"/>
-      <w:r>
-        <w:rPr>
-          <w:rFonts w:ascii="Courier New" w:hAnsi="Courier New" w:cs="Courier New"/>
-          <w:sz w:val="16"/>
-        </w:rPr>
-        <w:t>deck_expansion</w:t>
-      </w:r>
-      <w:proofErr w:type="spellEnd"/>
-      <w:r>
-        <w:rPr>
-          <w:rFonts w:ascii="Courier New" w:hAnsi="Courier New" w:cs="Courier New"/>
-          <w:sz w:val="16"/>
-        </w:rPr>
-        <w:t>,</w:t>
-      </w:r>
-    </w:p>
-    <w:p>
-      <w:pPr>
-        <w:spacing w:after="0"/>
-        <w:ind w:left="709" w:firstLine="5"/>
-        <w:rPr>
-          <w:rFonts w:ascii="Courier New" w:hAnsi="Courier New" w:cs="Courier New"/>
-          <w:sz w:val="16"/>
-        </w:rPr>
-      </w:pPr>
-      <w:r>
-        <w:rPr>
-          <w:rFonts w:ascii="Courier New" w:hAnsi="Courier New" w:cs="Courier New"/>
-          <w:sz w:val="16"/>
-        </w:rPr>
-        <w:t xml:space="preserve">                    </w:t>
-      </w:r>
-      <w:proofErr w:type="spellStart"/>
-      <w:r>
-        <w:rPr>
-          <w:rFonts w:ascii="Courier New" w:hAnsi="Courier New" w:cs="Courier New"/>
-          <w:sz w:val="16"/>
-        </w:rPr>
-        <w:t>deck_list</w:t>
-      </w:r>
-      <w:proofErr w:type="spellEnd"/>
-      <w:r>
-        <w:rPr>
-          <w:rFonts w:ascii="Courier New" w:hAnsi="Courier New" w:cs="Courier New"/>
-          <w:sz w:val="16"/>
-        </w:rPr>
-        <w:t xml:space="preserve">, </w:t>
-      </w:r>
-      <w:proofErr w:type="spellStart"/>
-      <w:r>
-        <w:rPr>
-          <w:rFonts w:ascii="Courier New" w:hAnsi="Courier New" w:cs="Courier New"/>
-          <w:sz w:val="16"/>
-        </w:rPr>
-        <w:t>deck_houses</w:t>
-      </w:r>
-      <w:proofErr w:type="spellEnd"/>
-      <w:r>
-        <w:rPr>
-          <w:rFonts w:ascii="Courier New" w:hAnsi="Courier New" w:cs="Courier New"/>
-          <w:sz w:val="16"/>
-        </w:rPr>
-        <w:t>]</w:t>
-      </w:r>
-    </w:p>
-    <w:p>
-      <w:pPr>
-        <w:spacing w:after="0"/>
-        <w:ind w:left="709" w:firstLine="5"/>
-        <w:rPr>
-          <w:rFonts w:ascii="Courier New" w:hAnsi="Courier New" w:cs="Courier New"/>
-          <w:sz w:val="16"/>
-        </w:rPr>
-      </w:pPr>
-      <w:r>
-        <w:rPr>
-          <w:rFonts w:ascii="Courier New" w:hAnsi="Courier New" w:cs="Courier New"/>
-          <w:sz w:val="16"/>
-        </w:rPr>
-        <w:t xml:space="preserve">        df = </w:t>
-      </w:r>
-      <w:proofErr w:type="spellStart"/>
-      <w:r>
-        <w:rPr>
-          <w:rFonts w:ascii="Courier New" w:hAnsi="Courier New" w:cs="Courier New"/>
-          <w:sz w:val="16"/>
-        </w:rPr>
-        <w:t>df.append</w:t>
-      </w:r>
-      <w:proofErr w:type="spellEnd"/>
-      <w:r>
-        <w:rPr>
-          <w:rFonts w:ascii="Courier New" w:hAnsi="Courier New" w:cs="Courier New"/>
-          <w:sz w:val="16"/>
-        </w:rPr>
-        <w:t>(</w:t>
-      </w:r>
-      <w:proofErr w:type="spellStart"/>
-      <w:r>
-        <w:rPr>
-          <w:rFonts w:ascii="Courier New" w:hAnsi="Courier New" w:cs="Courier New"/>
-          <w:sz w:val="16"/>
-        </w:rPr>
-        <w:t>pd.Series</w:t>
-      </w:r>
-      <w:proofErr w:type="spellEnd"/>
-      <w:r>
-        <w:rPr>
-          <w:rFonts w:ascii="Courier New" w:hAnsi="Courier New" w:cs="Courier New"/>
-          <w:sz w:val="16"/>
-        </w:rPr>
-        <w:t>(</w:t>
-      </w:r>
-      <w:proofErr w:type="spellStart"/>
-      <w:r>
-        <w:rPr>
-          <w:rFonts w:ascii="Courier New" w:hAnsi="Courier New" w:cs="Courier New"/>
-          <w:sz w:val="16"/>
-        </w:rPr>
-        <w:t>new_deck</w:t>
-      </w:r>
-      <w:proofErr w:type="spellEnd"/>
-      <w:r>
-        <w:rPr>
-          <w:rFonts w:ascii="Courier New" w:hAnsi="Courier New" w:cs="Courier New"/>
-          <w:sz w:val="16"/>
-        </w:rPr>
-        <w:t>, index=</w:t>
-      </w:r>
-      <w:proofErr w:type="spellStart"/>
-      <w:r>
-        <w:rPr>
-          <w:rFonts w:ascii="Courier New" w:hAnsi="Courier New" w:cs="Courier New"/>
-          <w:sz w:val="16"/>
-        </w:rPr>
-        <w:t>df.columns</w:t>
-      </w:r>
-      <w:proofErr w:type="spellEnd"/>
-      <w:r>
-        <w:rPr>
-          <w:rFonts w:ascii="Courier New" w:hAnsi="Courier New" w:cs="Courier New"/>
-          <w:sz w:val="16"/>
-        </w:rPr>
-        <w:t>),</w:t>
-      </w:r>
-    </w:p>
-    <w:p>
-      <w:pPr>
-        <w:spacing w:after="0"/>
-        <w:ind w:left="709" w:firstLine="5"/>
-        <w:rPr>
-          <w:rFonts w:ascii="Courier New" w:hAnsi="Courier New" w:cs="Courier New"/>
-          <w:sz w:val="16"/>
-        </w:rPr>
-      </w:pPr>
-      <w:r>
-        <w:rPr>
-          <w:rFonts w:ascii="Courier New" w:hAnsi="Courier New" w:cs="Courier New"/>
-          <w:sz w:val="16"/>
-        </w:rPr>
-        <w:t xml:space="preserve">                       </w:t>
-      </w:r>
-      <w:proofErr w:type="spellStart"/>
-      <w:r>
-        <w:rPr>
-          <w:rFonts w:ascii="Courier New" w:hAnsi="Courier New" w:cs="Courier New"/>
-          <w:sz w:val="16"/>
-        </w:rPr>
-        <w:t>ignore_index</w:t>
-      </w:r>
-      <w:proofErr w:type="spellEnd"/>
-      <w:r>
-        <w:rPr>
-          <w:rFonts w:ascii="Courier New" w:hAnsi="Courier New" w:cs="Courier New"/>
-          <w:sz w:val="16"/>
-        </w:rPr>
-        <w:t>=True)</w:t>
-      </w:r>
-    </w:p>
-    <w:p>
-      <w:pPr>
-        <w:spacing w:after="0"/>
-        <w:ind w:left="709" w:firstLine="5"/>
-        <w:rPr>
-          <w:rFonts w:ascii="Courier New" w:hAnsi="Courier New" w:cs="Courier New"/>
-          <w:sz w:val="16"/>
-        </w:rPr>
-      </w:pPr>
-      <w:r>
-        <w:rPr>
-          <w:rFonts w:ascii="Courier New" w:hAnsi="Courier New" w:cs="Courier New"/>
-          <w:sz w:val="16"/>
-        </w:rPr>
-        <w:t xml:space="preserve">    return df</w:t>
-      </w:r>
-    </w:p>
-    <w:p>
-      <w:pPr>
-        <w:ind w:left="709" w:firstLine="5"/>
-      </w:pPr>
+        <w:t xml:space="preserve"> and a return of a value.</w:t>
+      </w:r>
+      <w:bookmarkStart w:id="11" w:name="_GoBack"/>
+      <w:bookmarkEnd w:id="11"/>
     </w:p>
     <w:p>
       <w:pPr>
@@ -4501,23 +3227,20 @@
         <w:pStyle w:val="Heading1"/>
         <w:numPr>
           <w:ilvl w:val="0"/>
-          <w:numId w:val="1"/>
+          <w:numId w:val="4"/>
         </w:numPr>
         <w:spacing w:after="120"/>
       </w:pPr>
-      <w:bookmarkStart w:id="9" w:name="_Toc22560412"/>
-      <w:r>
-        <w:lastRenderedPageBreak/>
-        <w:t>Future Work</w:t>
-      </w:r>
-      <w:bookmarkEnd w:id="9"/>
+      <w:r>
+        <w:t>Conclusion and reflection</w:t>
+      </w:r>
     </w:p>
     <w:p>
       <w:pPr>
         <w:ind w:left="709" w:firstLine="5"/>
       </w:pPr>
       <w:r>
-        <w:t>The project continues in line with the original plan which allowed for some potential delays. The data pipeline can be constructed while the data continues to be extracted from the API. The initial number of decks extracted can be used to generate initial insights and to develop some machine learning models which can be re-trained and validated with the full data set once completed.</w:t>
+        <w:t xml:space="preserve">The project continues in </w:t>
       </w:r>
     </w:p>
     <w:p>
@@ -4530,7 +3253,7 @@
           <w:szCs w:val="32"/>
         </w:rPr>
       </w:pPr>
-      <w:bookmarkStart w:id="10" w:name="_Toc510820298"/>
+      <w:bookmarkStart w:id="12" w:name="_Toc510820298"/>
       <w:r>
         <w:br w:type="page"/>
       </w:r>
@@ -4540,18 +3263,18 @@
         <w:pStyle w:val="Heading1"/>
         <w:numPr>
           <w:ilvl w:val="0"/>
-          <w:numId w:val="1"/>
+          <w:numId w:val="4"/>
         </w:numPr>
         <w:spacing w:after="120"/>
         <w:ind w:left="714" w:hanging="357"/>
       </w:pPr>
-      <w:bookmarkStart w:id="11" w:name="_Toc22560413"/>
+      <w:bookmarkStart w:id="13" w:name="_Toc26825165"/>
       <w:r>
         <w:lastRenderedPageBreak/>
         <w:t>References / Bibliography</w:t>
       </w:r>
-      <w:bookmarkEnd w:id="10"/>
-      <w:bookmarkEnd w:id="11"/>
+      <w:bookmarkEnd w:id="12"/>
+      <w:bookmarkEnd w:id="13"/>
     </w:p>
     <w:p>
       <w:pPr>
@@ -5263,6 +3986,92 @@
       </w:pPr>
     </w:lvl>
   </w:abstractNum>
+  <w:abstractNum w:abstractNumId="3" w15:restartNumberingAfterBreak="0">
+    <w:nsid w:val="53C7492C"/>
+    <w:multiLevelType w:val="multilevel"/>
+    <w:tmpl w:val="75E0A202"/>
+    <w:lvl w:ilvl="0">
+      <w:start w:val="1"/>
+      <w:numFmt w:val="decimal"/>
+      <w:lvlText w:val="%1."/>
+      <w:lvlJc w:val="left"/>
+      <w:pPr>
+        <w:ind w:left="720" w:hanging="360"/>
+      </w:pPr>
+    </w:lvl>
+    <w:lvl w:ilvl="1">
+      <w:start w:val="1"/>
+      <w:numFmt w:val="lowerLetter"/>
+      <w:lvlText w:val="%2."/>
+      <w:lvlJc w:val="left"/>
+      <w:pPr>
+        <w:ind w:left="1440" w:hanging="360"/>
+      </w:pPr>
+    </w:lvl>
+    <w:lvl w:ilvl="2">
+      <w:start w:val="1"/>
+      <w:numFmt w:val="lowerRoman"/>
+      <w:lvlText w:val="%3."/>
+      <w:lvlJc w:val="right"/>
+      <w:pPr>
+        <w:ind w:left="2160" w:hanging="180"/>
+      </w:pPr>
+    </w:lvl>
+    <w:lvl w:ilvl="3">
+      <w:start w:val="1"/>
+      <w:numFmt w:val="decimal"/>
+      <w:lvlText w:val="%4."/>
+      <w:lvlJc w:val="left"/>
+      <w:pPr>
+        <w:ind w:left="2880" w:hanging="360"/>
+      </w:pPr>
+    </w:lvl>
+    <w:lvl w:ilvl="4">
+      <w:start w:val="1"/>
+      <w:numFmt w:val="lowerLetter"/>
+      <w:lvlText w:val="%5."/>
+      <w:lvlJc w:val="left"/>
+      <w:pPr>
+        <w:ind w:left="3600" w:hanging="360"/>
+      </w:pPr>
+    </w:lvl>
+    <w:lvl w:ilvl="5">
+      <w:start w:val="1"/>
+      <w:numFmt w:val="lowerRoman"/>
+      <w:lvlText w:val="%6."/>
+      <w:lvlJc w:val="right"/>
+      <w:pPr>
+        <w:ind w:left="4320" w:hanging="180"/>
+      </w:pPr>
+    </w:lvl>
+    <w:lvl w:ilvl="6">
+      <w:start w:val="1"/>
+      <w:numFmt w:val="decimal"/>
+      <w:lvlText w:val="%7."/>
+      <w:lvlJc w:val="left"/>
+      <w:pPr>
+        <w:ind w:left="5040" w:hanging="360"/>
+      </w:pPr>
+    </w:lvl>
+    <w:lvl w:ilvl="7">
+      <w:start w:val="1"/>
+      <w:numFmt w:val="lowerLetter"/>
+      <w:lvlText w:val="%8."/>
+      <w:lvlJc w:val="left"/>
+      <w:pPr>
+        <w:ind w:left="5760" w:hanging="360"/>
+      </w:pPr>
+    </w:lvl>
+    <w:lvl w:ilvl="8">
+      <w:start w:val="1"/>
+      <w:numFmt w:val="lowerRoman"/>
+      <w:lvlText w:val="%9."/>
+      <w:lvlJc w:val="right"/>
+      <w:pPr>
+        <w:ind w:left="6480" w:hanging="180"/>
+      </w:pPr>
+    </w:lvl>
+  </w:abstractNum>
   <w:num w:numId="1">
     <w:abstractNumId w:val="1"/>
   </w:num>
@@ -5271,6 +4080,9 @@
   </w:num>
   <w:num w:numId="3">
     <w:abstractNumId w:val="0"/>
+  </w:num>
+  <w:num w:numId="4">
+    <w:abstractNumId w:val="3"/>
   </w:num>
 </w:numbering>
 </file>
@@ -6100,9 +4912,9 @@
     <w:rsidRoot w:val="00432DF5"/>
     <w:rsid w:val="001565A1"/>
     <w:rsid w:val="001D0A1D"/>
-    <w:rsid w:val="00263FF1"/>
     <w:rsid w:val="00432DF5"/>
     <w:rsid w:val="00624B98"/>
+    <w:rsid w:val="009A07E5"/>
     <w:rsid w:val="00EA4267"/>
   </w:rsids>
   <m:mathPr>
@@ -6895,7 +5707,7 @@
 </file>
 
 <file path=customXml/itemProps2.xml><?xml version="1.0" encoding="utf-8"?>
-<ds:datastoreItem xmlns:ds="http://schemas.openxmlformats.org/officeDocument/2006/customXml" ds:itemID="{5A7656BC-1FF3-354B-B5E7-72CC870E1D1D}">
+<ds:datastoreItem xmlns:ds="http://schemas.openxmlformats.org/officeDocument/2006/customXml" ds:itemID="{285FC9EB-E6B6-9A4E-983A-891436A90A57}">
   <ds:schemaRefs>
     <ds:schemaRef ds:uri="http://schemas.openxmlformats.org/officeDocument/2006/bibliography"/>
   </ds:schemaRefs>

</xml_diff>

<commit_message>
last few updates before submission
</commit_message>
<xml_diff>
--- a/final_submission.docx
+++ b/final_submission.docx
@@ -296,6 +296,7 @@
         <w:dataBinding w:prefixMappings="xmlns:ns0='http://purl.org/dc/elements/1.1/' xmlns:ns1='http://schemas.openxmlformats.org/package/2006/metadata/core-properties' " w:xpath="/ns1:coreProperties[1]/ns0:title[1]" w:storeItemID="{6C3C8BC8-F283-45AE-878A-BAB7291924A1}"/>
         <w:text/>
       </w:sdtPr>
+      <w:sdtEndPr/>
       <w:sdtContent>
         <w:p>
           <w:pPr>
@@ -468,7 +469,13 @@
         <w:t xml:space="preserve">Word Count: </w:t>
       </w:r>
       <w:r>
-        <w:t>1551</w:t>
+        <w:t>42</w:t>
+      </w:r>
+      <w:r>
+        <w:t>3</w:t>
+      </w:r>
+      <w:r>
+        <w:t>1</w:t>
       </w:r>
     </w:p>
     <w:p/>
@@ -481,11 +488,6 @@
     <w:p>
       <w:pPr>
         <w:suppressAutoHyphens w:val="0"/>
-        <w:rPr>
-          <w:rFonts w:ascii="Calibri Light" w:hAnsi="Calibri Light"/>
-          <w:sz w:val="32"/>
-          <w:szCs w:val="32"/>
-        </w:rPr>
       </w:pPr>
       <w:r>
         <w:rPr>
@@ -572,6 +574,33 @@
                               <w:jc w:val="center"/>
                               <w:rPr>
                                 <w:color w:val="595959"/>
+                                <w:sz w:val="28"/>
+                                <w:szCs w:val="28"/>
+                              </w:rPr>
+                            </w:pPr>
+                            <w:r>
+                              <w:rPr>
+                                <w:color w:val="595959"/>
+                                <w:sz w:val="28"/>
+                                <w:szCs w:val="28"/>
+                              </w:rPr>
+                              <w:t xml:space="preserve">Student ID </w:t>
+                            </w:r>
+                            <w:r>
+                              <w:rPr>
+                                <w:color w:val="595959"/>
+                                <w:sz w:val="28"/>
+                                <w:szCs w:val="28"/>
+                              </w:rPr>
+                              <w:t>10387786</w:t>
+                            </w:r>
+                          </w:p>
+                          <w:p>
+                            <w:pPr>
+                              <w:pStyle w:val="NoSpacing"/>
+                              <w:jc w:val="center"/>
+                              <w:rPr>
+                                <w:color w:val="595959"/>
                                 <w:sz w:val="18"/>
                                 <w:szCs w:val="18"/>
                               </w:rPr>
@@ -586,13 +615,18 @@
                               <w:tag w:val=""/>
                               <w:id w:val="-1975119828"/>
                               <w:dataBinding w:prefixMappings="xmlns:ns0='http://schemas.microsoft.com/office/2006/coverPageProps' " w:xpath="/ns0:CoverPageProperties[1]/ns0:PublishDate[1]" w:storeItemID="{55AF091B-3C7A-41E3-B477-F2FDAA23CFDA}"/>
-                              <w:date w:fullDate="2019-10-23T00:00:00Z">
+                              <w:date w:fullDate="2019-12-12T00:00:00Z">
                                 <w:dateFormat w:val="dd/MM/yyyy"/>
                                 <w:lid w:val="en-IE"/>
                                 <w:storeMappedDataAs w:val="dateTime"/>
                                 <w:calendar w:val="gregorian"/>
                               </w:date>
                             </w:sdtPr>
+                            <w:sdtEndPr>
+                              <w:rPr>
+                                <w:rStyle w:val="PlaceholderText"/>
+                              </w:rPr>
+                            </w:sdtEndPr>
                             <w:sdtContent>
                               <w:p>
                                 <w:pPr>
@@ -602,7 +636,25 @@
                                   <w:rPr>
                                     <w:rStyle w:val="PlaceholderText"/>
                                   </w:rPr>
-                                  <w:t>23/10/2019</w:t>
+                                  <w:t>12</w:t>
+                                </w:r>
+                                <w:r>
+                                  <w:rPr>
+                                    <w:rStyle w:val="PlaceholderText"/>
+                                  </w:rPr>
+                                  <w:t>/</w:t>
+                                </w:r>
+                                <w:r>
+                                  <w:rPr>
+                                    <w:rStyle w:val="PlaceholderText"/>
+                                  </w:rPr>
+                                  <w:t>12</w:t>
+                                </w:r>
+                                <w:r>
+                                  <w:rPr>
+                                    <w:rStyle w:val="PlaceholderText"/>
+                                  </w:rPr>
+                                  <w:t>/2019</w:t>
                                 </w:r>
                               </w:p>
                             </w:sdtContent>
@@ -744,6 +796,33 @@
                         <w:jc w:val="center"/>
                         <w:rPr>
                           <w:color w:val="595959"/>
+                          <w:sz w:val="28"/>
+                          <w:szCs w:val="28"/>
+                        </w:rPr>
+                      </w:pPr>
+                      <w:r>
+                        <w:rPr>
+                          <w:color w:val="595959"/>
+                          <w:sz w:val="28"/>
+                          <w:szCs w:val="28"/>
+                        </w:rPr>
+                        <w:t xml:space="preserve">Student ID </w:t>
+                      </w:r>
+                      <w:r>
+                        <w:rPr>
+                          <w:color w:val="595959"/>
+                          <w:sz w:val="28"/>
+                          <w:szCs w:val="28"/>
+                        </w:rPr>
+                        <w:t>10387786</w:t>
+                      </w:r>
+                    </w:p>
+                    <w:p>
+                      <w:pPr>
+                        <w:pStyle w:val="NoSpacing"/>
+                        <w:jc w:val="center"/>
+                        <w:rPr>
+                          <w:color w:val="595959"/>
                           <w:sz w:val="18"/>
                           <w:szCs w:val="18"/>
                         </w:rPr>
@@ -758,13 +837,18 @@
                         <w:tag w:val=""/>
                         <w:id w:val="-1975119828"/>
                         <w:dataBinding w:prefixMappings="xmlns:ns0='http://schemas.microsoft.com/office/2006/coverPageProps' " w:xpath="/ns0:CoverPageProperties[1]/ns0:PublishDate[1]" w:storeItemID="{55AF091B-3C7A-41E3-B477-F2FDAA23CFDA}"/>
-                        <w:date w:fullDate="2019-10-23T00:00:00Z">
+                        <w:date w:fullDate="2019-12-12T00:00:00Z">
                           <w:dateFormat w:val="dd/MM/yyyy"/>
                           <w:lid w:val="en-IE"/>
                           <w:storeMappedDataAs w:val="dateTime"/>
                           <w:calendar w:val="gregorian"/>
                         </w:date>
                       </w:sdtPr>
+                      <w:sdtEndPr>
+                        <w:rPr>
+                          <w:rStyle w:val="PlaceholderText"/>
+                        </w:rPr>
+                      </w:sdtEndPr>
                       <w:sdtContent>
                         <w:p>
                           <w:pPr>
@@ -774,7 +858,25 @@
                             <w:rPr>
                               <w:rStyle w:val="PlaceholderText"/>
                             </w:rPr>
-                            <w:t>23/10/2019</w:t>
+                            <w:t>12</w:t>
+                          </w:r>
+                          <w:r>
+                            <w:rPr>
+                              <w:rStyle w:val="PlaceholderText"/>
+                            </w:rPr>
+                            <w:t>/</w:t>
+                          </w:r>
+                          <w:r>
+                            <w:rPr>
+                              <w:rStyle w:val="PlaceholderText"/>
+                            </w:rPr>
+                            <w:t>12</w:t>
+                          </w:r>
+                          <w:r>
+                            <w:rPr>
+                              <w:rStyle w:val="PlaceholderText"/>
+                            </w:rPr>
+                            <w:t>/2019</w:t>
                           </w:r>
                         </w:p>
                       </w:sdtContent>
@@ -861,6 +963,16 @@
       <w:r>
         <w:br w:type="page"/>
       </w:r>
+    </w:p>
+    <w:p>
+      <w:pPr>
+        <w:suppressAutoHyphens w:val="0"/>
+        <w:rPr>
+          <w:rFonts w:ascii="Calibri Light" w:hAnsi="Calibri Light"/>
+          <w:sz w:val="32"/>
+          <w:szCs w:val="32"/>
+        </w:rPr>
+      </w:pPr>
       <w:r>
         <w:rPr>
           <w:rFonts w:ascii="Calibri Light" w:hAnsi="Calibri Light"/>
@@ -869,8 +981,79 @@
           <w:szCs w:val="32"/>
         </w:rPr>
         <w:lastRenderedPageBreak/>
-        <w:t>Acknowledgments</w:t>
-      </w:r>
+        <w:t>Abstract</w:t>
+      </w:r>
+    </w:p>
+    <w:p>
+      <w:pPr>
+        <w:suppressAutoHyphens w:val="0"/>
+        <w:rPr>
+          <w:rFonts w:ascii="Calibri Light" w:hAnsi="Calibri Light"/>
+        </w:rPr>
+      </w:pPr>
+      <w:proofErr w:type="spellStart"/>
+      <w:r>
+        <w:rPr>
+          <w:rFonts w:ascii="Calibri Light" w:hAnsi="Calibri Light"/>
+        </w:rPr>
+        <w:t>KeyForge</w:t>
+      </w:r>
+      <w:proofErr w:type="spellEnd"/>
+      <w:r>
+        <w:rPr>
+          <w:rFonts w:ascii="Calibri Light" w:hAnsi="Calibri Light"/>
+        </w:rPr>
+        <w:t xml:space="preserve"> is a collectable card game where premade decks of cards are sold. Players who use those decks in tournaments have the wins and losses recorded on the company’s website. </w:t>
+      </w:r>
+      <w:r>
+        <w:rPr>
+          <w:rFonts w:ascii="Calibri Light" w:hAnsi="Calibri Light"/>
+        </w:rPr>
+        <w:t>The Aim of the project is to extract data</w:t>
+      </w:r>
+      <w:r>
+        <w:rPr>
+          <w:rFonts w:ascii="Calibri Light" w:hAnsi="Calibri Light"/>
+        </w:rPr>
+        <w:t xml:space="preserve"> relating to the card game </w:t>
+      </w:r>
+      <w:proofErr w:type="spellStart"/>
+      <w:r>
+        <w:rPr>
+          <w:rFonts w:ascii="Calibri Light" w:hAnsi="Calibri Light"/>
+        </w:rPr>
+        <w:t>KeyForge</w:t>
+      </w:r>
+      <w:proofErr w:type="spellEnd"/>
+      <w:r>
+        <w:rPr>
+          <w:rFonts w:ascii="Calibri Light" w:hAnsi="Calibri Light"/>
+        </w:rPr>
+        <w:t xml:space="preserve"> from the company’s website, clean that data for use, determine the best machine learning model, </w:t>
+      </w:r>
+      <w:r>
+        <w:rPr>
+          <w:rFonts w:ascii="Calibri Light" w:hAnsi="Calibri Light"/>
+        </w:rPr>
+        <w:t>and</w:t>
+      </w:r>
+      <w:r>
+        <w:rPr>
+          <w:rFonts w:ascii="Calibri Light" w:hAnsi="Calibri Light"/>
+        </w:rPr>
+        <w:t xml:space="preserve"> create a predictor to select the best deck from those presented.</w:t>
+      </w:r>
+    </w:p>
+    <w:p>
+      <w:pPr>
+        <w:suppressAutoHyphens w:val="0"/>
+        <w:rPr>
+          <w:rFonts w:ascii="Calibri Light" w:hAnsi="Calibri Light"/>
+          <w:color w:val="4472C4" w:themeColor="accent1"/>
+          <w:sz w:val="32"/>
+          <w:szCs w:val="32"/>
+        </w:rPr>
+      </w:pPr>
     </w:p>
     <w:p>
       <w:pPr>
@@ -884,10 +1067,79 @@
       <w:r>
         <w:rPr>
           <w:rFonts w:ascii="Calibri Light" w:hAnsi="Calibri Light"/>
+          <w:color w:val="4472C4" w:themeColor="accent1"/>
           <w:sz w:val="32"/>
           <w:szCs w:val="32"/>
         </w:rPr>
+        <w:t>Acknowledgments</w:t>
+      </w:r>
+    </w:p>
+    <w:p>
+      <w:pPr>
+        <w:suppressAutoHyphens w:val="0"/>
+        <w:rPr>
+          <w:rFonts w:ascii="Calibri Light" w:hAnsi="Calibri Light"/>
+        </w:rPr>
+      </w:pPr>
+      <w:r>
+        <w:rPr>
+          <w:rFonts w:ascii="Calibri Light" w:hAnsi="Calibri Light"/>
+        </w:rPr>
+        <w:t>Thanks are owed to my very patient wife</w:t>
+      </w:r>
+      <w:r>
+        <w:rPr>
+          <w:rFonts w:ascii="Calibri Light" w:hAnsi="Calibri Light"/>
+        </w:rPr>
+        <w:t>, Meg, who</w:t>
+      </w:r>
+      <w:r>
+        <w:rPr>
+          <w:rFonts w:ascii="Calibri Light" w:hAnsi="Calibri Light"/>
+        </w:rPr>
+        <w:t>se</w:t>
+      </w:r>
+      <w:r>
+        <w:rPr>
+          <w:rFonts w:ascii="Calibri Light" w:hAnsi="Calibri Light"/>
+        </w:rPr>
         <w:t xml:space="preserve"> </w:t>
+      </w:r>
+      <w:r>
+        <w:rPr>
+          <w:rFonts w:ascii="Calibri Light" w:hAnsi="Calibri Light"/>
+        </w:rPr>
+        <w:t xml:space="preserve">love and </w:t>
+      </w:r>
+      <w:r>
+        <w:rPr>
+          <w:rFonts w:ascii="Calibri Light" w:hAnsi="Calibri Light"/>
+        </w:rPr>
+        <w:t xml:space="preserve">healing kept me going </w:t>
+      </w:r>
+      <w:r>
+        <w:rPr>
+          <w:rFonts w:ascii="Calibri Light" w:hAnsi="Calibri Light"/>
+        </w:rPr>
+        <w:t>through</w:t>
+      </w:r>
+      <w:r>
+        <w:rPr>
+          <w:rFonts w:ascii="Calibri Light" w:hAnsi="Calibri Light"/>
+        </w:rPr>
+        <w:t xml:space="preserve"> the </w:t>
+      </w:r>
+      <w:r>
+        <w:rPr>
+          <w:rFonts w:ascii="Calibri Light" w:hAnsi="Calibri Light"/>
+        </w:rPr>
+        <w:t xml:space="preserve">blackest </w:t>
+      </w:r>
+      <w:r>
+        <w:rPr>
+          <w:rFonts w:ascii="Calibri Light" w:hAnsi="Calibri Light"/>
+        </w:rPr>
+        <w:t>depths.</w:t>
       </w:r>
     </w:p>
     <w:p>
@@ -913,7 +1165,7 @@
         <w:suppressAutoHyphens w:val="0"/>
       </w:pPr>
     </w:p>
-    <w:bookmarkStart w:id="0" w:name="_Toc26825156" w:displacedByCustomXml="next"/>
+    <w:bookmarkStart w:id="0" w:name="_Toc27086453" w:displacedByCustomXml="next"/>
     <w:sdt>
       <w:sdtPr>
         <w:rPr>
@@ -944,7 +1196,9 @@
           <w:r>
             <w:t>Contents</w:t>
           </w:r>
+          <w:bookmarkStart w:id="1" w:name="_GoBack"/>
           <w:bookmarkEnd w:id="0"/>
+          <w:bookmarkEnd w:id="1"/>
         </w:p>
         <w:p>
           <w:pPr>
@@ -983,7 +1237,7 @@
               <w:lang w:eastAsia="en-GB"/>
             </w:rPr>
           </w:pPr>
-          <w:hyperlink w:anchor="_Toc26825156" w:history="1">
+          <w:hyperlink w:anchor="_Toc27086453" w:history="1">
             <w:r>
               <w:rPr>
                 <w:rStyle w:val="Hyperlink"/>
@@ -1010,7 +1264,7 @@
                 <w:noProof/>
                 <w:webHidden/>
               </w:rPr>
-              <w:instrText xml:space="preserve"> PAGEREF _Toc26825156 \h </w:instrText>
+              <w:instrText xml:space="preserve"> PAGEREF _Toc27086453 \h </w:instrText>
             </w:r>
             <w:r>
               <w:rPr>
@@ -1056,7 +1310,7 @@
               <w:lang w:eastAsia="en-GB"/>
             </w:rPr>
           </w:pPr>
-          <w:hyperlink w:anchor="_Toc26825157" w:history="1">
+          <w:hyperlink w:anchor="_Toc27086454" w:history="1">
             <w:r>
               <w:rPr>
                 <w:rStyle w:val="Hyperlink"/>
@@ -1100,7 +1354,7 @@
                 <w:noProof/>
                 <w:webHidden/>
               </w:rPr>
-              <w:instrText xml:space="preserve"> PAGEREF _Toc26825157 \h </w:instrText>
+              <w:instrText xml:space="preserve"> PAGEREF _Toc27086454 \h </w:instrText>
             </w:r>
             <w:r>
               <w:rPr>
@@ -1146,7 +1400,7 @@
               <w:lang w:eastAsia="en-GB"/>
             </w:rPr>
           </w:pPr>
-          <w:hyperlink w:anchor="_Toc26825158" w:history="1">
+          <w:hyperlink w:anchor="_Toc27086455" w:history="1">
             <w:r>
               <w:rPr>
                 <w:rStyle w:val="Hyperlink"/>
@@ -1190,7 +1444,7 @@
                 <w:noProof/>
                 <w:webHidden/>
               </w:rPr>
-              <w:instrText xml:space="preserve"> PAGEREF _Toc26825158 \h </w:instrText>
+              <w:instrText xml:space="preserve"> PAGEREF _Toc27086455 \h </w:instrText>
             </w:r>
             <w:r>
               <w:rPr>
@@ -1236,7 +1490,7 @@
               <w:lang w:eastAsia="en-GB"/>
             </w:rPr>
           </w:pPr>
-          <w:hyperlink w:anchor="_Toc26825159" w:history="1">
+          <w:hyperlink w:anchor="_Toc27086456" w:history="1">
             <w:r>
               <w:rPr>
                 <w:rStyle w:val="Hyperlink"/>
@@ -1280,7 +1534,7 @@
                 <w:noProof/>
                 <w:webHidden/>
               </w:rPr>
-              <w:instrText xml:space="preserve"> PAGEREF _Toc26825159 \h </w:instrText>
+              <w:instrText xml:space="preserve"> PAGEREF _Toc27086456 \h </w:instrText>
             </w:r>
             <w:r>
               <w:rPr>
@@ -1326,7 +1580,7 @@
               <w:lang w:eastAsia="en-GB"/>
             </w:rPr>
           </w:pPr>
-          <w:hyperlink w:anchor="_Toc26825160" w:history="1">
+          <w:hyperlink w:anchor="_Toc27086457" w:history="1">
             <w:r>
               <w:rPr>
                 <w:rStyle w:val="Hyperlink"/>
@@ -1349,7 +1603,7 @@
                 <w:rStyle w:val="Hyperlink"/>
                 <w:noProof/>
               </w:rPr>
-              <w:t>Stage 1 – Data extraction</w:t>
+              <w:t>Implementation Stage 1 – Data extraction</w:t>
             </w:r>
             <w:r>
               <w:rPr>
@@ -1370,7 +1624,7 @@
                 <w:noProof/>
                 <w:webHidden/>
               </w:rPr>
-              <w:instrText xml:space="preserve"> PAGEREF _Toc26825160 \h </w:instrText>
+              <w:instrText xml:space="preserve"> PAGEREF _Toc27086457 \h </w:instrText>
             </w:r>
             <w:r>
               <w:rPr>
@@ -1416,7 +1670,7 @@
               <w:lang w:eastAsia="en-GB"/>
             </w:rPr>
           </w:pPr>
-          <w:hyperlink w:anchor="_Toc26825161" w:history="1">
+          <w:hyperlink w:anchor="_Toc27086458" w:history="1">
             <w:r>
               <w:rPr>
                 <w:rStyle w:val="Hyperlink"/>
@@ -1439,7 +1693,7 @@
                 <w:rStyle w:val="Hyperlink"/>
                 <w:noProof/>
               </w:rPr>
-              <w:t>Stage 2 – Data cleaning</w:t>
+              <w:t>Implementation Stage 2 – Data cleaning</w:t>
             </w:r>
             <w:r>
               <w:rPr>
@@ -1460,7 +1714,7 @@
                 <w:noProof/>
                 <w:webHidden/>
               </w:rPr>
-              <w:instrText xml:space="preserve"> PAGEREF _Toc26825161 \h </w:instrText>
+              <w:instrText xml:space="preserve"> PAGEREF _Toc27086458 \h </w:instrText>
             </w:r>
             <w:r>
               <w:rPr>
@@ -1506,7 +1760,7 @@
               <w:lang w:eastAsia="en-GB"/>
             </w:rPr>
           </w:pPr>
-          <w:hyperlink w:anchor="_Toc26825162" w:history="1">
+          <w:hyperlink w:anchor="_Toc27086459" w:history="1">
             <w:r>
               <w:rPr>
                 <w:rStyle w:val="Hyperlink"/>
@@ -1529,21 +1783,7 @@
                 <w:rStyle w:val="Hyperlink"/>
                 <w:noProof/>
               </w:rPr>
-              <w:t>Stage 2 – Data A</w:t>
-            </w:r>
-            <w:r>
-              <w:rPr>
-                <w:rStyle w:val="Hyperlink"/>
-                <w:noProof/>
-              </w:rPr>
-              <w:t>n</w:t>
-            </w:r>
-            <w:r>
-              <w:rPr>
-                <w:rStyle w:val="Hyperlink"/>
-                <w:noProof/>
-              </w:rPr>
-              <w:t>alysis</w:t>
+              <w:t>Implementation Stage 3 – Data Analysis</w:t>
             </w:r>
             <w:r>
               <w:rPr>
@@ -1564,7 +1804,7 @@
                 <w:noProof/>
                 <w:webHidden/>
               </w:rPr>
-              <w:instrText xml:space="preserve"> PAGEREF _Toc26825162 \h </w:instrText>
+              <w:instrText xml:space="preserve"> PAGEREF _Toc27086459 \h </w:instrText>
             </w:r>
             <w:r>
               <w:rPr>
@@ -1584,7 +1824,7 @@
                 <w:noProof/>
                 <w:webHidden/>
               </w:rPr>
-              <w:t>8</w:t>
+              <w:t>9</w:t>
             </w:r>
             <w:r>
               <w:rPr>
@@ -1610,13 +1850,13 @@
               <w:lang w:eastAsia="en-GB"/>
             </w:rPr>
           </w:pPr>
-          <w:hyperlink w:anchor="_Toc26825163" w:history="1">
+          <w:hyperlink w:anchor="_Toc27086460" w:history="1">
             <w:r>
               <w:rPr>
                 <w:rStyle w:val="Hyperlink"/>
                 <w:noProof/>
               </w:rPr>
-              <w:t>1.</w:t>
+              <w:t>7.</w:t>
             </w:r>
             <w:r>
               <w:rPr>
@@ -1633,7 +1873,7 @@
                 <w:rStyle w:val="Hyperlink"/>
                 <w:noProof/>
               </w:rPr>
-              <w:t>Stage 3 – Recommender</w:t>
+              <w:t>Implementation Stage 4 – Recommender</w:t>
             </w:r>
             <w:r>
               <w:rPr>
@@ -1654,7 +1894,7 @@
                 <w:noProof/>
                 <w:webHidden/>
               </w:rPr>
-              <w:instrText xml:space="preserve"> PAGEREF _Toc26825163 \h </w:instrText>
+              <w:instrText xml:space="preserve"> PAGEREF _Toc27086460 \h </w:instrText>
             </w:r>
             <w:r>
               <w:rPr>
@@ -1674,7 +1914,7 @@
                 <w:noProof/>
                 <w:webHidden/>
               </w:rPr>
-              <w:t>10</w:t>
+              <w:t>11</w:t>
             </w:r>
             <w:r>
               <w:rPr>
@@ -1700,13 +1940,13 @@
               <w:lang w:eastAsia="en-GB"/>
             </w:rPr>
           </w:pPr>
-          <w:hyperlink w:anchor="_Toc26825164" w:history="1">
+          <w:hyperlink w:anchor="_Toc27086461" w:history="1">
             <w:r>
               <w:rPr>
                 <w:rStyle w:val="Hyperlink"/>
                 <w:noProof/>
               </w:rPr>
-              <w:t>2.</w:t>
+              <w:t>8.</w:t>
             </w:r>
             <w:r>
               <w:rPr>
@@ -1723,7 +1963,7 @@
                 <w:rStyle w:val="Hyperlink"/>
                 <w:noProof/>
               </w:rPr>
-              <w:t>Future Work</w:t>
+              <w:t>Testing and Results</w:t>
             </w:r>
             <w:r>
               <w:rPr>
@@ -1744,7 +1984,7 @@
                 <w:noProof/>
                 <w:webHidden/>
               </w:rPr>
-              <w:instrText xml:space="preserve"> PAGEREF _Toc26825164 \h </w:instrText>
+              <w:instrText xml:space="preserve"> PAGEREF _Toc27086461 \h </w:instrText>
             </w:r>
             <w:r>
               <w:rPr>
@@ -1764,7 +2004,7 @@
                 <w:noProof/>
                 <w:webHidden/>
               </w:rPr>
-              <w:t>10</w:t>
+              <w:t>11</w:t>
             </w:r>
             <w:r>
               <w:rPr>
@@ -1790,13 +2030,13 @@
               <w:lang w:eastAsia="en-GB"/>
             </w:rPr>
           </w:pPr>
-          <w:hyperlink w:anchor="_Toc26825165" w:history="1">
+          <w:hyperlink w:anchor="_Toc27086462" w:history="1">
             <w:r>
               <w:rPr>
                 <w:rStyle w:val="Hyperlink"/>
                 <w:noProof/>
               </w:rPr>
-              <w:t>3.</w:t>
+              <w:t>9.</w:t>
             </w:r>
             <w:r>
               <w:rPr>
@@ -1813,6 +2053,78 @@
                 <w:rStyle w:val="Hyperlink"/>
                 <w:noProof/>
               </w:rPr>
+              <w:t>Conclusion and Future Work</w:t>
+            </w:r>
+            <w:r>
+              <w:rPr>
+                <w:noProof/>
+                <w:webHidden/>
+              </w:rPr>
+              <w:tab/>
+            </w:r>
+            <w:r>
+              <w:rPr>
+                <w:noProof/>
+                <w:webHidden/>
+              </w:rPr>
+              <w:fldChar w:fldCharType="begin"/>
+            </w:r>
+            <w:r>
+              <w:rPr>
+                <w:noProof/>
+                <w:webHidden/>
+              </w:rPr>
+              <w:instrText xml:space="preserve"> PAGEREF _Toc27086462 \h </w:instrText>
+            </w:r>
+            <w:r>
+              <w:rPr>
+                <w:noProof/>
+                <w:webHidden/>
+              </w:rPr>
+            </w:r>
+            <w:r>
+              <w:rPr>
+                <w:noProof/>
+                <w:webHidden/>
+              </w:rPr>
+              <w:fldChar w:fldCharType="separate"/>
+            </w:r>
+            <w:r>
+              <w:rPr>
+                <w:noProof/>
+                <w:webHidden/>
+              </w:rPr>
+              <w:t>11</w:t>
+            </w:r>
+            <w:r>
+              <w:rPr>
+                <w:noProof/>
+                <w:webHidden/>
+              </w:rPr>
+              <w:fldChar w:fldCharType="end"/>
+            </w:r>
+          </w:hyperlink>
+        </w:p>
+        <w:p>
+          <w:pPr>
+            <w:pStyle w:val="TOC1"/>
+            <w:tabs>
+              <w:tab w:val="right" w:leader="dot" w:pos="9016"/>
+            </w:tabs>
+            <w:rPr>
+              <w:rFonts w:asciiTheme="minorHAnsi" w:eastAsiaTheme="minorEastAsia" w:hAnsiTheme="minorHAnsi" w:cstheme="minorBidi"/>
+              <w:noProof/>
+              <w:sz w:val="24"/>
+              <w:szCs w:val="24"/>
+              <w:lang w:eastAsia="en-GB"/>
+            </w:rPr>
+          </w:pPr>
+          <w:hyperlink w:anchor="_Toc27086463" w:history="1">
+            <w:r>
+              <w:rPr>
+                <w:rStyle w:val="Hyperlink"/>
+                <w:noProof/>
+              </w:rPr>
               <w:t>References / Bibliography</w:t>
             </w:r>
             <w:r>
@@ -1834,7 +2146,7 @@
                 <w:noProof/>
                 <w:webHidden/>
               </w:rPr>
-              <w:instrText xml:space="preserve"> PAGEREF _Toc26825165 \h </w:instrText>
+              <w:instrText xml:space="preserve"> PAGEREF _Toc27086463 \h </w:instrText>
             </w:r>
             <w:r>
               <w:rPr>
@@ -1854,7 +2166,7 @@
                 <w:noProof/>
                 <w:webHidden/>
               </w:rPr>
-              <w:t>11</w:t>
+              <w:t>13</w:t>
             </w:r>
             <w:r>
               <w:rPr>
@@ -1893,13 +2205,13 @@
         <w:spacing w:after="120"/>
         <w:ind w:left="714" w:hanging="357"/>
       </w:pPr>
-      <w:bookmarkStart w:id="1" w:name="_Toc510820292"/>
-      <w:bookmarkStart w:id="2" w:name="_Toc26825157"/>
+      <w:bookmarkStart w:id="2" w:name="_Toc510820292"/>
+      <w:bookmarkStart w:id="3" w:name="_Toc27086454"/>
       <w:r>
         <w:t>Introduction</w:t>
       </w:r>
-      <w:bookmarkEnd w:id="1"/>
       <w:bookmarkEnd w:id="2"/>
+      <w:bookmarkEnd w:id="3"/>
     </w:p>
     <w:p>
       <w:pPr>
@@ -2014,6 +2326,9 @@
       </w:r>
       <w:r>
         <w:t>.</w:t>
+      </w:r>
+      <w:r>
+        <w:tab/>
       </w:r>
     </w:p>
     <w:p>
@@ -2214,12 +2529,12 @@
         <w:spacing w:after="120"/>
         <w:ind w:left="714" w:hanging="357"/>
       </w:pPr>
-      <w:bookmarkStart w:id="3" w:name="_Toc26825158"/>
+      <w:bookmarkStart w:id="4" w:name="_Toc27086455"/>
       <w:r>
         <w:lastRenderedPageBreak/>
         <w:t>Background</w:t>
       </w:r>
-      <w:bookmarkEnd w:id="3"/>
+      <w:bookmarkEnd w:id="4"/>
     </w:p>
     <w:p>
       <w:pPr>
@@ -2306,13 +2621,13 @@
         </w:numPr>
         <w:spacing w:after="120"/>
       </w:pPr>
-      <w:bookmarkStart w:id="4" w:name="_Toc510820295"/>
-      <w:bookmarkStart w:id="5" w:name="_Toc26825159"/>
+      <w:bookmarkStart w:id="5" w:name="_Toc510820295"/>
+      <w:bookmarkStart w:id="6" w:name="_Toc27086456"/>
       <w:r>
         <w:t>Requirements Specification and Design</w:t>
       </w:r>
-      <w:bookmarkEnd w:id="4"/>
       <w:bookmarkEnd w:id="5"/>
+      <w:bookmarkEnd w:id="6"/>
     </w:p>
     <w:p>
       <w:pPr>
@@ -2370,11 +2685,14 @@
         </w:numPr>
         <w:spacing w:after="120"/>
       </w:pPr>
-      <w:bookmarkStart w:id="6" w:name="_Toc26825160"/>
+      <w:bookmarkStart w:id="7" w:name="_Toc27086457"/>
+      <w:r>
+        <w:t xml:space="preserve">Implementation </w:t>
+      </w:r>
       <w:r>
         <w:t>Stage 1 – Data extraction</w:t>
       </w:r>
-      <w:bookmarkEnd w:id="6"/>
+      <w:bookmarkEnd w:id="7"/>
     </w:p>
     <w:p>
       <w:pPr>
@@ -2541,9 +2859,12 @@
         </w:numPr>
         <w:spacing w:after="120"/>
       </w:pPr>
-      <w:bookmarkStart w:id="7" w:name="_Toc26825161"/>
+      <w:bookmarkStart w:id="8" w:name="_Toc27086458"/>
       <w:r>
         <w:lastRenderedPageBreak/>
+        <w:t xml:space="preserve">Implementation </w:t>
+      </w:r>
+      <w:r>
         <w:t xml:space="preserve">Stage </w:t>
       </w:r>
       <w:r>
@@ -2552,7 +2873,7 @@
       <w:r>
         <w:t xml:space="preserve"> – Data cleaning</w:t>
       </w:r>
-      <w:bookmarkEnd w:id="7"/>
+      <w:bookmarkEnd w:id="8"/>
     </w:p>
     <w:p>
       <w:pPr>
@@ -2842,7 +3163,13 @@
         <w:ind w:left="720"/>
       </w:pPr>
       <w:r>
-        <w:t xml:space="preserve">A final amendment was made to change the expansion column, which contained either 435 or 341, into two Boolean columns indicating whether the deck was from the ‘Call of the Archons’ first expansion or the ‘Age of Ascension’ second expansion. Once all the data cleaning has been completed, the </w:t>
+        <w:t>A final a</w:t>
+      </w:r>
+      <w:r>
+        <w:t>4</w:t>
+      </w:r>
+      <w:r>
+        <w:t xml:space="preserve">endment was made to change the expansion column, which contained either 435 or 341, into two Boolean columns indicating whether the deck was from the ‘Call of the Archons’ first expansion or the ‘Age of Ascension’ second expansion. Once all the data cleaning has been completed, the </w:t>
       </w:r>
       <w:proofErr w:type="spellStart"/>
       <w:r>
@@ -2851,281 +3178,6 @@
       <w:proofErr w:type="spellEnd"/>
       <w:r>
         <w:t xml:space="preserve"> was saved to a csv file called data_decks_cleaned.csv for use in the next stage of the process.</w:t>
-      </w:r>
-    </w:p>
-    <w:p>
-      <w:pPr>
-        <w:ind w:left="720"/>
-      </w:pPr>
-    </w:p>
-    <w:p>
-      <w:pPr>
-        <w:pStyle w:val="Heading1"/>
-        <w:numPr>
-          <w:ilvl w:val="0"/>
-          <w:numId w:val="1"/>
-        </w:numPr>
-        <w:spacing w:after="120"/>
-      </w:pPr>
-      <w:bookmarkStart w:id="8" w:name="_Toc26825162"/>
-      <w:r>
-        <w:t xml:space="preserve">Stage </w:t>
-      </w:r>
-      <w:r>
-        <w:t>3</w:t>
-      </w:r>
-      <w:r>
-        <w:t xml:space="preserve"> – Data Analysis</w:t>
-      </w:r>
-      <w:bookmarkEnd w:id="8"/>
-    </w:p>
-    <w:p>
-      <w:pPr>
-        <w:ind w:left="720"/>
-      </w:pPr>
-      <w:r>
-        <w:t xml:space="preserve">With the data in a useable format, the next stage is to </w:t>
-      </w:r>
-      <w:r>
-        <w:t xml:space="preserve">review it to get a  better understanding of the data. </w:t>
-      </w:r>
-      <w:r>
-        <w:t>Using the describe function we can get some basic info on the decks. The max number of wins for any deck is 40 but 75% of decks have wins of 3 or less. Similarly, the max number of losses is 39 but 75% again are 3 or less. Scores range from -33 for the worst rated deck to 26 for the best rated deck, but the interquartile range is quite small going from -1 to 2.</w:t>
-      </w:r>
-      <w:r>
-        <w:t xml:space="preserve"> A histogram of the deck scores shows that that the majority are at 0 and with wins and losses </w:t>
-      </w:r>
-      <w:r>
-        <w:t>are between 0 and 5</w:t>
-      </w:r>
-      <w:r>
-        <w:t>. Unfortunately, this uniformity in the dataset may prove a challenge for an effective model but these are the kind of things that happen when looking at real data rather than an educational dataset.</w:t>
-      </w:r>
-    </w:p>
-    <w:p>
-      <w:pPr>
-        <w:ind w:left="720"/>
-      </w:pPr>
-      <w:r>
-        <w:t xml:space="preserve">Looking at the expansions we can see that majority of decks come from the first set ‘Call of the Archons’. As the dataset is sorted by an id reference and that id reference is generated when a deck is registered, this makes sense as for the first few months only the first set was available. When comparing the scores, we can see that the first set has a better overall score total. While this might be reflective of less games played, the score calculation is actually interested </w:t>
-      </w:r>
-      <w:r>
-        <w:t>the difference between wins and losses, so the difference may instead be reflective of the set power. This would match player speculation which held that the decks in the first set are generally better than the decks in the second set.</w:t>
-      </w:r>
-    </w:p>
-    <w:p>
-      <w:pPr>
-        <w:ind w:left="720"/>
-      </w:pPr>
-      <w:r>
-        <w:t xml:space="preserve">The first model attempted is a random forest, this was selected due to the good performance of random forests generally rather than a reason specific to this dataset. The model used the default parameters and took 18 minutes to run. Using a 70/30 train to data split the resulting model only had a 0.06 r-squared value indicating an extremely poor performance. </w:t>
-      </w:r>
-      <w:r>
-        <w:t xml:space="preserve">Attempting much simpler version using only the houses was attempted and again had poor performance with </w:t>
-      </w:r>
-      <w:r>
-        <w:t xml:space="preserve">an even worse r-squared value of 0.02! On review of the feature importance for this particular model it was evident that Shadows house was the most important feature by far at 0.74 compared to all the other houses which were at best </w:t>
-      </w:r>
-      <w:r>
-        <w:lastRenderedPageBreak/>
-        <w:t>0.09. From players of the game, the Shadows house is considered the most powerful and sought after house, so despite the poor performance of the model in general it has identified at least one aspect that matches expectations.</w:t>
-      </w:r>
-    </w:p>
-    <w:p>
-      <w:pPr>
-        <w:ind w:left="720"/>
-      </w:pPr>
-      <w:r>
-        <w:t xml:space="preserve">On consideration, the data isn't really well suited for a decision tree. There are over 500 variables and only a very small percentage of those are going to have non zero values. </w:t>
-      </w:r>
-      <w:r>
-        <w:t>For individual trees to have good predictive quality they will have to be very deep and due to the large number of variables there will also be a larger number of potential trees. As random forests using a polling system and it is likely that that there will be more poorly performing trees than well performing trees it is perhaps not a surprise that this doesn’t work well.</w:t>
-      </w:r>
-    </w:p>
-    <w:p>
-      <w:pPr>
-        <w:ind w:left="720"/>
-      </w:pPr>
-      <w:r>
-        <w:t xml:space="preserve">It </w:t>
-      </w:r>
-      <w:r>
-        <w:t xml:space="preserve">may be that a simple linear model actually gets the best performance. Each of card will end up with a </w:t>
-      </w:r>
-      <w:r>
-        <w:t>coefficient</w:t>
-      </w:r>
-      <w:r>
-        <w:t xml:space="preserve"> that could be considered a rating of how good it is. If you draw a card with a high </w:t>
-      </w:r>
-      <w:r>
-        <w:t>coefficient</w:t>
-      </w:r>
-      <w:r>
-        <w:t xml:space="preserve"> then you're more likely to win, but if you draw a card with a low </w:t>
-      </w:r>
-      <w:r>
-        <w:t>coefficient</w:t>
-      </w:r>
-      <w:r>
-        <w:t xml:space="preserve"> then you're more likely to lose.</w:t>
-      </w:r>
-      <w:r>
-        <w:t xml:space="preserve"> On this basis, a simple linear regression model was generated again using a 70/30 train and test split. The performance of this model was still quite poor at only 0.09 but that is at least an improvement on the random forests.</w:t>
-      </w:r>
-    </w:p>
-    <w:p>
-      <w:pPr>
-        <w:ind w:left="720"/>
-        <w:rPr>
-          <w:lang w:val="en-GB"/>
-        </w:rPr>
-      </w:pPr>
-      <w:r>
-        <w:t xml:space="preserve">After the full dataset was used to generate a model, the coefficients were ordered to give an indication of which cards were the top performers according to this model. At either end, at the top and the bottom, there are some big values but the majority of </w:t>
-      </w:r>
-      <w:r>
-        <w:t xml:space="preserve">coefficients are between </w:t>
-      </w:r>
-      <w:r>
-        <w:t>34466233</w:t>
-      </w:r>
-      <w:r>
-        <w:t xml:space="preserve"> and </w:t>
-      </w:r>
-      <w:r>
-        <w:t>34466234</w:t>
-      </w:r>
-      <w:r>
-        <w:t xml:space="preserve"> giving a really small range with differences essentially within between 0 and 1 within that range. From experience with the card pool, it is notable that the two cards at the top, </w:t>
-      </w:r>
-      <w:r>
-        <w:t>Horseman of Pestilence</w:t>
-      </w:r>
-      <w:r>
-        <w:t xml:space="preserve"> and </w:t>
-      </w:r>
-      <w:proofErr w:type="spellStart"/>
-      <w:r>
-        <w:t>Timetraveller</w:t>
-      </w:r>
-      <w:proofErr w:type="spellEnd"/>
-      <w:r>
-        <w:t xml:space="preserve">, have something in common, they both are parts of sets of cards that always appear together. The Horseman is one of a set of 4 cards all types of Horsemen and the </w:t>
-      </w:r>
-      <w:proofErr w:type="spellStart"/>
-      <w:r>
-        <w:t>Timetraveller</w:t>
-      </w:r>
-      <w:proofErr w:type="spellEnd"/>
-      <w:r>
-        <w:t xml:space="preserve"> is always paired with Help from Future Self. These 4 cards are all at the bottom of the rankings. If we match these cards and average the values out, the Horsemen set comes to </w:t>
-      </w:r>
-      <w:r>
-        <w:rPr>
-          <w:lang w:val="en-GB"/>
-        </w:rPr>
-        <w:t>34466233.94</w:t>
-      </w:r>
-      <w:r>
-        <w:rPr>
-          <w:lang w:val="en-GB"/>
-        </w:rPr>
-        <w:t xml:space="preserve"> and the </w:t>
-      </w:r>
-      <w:proofErr w:type="spellStart"/>
-      <w:r>
-        <w:rPr>
-          <w:lang w:val="en-GB"/>
-        </w:rPr>
-        <w:t>Timetravellers</w:t>
-      </w:r>
-      <w:proofErr w:type="spellEnd"/>
-      <w:r>
-        <w:rPr>
-          <w:lang w:val="en-GB"/>
-        </w:rPr>
-        <w:t xml:space="preserve"> come to </w:t>
-      </w:r>
-      <w:r>
-        <w:rPr>
-          <w:lang w:val="en-GB"/>
-        </w:rPr>
-        <w:t>34466234.24</w:t>
-      </w:r>
-      <w:r>
-        <w:rPr>
-          <w:lang w:val="en-GB"/>
-        </w:rPr>
-        <w:t xml:space="preserve"> and suddenly make sense within the </w:t>
-      </w:r>
-      <w:r>
-        <w:rPr>
-          <w:lang w:val="en-GB"/>
-        </w:rPr>
-        <w:t>list</w:t>
-      </w:r>
-      <w:r>
-        <w:rPr>
-          <w:lang w:val="en-GB"/>
-        </w:rPr>
-        <w:t>.</w:t>
-      </w:r>
-    </w:p>
-    <w:p>
-      <w:pPr>
-        <w:ind w:left="720"/>
-        <w:rPr>
-          <w:lang w:val="en-GB"/>
-        </w:rPr>
-      </w:pPr>
-      <w:r>
-        <w:rPr>
-          <w:lang w:val="en-GB"/>
-        </w:rPr>
-        <w:t xml:space="preserve">Looking at the </w:t>
-      </w:r>
-      <w:r>
-        <w:rPr>
-          <w:lang w:val="en-GB"/>
-        </w:rPr>
-        <w:t xml:space="preserve">rankings the cards are in based on the coefficients and comparing it to some player experience </w:t>
-      </w:r>
-      <w:r>
-        <w:rPr>
-          <w:lang w:val="en-GB"/>
-        </w:rPr>
-        <w:t>(Gill, 2019)</w:t>
-      </w:r>
-      <w:r>
-        <w:rPr>
-          <w:lang w:val="en-GB"/>
-        </w:rPr>
-        <w:t xml:space="preserve"> we can see that out of the top ten cards listed in the article we have 5 in our top 10 list. This is especially notable when you consider that there are 582 cards in total!</w:t>
-      </w:r>
-      <w:r>
-        <w:rPr>
-          <w:lang w:val="en-GB"/>
-        </w:rPr>
-        <w:t xml:space="preserve"> </w:t>
-      </w:r>
-      <w:r>
-        <w:rPr>
-          <w:lang w:val="en-GB"/>
-        </w:rPr>
-        <w:t xml:space="preserve">At this stage looking at alternative models to search for better performance is an option, however it may be </w:t>
-      </w:r>
-      <w:r>
-        <w:rPr>
-          <w:lang w:val="en-GB"/>
-        </w:rPr>
-        <w:t>simply be the case that the data does not support a high accuracy model. For example, a deck that is only played at an event once and won that game will have a score of 1 but might be good enough to win 100 games if more were played! This topic will be discussed in more detail later, but initially we will be accepting this initial model</w:t>
-      </w:r>
-      <w:r>
-        <w:rPr>
-          <w:lang w:val="en-GB"/>
-        </w:rPr>
-        <w:t xml:space="preserve"> which was saved to file using the pickle library.</w:t>
       </w:r>
     </w:p>
     <w:p>
@@ -3143,7 +3195,6 @@
           <w:szCs w:val="32"/>
         </w:rPr>
       </w:pPr>
-      <w:bookmarkStart w:id="9" w:name="_Toc510820297"/>
       <w:r>
         <w:br w:type="page"/>
       </w:r>
@@ -3153,94 +3204,273 @@
         <w:pStyle w:val="Heading1"/>
         <w:numPr>
           <w:ilvl w:val="0"/>
-          <w:numId w:val="4"/>
+          <w:numId w:val="1"/>
         </w:numPr>
         <w:spacing w:after="120"/>
       </w:pPr>
-      <w:bookmarkStart w:id="10" w:name="_Toc26825163"/>
+      <w:bookmarkStart w:id="9" w:name="_Toc27086459"/>
+      <w:r>
+        <w:lastRenderedPageBreak/>
+        <w:t xml:space="preserve">Implementation </w:t>
+      </w:r>
+      <w:r>
+        <w:t xml:space="preserve">Stage </w:t>
+      </w:r>
+      <w:r>
+        <w:t>3</w:t>
+      </w:r>
+      <w:r>
+        <w:t xml:space="preserve"> – Data Analysis</w:t>
+      </w:r>
       <w:bookmarkEnd w:id="9"/>
+    </w:p>
+    <w:p>
+      <w:pPr>
+        <w:ind w:left="720"/>
+      </w:pPr>
+      <w:r>
+        <w:t xml:space="preserve">With the data in a useable format, the next stage is to </w:t>
+      </w:r>
+      <w:r>
+        <w:t xml:space="preserve">review it to get a  better understanding of the data. </w:t>
+      </w:r>
+      <w:r>
+        <w:t>Using the describe function we can get some basic info on the decks. The max number of wins for any deck is 40 but 75% of decks have wins of 3 or less. Similarly, the max number of losses is 39 but 75% again are 3 or less. Scores range from -33 for the worst rated deck to 26 for the best rated deck, but the interquartile range is quite small going from -1 to 2.</w:t>
+      </w:r>
+      <w:r>
+        <w:t xml:space="preserve"> A histogram of the deck scores shows that that the majority are at 0 and with wins and losses </w:t>
+      </w:r>
+      <w:r>
+        <w:t>are between 0 and 5</w:t>
+      </w:r>
+      <w:r>
+        <w:t>. Unfortunately, this uniformity in the dataset may prove a challenge for an effective model but these are the kind of things that happen when looking at real data rather than an educational dataset.</w:t>
+      </w:r>
+    </w:p>
+    <w:p>
+      <w:pPr>
+        <w:ind w:left="720"/>
+      </w:pPr>
+      <w:r>
+        <w:t xml:space="preserve">Looking at the expansions we can see that majority of decks come from the first set ‘Call of the Archons’. As the dataset is sorted by an id reference and that id reference is generated when a deck is registered, this makes sense as for the first few months only the first set was available. When comparing the scores, we can see that the first set has a better overall score total. While this might be reflective of less games played, the score calculation is actually interested </w:t>
+      </w:r>
+      <w:r>
+        <w:t>the difference between wins and losses, so the difference may instead be reflective of the set power. This would match player speculation which held that the decks in the first set are generally better than the decks in the second set.</w:t>
+      </w:r>
+    </w:p>
+    <w:p>
+      <w:pPr>
+        <w:ind w:left="720"/>
+      </w:pPr>
+      <w:r>
+        <w:t xml:space="preserve">The first model attempted is a random forest, this was selected due to the good performance of random forests generally rather than a reason specific to this dataset. The model used the default parameters and took 18 minutes to run. Using a 70/30 train to data split the resulting model only had a 0.06 r-squared value indicating an extremely poor performance. </w:t>
+      </w:r>
+      <w:r>
+        <w:t xml:space="preserve">Attempting much simpler version using only the houses was attempted and again had poor performance with </w:t>
+      </w:r>
+      <w:r>
+        <w:t>an even worse r-squared value of 0.02! On review of the feature importance for this particular model it was evident that Shadows house was the most important feature by far at 0.74 compared to all the other houses which were at best 0.09. From players of the game, the Shadows house is considered the most powerful and sought after house, so despite the poor performance of the model in general it has identified at least one aspect that matches expectations.</w:t>
+      </w:r>
+    </w:p>
+    <w:p>
+      <w:pPr>
+        <w:ind w:left="720"/>
+      </w:pPr>
+      <w:r>
+        <w:t xml:space="preserve">On consideration, the data isn't really well suited for a decision tree. There are over 500 variables and only a very small percentage of those are going to have non zero values. </w:t>
+      </w:r>
+      <w:r>
+        <w:t>For individual trees to have good predictive quality they will have to be very deep and due to the large number of variables there will also be a larger number of potential trees. As random forests using a polling system and it is likely that that there will be more poorly performing trees than well performing trees it is perhaps not a surprise that this doesn’t work well.</w:t>
+      </w:r>
+    </w:p>
+    <w:p>
+      <w:pPr>
+        <w:ind w:left="720"/>
+      </w:pPr>
+      <w:r>
+        <w:t xml:space="preserve">It </w:t>
+      </w:r>
+      <w:r>
+        <w:t xml:space="preserve">may be that a simple linear model actually gets the best performance. Each of card will end up with a </w:t>
+      </w:r>
+      <w:r>
+        <w:t>coefficient</w:t>
+      </w:r>
+      <w:r>
+        <w:t xml:space="preserve"> that could be considered a rating of how good it is. If you draw a card with a high </w:t>
+      </w:r>
+      <w:r>
+        <w:t>coefficient</w:t>
+      </w:r>
+      <w:r>
+        <w:t xml:space="preserve"> then you're more likely to win, but if you draw a card with a low </w:t>
+      </w:r>
+      <w:r>
+        <w:t>coefficient</w:t>
+      </w:r>
+      <w:r>
+        <w:t xml:space="preserve"> then you're more likely to lose.</w:t>
+      </w:r>
+      <w:r>
+        <w:t xml:space="preserve"> On this basis, a simple linear regression model was generated again using a 70/30 train and test split. The performance of this model was still quite poor at only 0.09 but that is at least an improvement on the random forests.</w:t>
+      </w:r>
+    </w:p>
+    <w:p>
+      <w:pPr>
+        <w:ind w:left="720"/>
+        <w:rPr>
+          <w:lang w:val="en-GB"/>
+        </w:rPr>
+      </w:pPr>
+      <w:r>
+        <w:t xml:space="preserve">After the full dataset was used to generate a model, the coefficients were ordered to give an indication of which cards were the top performers according to this model. At either end, at the top and the bottom, there are some big values but the majority of </w:t>
+      </w:r>
+      <w:r>
+        <w:t xml:space="preserve">coefficients are between </w:t>
+      </w:r>
+      <w:r>
+        <w:t>34466233</w:t>
+      </w:r>
+      <w:r>
+        <w:t xml:space="preserve"> and </w:t>
+      </w:r>
+      <w:r>
+        <w:t>34466234</w:t>
+      </w:r>
+      <w:r>
+        <w:t xml:space="preserve"> giving a really small range with differences essentially </w:t>
+      </w:r>
       <w:r>
         <w:lastRenderedPageBreak/>
-        <w:t xml:space="preserve">Stage </w:t>
-      </w:r>
-      <w:r>
-        <w:t>4</w:t>
-      </w:r>
-      <w:r>
-        <w:t xml:space="preserve"> – </w:t>
-      </w:r>
-      <w:r>
-        <w:t>Recommender</w:t>
-      </w:r>
-      <w:bookmarkEnd w:id="10"/>
-    </w:p>
-    <w:p>
-      <w:pPr>
-        <w:ind w:left="709" w:firstLine="5"/>
-      </w:pPr>
-      <w:r>
-        <w:t xml:space="preserve">The ultimate goal of this project is to provide a way to decide between a number of decks and decide which was the best choice. To do this, the process of loading, cleaning, and predicting needs to be repeated with just one deck. This was initially completed in a </w:t>
+        <w:t xml:space="preserve">within between 0 and 1 within that range. From experience with the card pool, it is notable that the two cards at the top, </w:t>
+      </w:r>
+      <w:r>
+        <w:t>Horseman of Pestilence</w:t>
+      </w:r>
+      <w:r>
+        <w:t xml:space="preserve"> and </w:t>
       </w:r>
       <w:proofErr w:type="spellStart"/>
       <w:r>
-        <w:t>Jupyter</w:t>
+        <w:t>Timetraveller</w:t>
       </w:r>
       <w:proofErr w:type="spellEnd"/>
       <w:r>
-        <w:t xml:space="preserve"> Notebook to allow stepping through the process. Once complete, this was </w:t>
-      </w:r>
-      <w:r>
-        <w:t>recoded</w:t>
-      </w:r>
-      <w:r>
-        <w:t xml:space="preserve"> as functions in the app.py file which </w:t>
-      </w:r>
-      <w:r>
-        <w:t>also</w:t>
-      </w:r>
-      <w:r>
-        <w:t xml:space="preserve"> included a terminal prompt to allow quick input of a </w:t>
+        <w:t xml:space="preserve">, have something in common, they both are parts of sets of cards that always appear together. The Horseman is one of a set of 4 cards all types of Horsemen and the </w:t>
       </w:r>
       <w:proofErr w:type="spellStart"/>
       <w:r>
-        <w:t>decklist</w:t>
+        <w:t>Timetraveller</w:t>
       </w:r>
       <w:proofErr w:type="spellEnd"/>
       <w:r>
-        <w:t xml:space="preserve"> and a return of a value.</w:t>
-      </w:r>
-      <w:bookmarkStart w:id="11" w:name="_GoBack"/>
-      <w:bookmarkEnd w:id="11"/>
-    </w:p>
-    <w:p>
-      <w:pPr>
-        <w:ind w:left="709" w:firstLine="5"/>
-      </w:pPr>
-    </w:p>
-    <w:p>
-      <w:pPr>
-        <w:ind w:left="709" w:firstLine="5"/>
-      </w:pPr>
-    </w:p>
-    <w:p>
-      <w:pPr>
-        <w:pStyle w:val="Heading1"/>
-        <w:numPr>
-          <w:ilvl w:val="0"/>
-          <w:numId w:val="4"/>
-        </w:numPr>
-        <w:spacing w:after="120"/>
-      </w:pPr>
-      <w:r>
-        <w:t>Conclusion and reflection</w:t>
-      </w:r>
-    </w:p>
-    <w:p>
-      <w:pPr>
-        <w:ind w:left="709" w:firstLine="5"/>
-      </w:pPr>
-      <w:r>
-        <w:t xml:space="preserve">The project continues in </w:t>
+        <w:t xml:space="preserve"> is always paired with Help from Future Self. These 4 cards are all at the bottom of the rankings. If we match these cards and average the values out, the Horsemen set comes to </w:t>
+      </w:r>
+      <w:r>
+        <w:rPr>
+          <w:lang w:val="en-GB"/>
+        </w:rPr>
+        <w:t>34466233.94</w:t>
+      </w:r>
+      <w:r>
+        <w:rPr>
+          <w:lang w:val="en-GB"/>
+        </w:rPr>
+        <w:t xml:space="preserve"> and the </w:t>
+      </w:r>
+      <w:proofErr w:type="spellStart"/>
+      <w:r>
+        <w:rPr>
+          <w:lang w:val="en-GB"/>
+        </w:rPr>
+        <w:t>Timetravellers</w:t>
+      </w:r>
+      <w:proofErr w:type="spellEnd"/>
+      <w:r>
+        <w:rPr>
+          <w:lang w:val="en-GB"/>
+        </w:rPr>
+        <w:t xml:space="preserve"> come to </w:t>
+      </w:r>
+      <w:r>
+        <w:rPr>
+          <w:lang w:val="en-GB"/>
+        </w:rPr>
+        <w:t>34466234.24</w:t>
+      </w:r>
+      <w:r>
+        <w:rPr>
+          <w:lang w:val="en-GB"/>
+        </w:rPr>
+        <w:t xml:space="preserve"> and suddenly make sense within the </w:t>
+      </w:r>
+      <w:r>
+        <w:rPr>
+          <w:lang w:val="en-GB"/>
+        </w:rPr>
+        <w:t>list</w:t>
+      </w:r>
+      <w:r>
+        <w:rPr>
+          <w:lang w:val="en-GB"/>
+        </w:rPr>
+        <w:t>.</w:t>
+      </w:r>
+    </w:p>
+    <w:p>
+      <w:pPr>
+        <w:ind w:left="720"/>
+        <w:rPr>
+          <w:lang w:val="en-GB"/>
+        </w:rPr>
+      </w:pPr>
+      <w:r>
+        <w:rPr>
+          <w:lang w:val="en-GB"/>
+        </w:rPr>
+        <w:t xml:space="preserve">Looking at the </w:t>
+      </w:r>
+      <w:r>
+        <w:rPr>
+          <w:lang w:val="en-GB"/>
+        </w:rPr>
+        <w:t xml:space="preserve">rankings the cards are in based on the coefficients and comparing it to some player experience </w:t>
+      </w:r>
+      <w:r>
+        <w:rPr>
+          <w:lang w:val="en-GB"/>
+        </w:rPr>
+        <w:t>(Gill, 2019)</w:t>
+      </w:r>
+      <w:r>
+        <w:rPr>
+          <w:lang w:val="en-GB"/>
+        </w:rPr>
+        <w:t xml:space="preserve"> we can see that out of the top ten cards listed in the article we have 5 in our top 10 list. This is especially notable when you consider that there are 582 cards in total!</w:t>
+      </w:r>
+      <w:r>
+        <w:rPr>
+          <w:lang w:val="en-GB"/>
+        </w:rPr>
+        <w:t xml:space="preserve"> </w:t>
+      </w:r>
+      <w:r>
+        <w:rPr>
+          <w:lang w:val="en-GB"/>
+        </w:rPr>
+        <w:t xml:space="preserve">At this stage looking at alternative models to search for better performance is an option, however it may be </w:t>
+      </w:r>
+      <w:r>
+        <w:rPr>
+          <w:lang w:val="en-GB"/>
+        </w:rPr>
+        <w:t>simply be the case that the data does not support a high accuracy model. For example, a deck that is only played at an event once and won that game will have a score of 1 but might be good enough to win 100 games if more were played! This topic will be discussed in more detail later, but initially we will be accepting this initial model</w:t>
+      </w:r>
+      <w:r>
+        <w:rPr>
+          <w:lang w:val="en-GB"/>
+        </w:rPr>
+        <w:t xml:space="preserve"> which was saved to file using the pickle library.</w:t>
       </w:r>
     </w:p>
     <w:p>
@@ -3253,7 +3483,19 @@
           <w:szCs w:val="32"/>
         </w:rPr>
       </w:pPr>
-      <w:bookmarkStart w:id="12" w:name="_Toc510820298"/>
+      <w:bookmarkStart w:id="10" w:name="_Toc510820297"/>
+    </w:p>
+    <w:bookmarkEnd w:id="10"/>
+    <w:p>
+      <w:pPr>
+        <w:suppressAutoHyphens w:val="0"/>
+        <w:rPr>
+          <w:rFonts w:ascii="Calibri Light" w:eastAsia="Times New Roman" w:hAnsi="Calibri Light"/>
+          <w:color w:val="2F5496"/>
+          <w:sz w:val="32"/>
+          <w:szCs w:val="32"/>
+        </w:rPr>
+      </w:pPr>
       <w:r>
         <w:br w:type="page"/>
       </w:r>
@@ -3263,51 +3505,431 @@
         <w:pStyle w:val="Heading1"/>
         <w:numPr>
           <w:ilvl w:val="0"/>
-          <w:numId w:val="4"/>
+          <w:numId w:val="1"/>
         </w:numPr>
         <w:spacing w:after="120"/>
-        <w:ind w:left="714" w:hanging="357"/>
-      </w:pPr>
-      <w:bookmarkStart w:id="13" w:name="_Toc26825165"/>
+      </w:pPr>
+      <w:bookmarkStart w:id="11" w:name="_Toc27086460"/>
+      <w:r>
+        <w:lastRenderedPageBreak/>
+        <w:t xml:space="preserve">Implementation </w:t>
+      </w:r>
+      <w:r>
+        <w:t>Stage 4</w:t>
+      </w:r>
+      <w:r>
+        <w:t xml:space="preserve"> – </w:t>
+      </w:r>
+      <w:r>
+        <w:t>Recommender</w:t>
+      </w:r>
+      <w:bookmarkEnd w:id="11"/>
+    </w:p>
+    <w:p>
+      <w:pPr>
+        <w:ind w:left="709" w:firstLine="5"/>
+      </w:pPr>
+      <w:r>
+        <w:t xml:space="preserve">The ultimate goal of this project is to provide a way to decide between a number of decks and decide which was the best choice. To do this, the process of loading, cleaning, and predicting needs to be repeated with just one deck. This was initially completed in a </w:t>
+      </w:r>
+      <w:proofErr w:type="spellStart"/>
+      <w:r>
+        <w:t>Jupyter</w:t>
+      </w:r>
+      <w:proofErr w:type="spellEnd"/>
+      <w:r>
+        <w:t xml:space="preserve"> Notebook to allow stepping through the process. Once complete, this was </w:t>
+      </w:r>
+      <w:r>
+        <w:t>recoded</w:t>
+      </w:r>
+      <w:r>
+        <w:t xml:space="preserve"> as functions in the</w:t>
+      </w:r>
+      <w:r>
+        <w:t xml:space="preserve"> load.py and</w:t>
+      </w:r>
+      <w:r>
+        <w:t xml:space="preserve"> app.py file</w:t>
+      </w:r>
+      <w:r>
+        <w:t xml:space="preserve">s, the latter of </w:t>
+      </w:r>
+      <w:r>
+        <w:t xml:space="preserve">which </w:t>
+      </w:r>
+      <w:r>
+        <w:t>also</w:t>
+      </w:r>
+      <w:r>
+        <w:t xml:space="preserve"> included a terminal prompt to allow quick input of a deck</w:t>
+      </w:r>
+      <w:r>
+        <w:t xml:space="preserve"> </w:t>
+      </w:r>
+      <w:r>
+        <w:t>list and a return of a value.</w:t>
+      </w:r>
+    </w:p>
+    <w:p>
+      <w:pPr>
+        <w:ind w:left="709" w:firstLine="5"/>
+      </w:pPr>
+      <w:r>
+        <w:t xml:space="preserve">After a </w:t>
+      </w:r>
+      <w:proofErr w:type="spellStart"/>
+      <w:r>
+        <w:t>decklist</w:t>
+      </w:r>
+      <w:proofErr w:type="spellEnd"/>
+      <w:r>
+        <w:t xml:space="preserve"> </w:t>
+      </w:r>
+      <w:proofErr w:type="spellStart"/>
+      <w:r>
+        <w:t>url</w:t>
+      </w:r>
+      <w:proofErr w:type="spellEnd"/>
+      <w:r>
+        <w:t xml:space="preserve"> is input, the app returns the name of the deck and the calculated score based on the model. If two different decks are input, the score</w:t>
+      </w:r>
+      <w:r>
+        <w:t>s</w:t>
+      </w:r>
+      <w:r>
+        <w:t xml:space="preserve"> can be compared and the deck with highest score is the one most likely to win.</w:t>
+      </w:r>
+    </w:p>
+    <w:p>
+      <w:pPr>
+        <w:ind w:left="709" w:firstLine="5"/>
+      </w:pPr>
+    </w:p>
+    <w:p>
+      <w:pPr>
+        <w:ind w:left="709" w:firstLine="5"/>
+      </w:pPr>
+    </w:p>
+    <w:p>
+      <w:pPr>
+        <w:pStyle w:val="Heading1"/>
+        <w:numPr>
+          <w:ilvl w:val="0"/>
+          <w:numId w:val="1"/>
+        </w:numPr>
+        <w:spacing w:after="120"/>
+      </w:pPr>
+      <w:bookmarkStart w:id="12" w:name="_Toc27086461"/>
+      <w:r>
+        <w:t>Testing and Results</w:t>
+      </w:r>
+      <w:bookmarkEnd w:id="12"/>
+    </w:p>
+    <w:p>
+      <w:pPr>
+        <w:pStyle w:val="ListParagraph"/>
+      </w:pPr>
+      <w:r>
+        <w:t xml:space="preserve">In the end, a simple linear model was used which had a low r squared score. The </w:t>
+      </w:r>
+      <w:proofErr w:type="spellStart"/>
+      <w:r>
+        <w:t>scikit</w:t>
+      </w:r>
+      <w:proofErr w:type="spellEnd"/>
+      <w:r>
+        <w:t xml:space="preserve"> learn documentation </w:t>
+      </w:r>
+      <w:r>
+        <w:t xml:space="preserve">(“1. Supervised learning — </w:t>
+      </w:r>
+      <w:proofErr w:type="spellStart"/>
+      <w:r>
+        <w:t>scikit</w:t>
+      </w:r>
+      <w:proofErr w:type="spellEnd"/>
+      <w:r>
+        <w:t>-learn 0.22 documentation,” n.d.)</w:t>
+      </w:r>
+      <w:r>
+        <w:t xml:space="preserve"> provides a comprehensive list of potential regression models which could also have been used. A number of these options were considered, but certain models were unsuitable for the data and others required deeper understanding to properly utilise. So why go with the simple linear model? A review of the coefficients in the linear model showed an order similar to that of experts of the game </w:t>
+      </w:r>
+      <w:r>
+        <w:rPr>
+          <w:lang w:val="en-GB"/>
+        </w:rPr>
+        <w:t>(Gill, 2019)</w:t>
+      </w:r>
+      <w:r>
+        <w:t xml:space="preserve">. This suggested that although the models performance appeared low, it did match that wisdom of subject matter experts. </w:t>
+      </w:r>
+    </w:p>
+    <w:p>
+      <w:pPr>
+        <w:pStyle w:val="ListParagraph"/>
+      </w:pPr>
+      <w:r>
+        <w:t xml:space="preserve">On consideration, it is possible that a ‘perfect’ deck may only be played for 1 game, and due to this only have only a score of 1. The more a deck is played, the more accurate the score will become but it does mean a good number of decks will have predicted scores that are potentially more accurate than their listed score. As such, there are some inherent problems with the data that tuning models in search of a good predictive score may not solve. Instead, this simple model was settled on as it conceptually fits the data and the </w:t>
+      </w:r>
+      <w:r>
+        <w:t>coefficients</w:t>
+      </w:r>
+      <w:r>
+        <w:t xml:space="preserve"> make sense.</w:t>
+      </w:r>
+    </w:p>
+    <w:p/>
+    <w:p>
+      <w:pPr>
+        <w:pStyle w:val="Heading1"/>
+        <w:numPr>
+          <w:ilvl w:val="0"/>
+          <w:numId w:val="1"/>
+        </w:numPr>
+        <w:spacing w:after="120"/>
+      </w:pPr>
+      <w:bookmarkStart w:id="13" w:name="_Toc27086462"/>
+      <w:r>
+        <w:t xml:space="preserve">Conclusion and </w:t>
+      </w:r>
+      <w:r>
+        <w:t>Future Work</w:t>
+      </w:r>
+      <w:bookmarkEnd w:id="13"/>
+    </w:p>
+    <w:p>
+      <w:pPr>
+        <w:ind w:left="709" w:firstLine="5"/>
+      </w:pPr>
+      <w:r>
+        <w:t>Although the primarily goals of the project have been fulfilled, there are definitely aspects where it could be improved.</w:t>
+      </w:r>
+      <w:r>
+        <w:t xml:space="preserve"> </w:t>
+      </w:r>
+      <w:r>
+        <w:t xml:space="preserve">One of those </w:t>
+      </w:r>
+      <w:r>
+        <w:t>goal</w:t>
+      </w:r>
+      <w:r>
+        <w:t>s</w:t>
+      </w:r>
+      <w:r>
+        <w:t xml:space="preserve"> was to develop knowledge and experience with Python, which hopefully has succeeded</w:t>
+      </w:r>
+      <w:r>
+        <w:t xml:space="preserve"> as the full end to end process has been implemented.</w:t>
+      </w:r>
+      <w:r>
+        <w:t xml:space="preserve"> This did however mean that at the start </w:t>
+      </w:r>
+      <w:r>
+        <w:t xml:space="preserve">there was a </w:t>
+      </w:r>
+      <w:r>
+        <w:t xml:space="preserve">struggle with some aspects, especially with pandas </w:t>
+      </w:r>
+      <w:proofErr w:type="spellStart"/>
+      <w:r>
+        <w:t>dataframes</w:t>
+      </w:r>
+      <w:proofErr w:type="spellEnd"/>
+      <w:r>
+        <w:t xml:space="preserve">. </w:t>
+      </w:r>
+      <w:r>
+        <w:t xml:space="preserve">As the code has been broken into 4 distinct stages, each aspect </w:t>
+      </w:r>
+      <w:r>
+        <w:t>could</w:t>
+      </w:r>
+      <w:r>
+        <w:t xml:space="preserve"> be worked on independently of the others as long as the data handover between stages remains consistent</w:t>
+      </w:r>
+      <w:r>
+        <w:t>. In some instances, this meant learnings from later in the process could be applied in reverse, but this wasn’t always the case.</w:t>
+      </w:r>
+    </w:p>
+    <w:p>
+      <w:pPr>
+        <w:ind w:left="709" w:firstLine="5"/>
+      </w:pPr>
+      <w:r>
+        <w:t>Difficulties first arose in the data collection phase</w:t>
+      </w:r>
+      <w:r>
+        <w:t xml:space="preserve">. On reflection, it’s apparent that the API was not intended for use outside of the company. </w:t>
+      </w:r>
+      <w:r>
+        <w:t>The access rate was extremely limited and online discussion from players also using the API seem</w:t>
+      </w:r>
+      <w:r>
+        <w:t>ed</w:t>
+      </w:r>
+      <w:r>
+        <w:t xml:space="preserve"> to indicate that the company </w:t>
+      </w:r>
+      <w:r>
+        <w:lastRenderedPageBreak/>
+        <w:t xml:space="preserve">recently made these changes to reduce access. While there is no alternative to get the data, </w:t>
+      </w:r>
+      <w:r>
+        <w:t xml:space="preserve">it would be something to avoid in future now </w:t>
+      </w:r>
+      <w:r>
+        <w:t xml:space="preserve">knowing that </w:t>
+      </w:r>
+      <w:r>
+        <w:t xml:space="preserve">screen scraping could have an </w:t>
+      </w:r>
+      <w:r>
+        <w:t xml:space="preserve">negative </w:t>
+      </w:r>
+      <w:r>
+        <w:t xml:space="preserve">impact on </w:t>
+      </w:r>
+      <w:r>
+        <w:t>the small games</w:t>
+      </w:r>
+      <w:r>
+        <w:t xml:space="preserve"> company</w:t>
+      </w:r>
+      <w:r>
+        <w:t>.</w:t>
+      </w:r>
+    </w:p>
+    <w:p>
+      <w:pPr>
+        <w:ind w:left="709" w:firstLine="5"/>
+      </w:pPr>
+      <w:r>
+        <w:t>The data cleaning process was challenging, but gave many learning opportunities</w:t>
+      </w:r>
+      <w:r>
+        <w:t xml:space="preserve">. </w:t>
+      </w:r>
+      <w:r>
+        <w:t xml:space="preserve">Understanding how to work with pandas </w:t>
+      </w:r>
+      <w:proofErr w:type="spellStart"/>
+      <w:r>
+        <w:t>dataframes</w:t>
+      </w:r>
+      <w:proofErr w:type="spellEnd"/>
+      <w:r>
+        <w:t xml:space="preserve"> was a key element here and finding ways to reduce the </w:t>
+      </w:r>
+      <w:r>
+        <w:t>time complexity</w:t>
+      </w:r>
+      <w:r>
+        <w:t xml:space="preserve">. One important learning was the ability to put %%time in line which </w:t>
+      </w:r>
+      <w:r>
+        <w:t>gave an indication of elapsed time allowing comparison of methods. Similarly, understanding that working with columns is the best approach when in pandas helped reduce codes time complexity down to manageable levels.</w:t>
+      </w:r>
+    </w:p>
+    <w:p>
+      <w:pPr>
+        <w:ind w:left="709" w:firstLine="5"/>
+      </w:pPr>
+      <w:r>
+        <w:t xml:space="preserve">As previously discussed, the selected model </w:t>
+      </w:r>
+      <w:r>
+        <w:t xml:space="preserve">could be improved. </w:t>
+      </w:r>
+      <w:r>
+        <w:t>An aspect where it does lack, is in relation to card combinations. While the linear model does estimate a single card’s value it doesn’t account for 2 cards that work better together. A model that accounted for this would definitely be an improvement.</w:t>
+      </w:r>
+    </w:p>
+    <w:p>
+      <w:pPr>
+        <w:ind w:left="709" w:firstLine="5"/>
+      </w:pPr>
+      <w:r>
+        <w:t xml:space="preserve">The final stage of the project was to create a recommender app. In this instance, a console application was created which prompted for the </w:t>
+      </w:r>
+      <w:proofErr w:type="spellStart"/>
+      <w:r>
+        <w:t>url</w:t>
+      </w:r>
+      <w:proofErr w:type="spellEnd"/>
+      <w:r>
+        <w:t xml:space="preserve"> of a deck and based on that </w:t>
+      </w:r>
+      <w:proofErr w:type="spellStart"/>
+      <w:r>
+        <w:t>url</w:t>
+      </w:r>
+      <w:proofErr w:type="spellEnd"/>
+      <w:r>
+        <w:t xml:space="preserve"> was able to return the name of the deck and the predicted score. Turning this into a web application would be a big improvement and would allow usage by a greater audience. This could be completed with some sort of framework like Django or Flask which would make for an excellent next learning step.</w:t>
+      </w:r>
+    </w:p>
+    <w:p>
+      <w:pPr>
+        <w:suppressAutoHyphens w:val="0"/>
+        <w:rPr>
+          <w:rFonts w:ascii="Calibri Light" w:eastAsia="Times New Roman" w:hAnsi="Calibri Light"/>
+          <w:color w:val="2F5496"/>
+          <w:sz w:val="32"/>
+          <w:szCs w:val="32"/>
+        </w:rPr>
+      </w:pPr>
+      <w:bookmarkStart w:id="14" w:name="_Toc510820298"/>
+      <w:r>
+        <w:br w:type="page"/>
+      </w:r>
+    </w:p>
+    <w:p>
+      <w:pPr>
+        <w:pStyle w:val="Heading1"/>
+        <w:spacing w:after="120"/>
+        <w:ind w:left="714"/>
+      </w:pPr>
+      <w:bookmarkStart w:id="15" w:name="_Toc27086463"/>
       <w:r>
         <w:lastRenderedPageBreak/>
         <w:t>References / Bibliography</w:t>
       </w:r>
-      <w:bookmarkEnd w:id="12"/>
-      <w:bookmarkEnd w:id="13"/>
+      <w:bookmarkEnd w:id="14"/>
+      <w:bookmarkEnd w:id="15"/>
     </w:p>
     <w:p>
       <w:pPr>
         <w:suppressAutoHyphens w:val="0"/>
-        <w:ind w:left="714"/>
-      </w:pPr>
-      <w:r>
-        <w:t xml:space="preserve">Sheppard, B.T., 2019. </w:t>
+        <w:ind w:left="1194" w:hanging="480"/>
+      </w:pPr>
+      <w:r>
+        <w:t xml:space="preserve">1. Supervised learning — </w:t>
       </w:r>
       <w:proofErr w:type="spellStart"/>
       <w:r>
-        <w:t>barrysheppard</w:t>
+        <w:t>scikit</w:t>
       </w:r>
       <w:proofErr w:type="spellEnd"/>
       <w:r>
-        <w:t xml:space="preserve">/B8IT110-Project [WWW Document]. URL </w:t>
+        <w:t xml:space="preserve">-learn 0.22 documentation [WWW Document], n.d. URL </w:t>
       </w:r>
       <w:hyperlink r:id="rId13" w:history="1">
         <w:r>
           <w:rPr>
             <w:rStyle w:val="Hyperlink"/>
           </w:rPr>
-          <w:t>https://github.com/barrysheppard/B8IT110-Project</w:t>
+          <w:t>https://scikit-learn.org/stable/supervised_learning.html</w:t>
         </w:r>
       </w:hyperlink>
       <w:r>
-        <w:t xml:space="preserve"> (accessed 10.23.19).</w:t>
-      </w:r>
-    </w:p>
-    <w:p>
-      <w:pPr>
-        <w:suppressAutoHyphens w:val="0"/>
-        <w:ind w:left="714"/>
+        <w:t xml:space="preserve"> (accessed 12.12.19).</w:t>
+      </w:r>
+    </w:p>
+    <w:p>
+      <w:pPr>
+        <w:ind w:left="1194" w:hanging="480"/>
       </w:pPr>
       <w:proofErr w:type="spellStart"/>
       <w:r>
@@ -3339,7 +3961,7 @@
     </w:p>
     <w:p>
       <w:pPr>
-        <w:ind w:left="714"/>
+        <w:ind w:left="1194" w:hanging="480"/>
       </w:pPr>
       <w:r>
         <w:t xml:space="preserve">Fantasy Flight Games [WWW Document], 2019. URL </w:t>
@@ -3358,7 +3980,42 @@
     </w:p>
     <w:p>
       <w:pPr>
-        <w:ind w:left="714"/>
+        <w:ind w:left="1194" w:hanging="480"/>
+      </w:pPr>
+      <w:r>
+        <w:t xml:space="preserve">Gill, J., 2019. Top 10 Best </w:t>
+      </w:r>
+      <w:proofErr w:type="spellStart"/>
+      <w:r>
+        <w:t>Keyforge</w:t>
+      </w:r>
+      <w:proofErr w:type="spellEnd"/>
+      <w:r>
+        <w:t xml:space="preserve"> Cards [WWW Document]. </w:t>
+      </w:r>
+      <w:proofErr w:type="spellStart"/>
+      <w:r>
+        <w:t>HobbyLark</w:t>
+      </w:r>
+      <w:proofErr w:type="spellEnd"/>
+      <w:r>
+        <w:t xml:space="preserve">. URL </w:t>
+      </w:r>
+      <w:hyperlink r:id="rId16" w:history="1">
+        <w:r>
+          <w:rPr>
+            <w:rStyle w:val="Hyperlink"/>
+          </w:rPr>
+          <w:t>https://hobbylark.com/card-games/best-keyforge-cards</w:t>
+        </w:r>
+      </w:hyperlink>
+      <w:r>
+        <w:t xml:space="preserve"> (accessed 12.9.19).</w:t>
+      </w:r>
+    </w:p>
+    <w:p>
+      <w:pPr>
+        <w:ind w:left="1194" w:hanging="480"/>
       </w:pPr>
       <w:r>
         <w:t xml:space="preserve">Google </w:t>
@@ -3371,7 +4028,7 @@
       <w:r>
         <w:t xml:space="preserve"> [WWW Document], 2019. URL </w:t>
       </w:r>
-      <w:hyperlink r:id="rId16" w:history="1">
+      <w:hyperlink r:id="rId17" w:history="1">
         <w:r>
           <w:rPr>
             <w:rStyle w:val="Hyperlink"/>
@@ -3385,7 +4042,7 @@
     </w:p>
     <w:p>
       <w:pPr>
-        <w:ind w:left="714"/>
+        <w:ind w:left="1194" w:hanging="480"/>
       </w:pPr>
       <w:proofErr w:type="spellStart"/>
       <w:r>
@@ -3395,7 +4052,7 @@
       <w:r>
         <w:t xml:space="preserve"> Master Vault [WWW Document], 2019. URL </w:t>
       </w:r>
-      <w:hyperlink r:id="rId17" w:history="1">
+      <w:hyperlink r:id="rId18" w:history="1">
         <w:r>
           <w:rPr>
             <w:rStyle w:val="Hyperlink"/>
@@ -3409,7 +4066,7 @@
     </w:p>
     <w:p>
       <w:pPr>
-        <w:ind w:left="714"/>
+        <w:ind w:left="1194" w:hanging="480"/>
       </w:pPr>
       <w:proofErr w:type="spellStart"/>
       <w:r>
@@ -3419,7 +4076,7 @@
       <w:r>
         <w:t xml:space="preserve"> [WWW Document], 2019. URL </w:t>
       </w:r>
-      <w:hyperlink r:id="rId18" w:history="1">
+      <w:hyperlink r:id="rId19" w:history="1">
         <w:r>
           <w:rPr>
             <w:rStyle w:val="Hyperlink"/>
@@ -3433,12 +4090,12 @@
     </w:p>
     <w:p>
       <w:pPr>
-        <w:ind w:left="714"/>
+        <w:ind w:left="1194" w:hanging="480"/>
       </w:pPr>
       <w:r>
         <w:t xml:space="preserve">Magic: The Gathering [WWW Document], 2019. . MAGIC: THE GATHERING. URL </w:t>
       </w:r>
-      <w:hyperlink r:id="rId19" w:history="1">
+      <w:hyperlink r:id="rId20" w:history="1">
         <w:r>
           <w:rPr>
             <w:rStyle w:val="Hyperlink"/>
@@ -3452,12 +4109,12 @@
     </w:p>
     <w:p>
       <w:pPr>
-        <w:ind w:left="714"/>
+        <w:ind w:left="1194" w:hanging="480"/>
       </w:pPr>
       <w:r>
         <w:t xml:space="preserve">Pokémon Trading Card Game [WWW Document], 2019. URL </w:t>
       </w:r>
-      <w:hyperlink r:id="rId20" w:history="1">
+      <w:hyperlink r:id="rId21" w:history="1">
         <w:r>
           <w:rPr>
             <w:rStyle w:val="Hyperlink"/>
@@ -3471,7 +4128,7 @@
     </w:p>
     <w:p>
       <w:pPr>
-        <w:ind w:left="714"/>
+        <w:ind w:left="1194" w:hanging="480"/>
       </w:pPr>
       <w:r>
         <w:t xml:space="preserve">Project </w:t>
@@ -3484,7 +4141,7 @@
       <w:r>
         <w:t xml:space="preserve"> [WWW Document], 2019. URL </w:t>
       </w:r>
-      <w:hyperlink r:id="rId21" w:history="1">
+      <w:hyperlink r:id="rId22" w:history="1">
         <w:r>
           <w:rPr>
             <w:rStyle w:val="Hyperlink"/>
@@ -3498,12 +4155,39 @@
     </w:p>
     <w:p>
       <w:pPr>
-        <w:ind w:left="714"/>
+        <w:ind w:left="1194" w:hanging="480"/>
+      </w:pPr>
+      <w:r>
+        <w:t xml:space="preserve">Sheppard, B.T., 2019. </w:t>
+      </w:r>
+      <w:proofErr w:type="spellStart"/>
+      <w:r>
+        <w:t>barrysheppard</w:t>
+      </w:r>
+      <w:proofErr w:type="spellEnd"/>
+      <w:r>
+        <w:t xml:space="preserve">/B8IT110-Project [WWW Document]. URL </w:t>
+      </w:r>
+      <w:hyperlink r:id="rId23" w:history="1">
+        <w:r>
+          <w:rPr>
+            <w:rStyle w:val="Hyperlink"/>
+          </w:rPr>
+          <w:t>https://github.com/barrysheppard/B8IT110-Project</w:t>
+        </w:r>
+      </w:hyperlink>
+      <w:r>
+        <w:t xml:space="preserve"> (accessed 10.23.19).</w:t>
+      </w:r>
+    </w:p>
+    <w:p>
+      <w:pPr>
+        <w:ind w:left="1194" w:hanging="480"/>
       </w:pPr>
       <w:r>
         <w:t xml:space="preserve">Yu-Gi-Oh! [WWW Document], 2019. URL </w:t>
       </w:r>
-      <w:hyperlink r:id="rId22" w:history="1">
+      <w:hyperlink r:id="rId24" w:history="1">
         <w:r>
           <w:rPr>
             <w:rStyle w:val="Hyperlink"/>
@@ -3515,16 +4199,12 @@
         <w:t xml:space="preserve"> (accessed 9.10.19).</w:t>
       </w:r>
     </w:p>
+    <w:p/>
     <w:p>
       <w:pPr>
         <w:ind w:left="720"/>
       </w:pPr>
     </w:p>
-    <w:p>
-      <w:pPr>
-        <w:ind w:left="720"/>
-      </w:pPr>
-    </w:p>
     <w:p/>
     <w:p>
       <w:r>
@@ -3532,8 +4212,8 @@
       </w:r>
     </w:p>
     <w:sectPr>
-      <w:footerReference w:type="default" r:id="rId23"/>
-      <w:footerReference w:type="first" r:id="rId24"/>
+      <w:footerReference w:type="default" r:id="rId25"/>
+      <w:footerReference w:type="first" r:id="rId26"/>
       <w:pgSz w:w="11906" w:h="16838"/>
       <w:pgMar w:top="1440" w:right="1440" w:bottom="1440" w:left="1440" w:header="708" w:footer="708" w:gutter="0"/>
       <w:cols w:space="720"/>
@@ -4915,7 +5595,9 @@
     <w:rsid w:val="00432DF5"/>
     <w:rsid w:val="00624B98"/>
     <w:rsid w:val="009A07E5"/>
+    <w:rsid w:val="00C7547D"/>
     <w:rsid w:val="00EA4267"/>
+    <w:rsid w:val="00FB3DC2"/>
   </w:rsids>
   <m:mathPr>
     <m:mathFont m:val="Cambria Math"/>
@@ -5685,7 +6367,7 @@
 
 <file path=customXml/item1.xml><?xml version="1.0" encoding="utf-8"?>
 <CoverPageProperties xmlns="http://schemas.microsoft.com/office/2006/coverPageProps">
-  <PublishDate>2019-10-23T00:00:00</PublishDate>
+  <PublishDate>2019-12-12T00:00:00</PublishDate>
   <Abstract/>
   <CompanyAddress/>
   <CompanyPhone/>
@@ -5707,7 +6389,7 @@
 </file>
 
 <file path=customXml/itemProps2.xml><?xml version="1.0" encoding="utf-8"?>
-<ds:datastoreItem xmlns:ds="http://schemas.openxmlformats.org/officeDocument/2006/customXml" ds:itemID="{285FC9EB-E6B6-9A4E-983A-891436A90A57}">
+<ds:datastoreItem xmlns:ds="http://schemas.openxmlformats.org/officeDocument/2006/customXml" ds:itemID="{D5459138-74A8-7548-9265-5F88CB32CAAA}">
   <ds:schemaRefs>
     <ds:schemaRef ds:uri="http://schemas.openxmlformats.org/officeDocument/2006/bibliography"/>
   </ds:schemaRefs>

</xml_diff>